<commit_message>
[UPD] XD + DI
</commit_message>
<xml_diff>
--- a/fuentes/CF1_230101507_DI.docx
+++ b/fuentes/CF1_230101507_DI.docx
@@ -2845,6 +2845,7 @@
     </w:p>
     <w:p>
       <w:commentRangeStart w:id="8"/>
+      <w:commentRangeEnd w:id="8"/>
       <w:r>
         <w:rPr>
           <w:rStyle w:val="Refdecomentario"/>
@@ -3995,6 +3996,7 @@
         </w:rPr>
       </w:pPr>
       <w:commentRangeStart w:id="17"/>
+      <w:commentRangeEnd w:id="17"/>
       <w:r>
         <w:rPr>
           <w:rStyle w:val="Refdecomentario"/>
@@ -4791,6 +4793,7 @@
     </w:p>
     <w:p>
       <w:commentRangeStart w:id="19"/>
+      <w:commentRangeEnd w:id="19"/>
       <w:r>
         <w:rPr>
           <w:rStyle w:val="Refdecomentario"/>
@@ -6647,15 +6650,25 @@
               <w:pStyle w:val="Normal0"/>
               <w:spacing w:line="360" w:lineRule="auto"/>
               <w:cnfStyle w:val="000000100000" w:firstRow="0" w:lastRow="0" w:firstColumn="0" w:lastColumn="0" w:oddVBand="0" w:evenVBand="0" w:oddHBand="1" w:evenHBand="0" w:firstRowFirstColumn="0" w:firstRowLastColumn="0" w:lastRowFirstColumn="0" w:lastRowLastColumn="0"/>
+              <w:rPr>
+                <w:i w:val="1"/>
+                <w:iCs w:val="1"/>
+                <w:color w:val="FF0000"/>
+              </w:rPr>
             </w:pPr>
             <w:r>
-              <w:rPr/>
+              <w:rPr>
+                <w:i w:val="1"/>
+                <w:iCs w:val="1"/>
+                <w:color w:val="FF0000"/>
+              </w:rPr>
               <w:t xml:space="preserve">Test de Wells </w:t>
             </w:r>
             <w:r>
               <w:rPr>
                 <w:i w:val="1"/>
                 <w:iCs w:val="1"/>
+                <w:color w:val="FF0000"/>
               </w:rPr>
               <w:t>(</w:t>
             </w:r>
@@ -6663,6 +6676,7 @@
               <w:rPr>
                 <w:i w:val="1"/>
                 <w:iCs w:val="1"/>
+                <w:color w:val="FF0000"/>
               </w:rPr>
               <w:t>sit</w:t>
             </w:r>
@@ -6670,6 +6684,7 @@
               <w:rPr>
                 <w:i w:val="1"/>
                 <w:iCs w:val="1"/>
+                <w:color w:val="FF0000"/>
               </w:rPr>
               <w:t xml:space="preserve"> and </w:t>
             </w:r>
@@ -6677,11 +6692,16 @@
               <w:rPr>
                 <w:i w:val="1"/>
                 <w:iCs w:val="1"/>
+                <w:color w:val="FF0000"/>
               </w:rPr>
               <w:t>reach</w:t>
             </w:r>
             <w:r>
-              <w:rPr/>
+              <w:rPr>
+                <w:i w:val="1"/>
+                <w:iCs w:val="1"/>
+                <w:color w:val="FF0000"/>
+              </w:rPr>
               <w:t>)</w:t>
             </w:r>
           </w:p>
@@ -8065,7 +8085,98 @@
         <w:jc w:val="both"/>
       </w:pPr>
       <w:r>
-        <w:t>Según la Asociación Internacional de Ergonomía (IEA), esta disciplina se ocupa de la comprensión de las interacciones entre las personas y los elementos de un sistema, y aplica principios y métodos de diseño para mejorar el rendimiento del sistema y el bienestar humano.</w:t>
+        <w:rPr/>
+        <w:t>Según la</w:t>
+      </w:r>
+      <w:r>
+        <w:rPr>
+          <w:i w:val="1"/>
+          <w:iCs w:val="1"/>
+          <w:color w:val="FF0000"/>
+        </w:rPr>
+        <w:t xml:space="preserve"> </w:t>
+      </w:r>
+      <w:r>
+        <w:rPr>
+          <w:i w:val="1"/>
+          <w:iCs w:val="1"/>
+          <w:color w:val="FF0000"/>
+        </w:rPr>
+        <w:t>I</w:t>
+      </w:r>
+      <w:r>
+        <w:rPr>
+          <w:rFonts w:ascii="Arial" w:hAnsi="Arial" w:eastAsia="Arial" w:cs="Arial"/>
+          <w:b w:val="0"/>
+          <w:bCs w:val="0"/>
+          <w:i w:val="1"/>
+          <w:iCs w:val="1"/>
+          <w:caps w:val="0"/>
+          <w:smallCaps w:val="0"/>
+          <w:noProof w:val="0"/>
+          <w:color w:val="FF0000"/>
+          <w:sz w:val="21"/>
+          <w:szCs w:val="21"/>
+          <w:lang w:val="es-CO"/>
+        </w:rPr>
+        <w:t xml:space="preserve">nternational </w:t>
+      </w:r>
+      <w:r>
+        <w:rPr>
+          <w:rFonts w:ascii="Arial" w:hAnsi="Arial" w:eastAsia="Arial" w:cs="Arial"/>
+          <w:b w:val="0"/>
+          <w:bCs w:val="0"/>
+          <w:i w:val="1"/>
+          <w:iCs w:val="1"/>
+          <w:caps w:val="0"/>
+          <w:smallCaps w:val="0"/>
+          <w:noProof w:val="0"/>
+          <w:color w:val="FF0000"/>
+          <w:sz w:val="21"/>
+          <w:szCs w:val="21"/>
+          <w:lang w:val="es-CO"/>
+        </w:rPr>
+        <w:t>Ergonomics</w:t>
+      </w:r>
+      <w:r>
+        <w:rPr>
+          <w:rFonts w:ascii="Arial" w:hAnsi="Arial" w:eastAsia="Arial" w:cs="Arial"/>
+          <w:b w:val="0"/>
+          <w:bCs w:val="0"/>
+          <w:i w:val="1"/>
+          <w:iCs w:val="1"/>
+          <w:caps w:val="0"/>
+          <w:smallCaps w:val="0"/>
+          <w:noProof w:val="0"/>
+          <w:color w:val="FF0000"/>
+          <w:sz w:val="21"/>
+          <w:szCs w:val="21"/>
+          <w:lang w:val="es-CO"/>
+        </w:rPr>
+        <w:t xml:space="preserve"> </w:t>
+      </w:r>
+      <w:r>
+        <w:rPr>
+          <w:rFonts w:ascii="Arial" w:hAnsi="Arial" w:eastAsia="Arial" w:cs="Arial"/>
+          <w:b w:val="0"/>
+          <w:bCs w:val="0"/>
+          <w:i w:val="1"/>
+          <w:iCs w:val="1"/>
+          <w:caps w:val="0"/>
+          <w:smallCaps w:val="0"/>
+          <w:noProof w:val="0"/>
+          <w:color w:val="FF0000"/>
+          <w:sz w:val="21"/>
+          <w:szCs w:val="21"/>
+          <w:lang w:val="es-CO"/>
+        </w:rPr>
+        <w:t>Association</w:t>
+      </w:r>
+      <w:r>
+        <w:rPr>
+          <w:color w:val="auto"/>
+        </w:rPr>
+        <w:t xml:space="preserve"> (IEA), esta disciplina se ocupa de la comprensión de las interacciones entre las personas y los elementos de un sistema, y aplica principios y métodos de diseño para mejorar el rendimiento del sistema y el bienestar humano.</w:t>
       </w:r>
     </w:p>
     <w:p>
@@ -8669,15 +8780,23 @@
           <w:numId w:val="22"/>
         </w:numPr>
         <w:spacing w:line="360" w:lineRule="auto"/>
-      </w:pPr>
-      <w:r>
-        <w:rPr>
-          <w:bCs/>
-        </w:rPr>
+        <w:rPr/>
+      </w:pPr>
+      <w:r>
+        <w:rPr/>
         <w:t>En posición sentada</w:t>
       </w:r>
       <w:r>
-        <w:t>, se debe mantener el tronco erguido, los codos a 90°, los pies apoyados, y la pantalla a la altura de los ojos.</w:t>
+        <w:rPr/>
+        <w:t>, se debe mantener el tronco erguido, los codos a 90</w:t>
+      </w:r>
+      <w:r>
+        <w:rPr/>
+        <w:t xml:space="preserve"> </w:t>
+      </w:r>
+      <w:r>
+        <w:rPr/>
+        <w:t>°, los pies apoyados, y la pantalla a la altura de los ojos.</w:t>
       </w:r>
     </w:p>
     <w:p>
@@ -9112,6 +9231,7 @@
         </w:rPr>
       </w:pPr>
       <w:commentRangeStart w:id="30"/>
+      <w:commentRangeEnd w:id="30"/>
       <w:r>
         <w:rPr>
           <w:rStyle w:val="Refdecomentario"/>

</xml_diff>

<commit_message>
[FIX] Validacion REPO v1.0
</commit_message>
<xml_diff>
--- a/fuentes/CF1_230101507_DI.docx
+++ b/fuentes/CF1_230101507_DI.docx
@@ -1,6 +1,6 @@
 
 <file path=word/document.xml><?xml version="1.0" encoding="utf-8"?>
-<w:document xmlns:wpc="http://schemas.microsoft.com/office/word/2010/wordprocessingCanvas" xmlns:mc="http://schemas.openxmlformats.org/markup-compatibility/2006" xmlns:o="urn:schemas-microsoft-com:office:office" xmlns:r="http://schemas.openxmlformats.org/officeDocument/2006/relationships" xmlns:m="http://schemas.openxmlformats.org/officeDocument/2006/math" xmlns:v="urn:schemas-microsoft-com:vml" xmlns:wp14="http://schemas.microsoft.com/office/word/2010/wordprocessingDrawing" xmlns:wp="http://schemas.openxmlformats.org/drawingml/2006/wordprocessingDrawing" xmlns:w10="urn:schemas-microsoft-com:office:word" xmlns:w="http://schemas.openxmlformats.org/wordprocessingml/2006/main" xmlns:w14="http://schemas.microsoft.com/office/word/2010/wordml" xmlns:w15="http://schemas.microsoft.com/office/word/2012/wordml" xmlns:wpg="http://schemas.microsoft.com/office/word/2010/wordprocessingGroup" xmlns:wpi="http://schemas.microsoft.com/office/word/2010/wordprocessingInk" xmlns:wne="http://schemas.microsoft.com/office/word/2006/wordml" xmlns:wps="http://schemas.microsoft.com/office/word/2010/wordprocessingShape" xmlns:a="http://schemas.openxmlformats.org/drawingml/2006/main" xmlns:pic="http://schemas.openxmlformats.org/drawingml/2006/picture" xmlns:a14="http://schemas.microsoft.com/office/drawing/2010/main" mc:Ignorable="w14 w15 wp14">
+<w:document xmlns:wpc="http://schemas.microsoft.com/office/word/2010/wordprocessingCanvas" xmlns:mc="http://schemas.openxmlformats.org/markup-compatibility/2006" xmlns:o="urn:schemas-microsoft-com:office:office" xmlns:r="http://schemas.openxmlformats.org/officeDocument/2006/relationships" xmlns:m="http://schemas.openxmlformats.org/officeDocument/2006/math" xmlns:v="urn:schemas-microsoft-com:vml" xmlns:wp14="http://schemas.microsoft.com/office/word/2010/wordprocessingDrawing" xmlns:wp="http://schemas.openxmlformats.org/drawingml/2006/wordprocessingDrawing" xmlns:w10="urn:schemas-microsoft-com:office:word" xmlns:w="http://schemas.openxmlformats.org/wordprocessingml/2006/main" xmlns:w14="http://schemas.microsoft.com/office/word/2010/wordml" xmlns:w15="http://schemas.microsoft.com/office/word/2012/wordml" xmlns:wpg="http://schemas.microsoft.com/office/word/2010/wordprocessingGroup" xmlns:wpi="http://schemas.microsoft.com/office/word/2010/wordprocessingInk" xmlns:wne="http://schemas.microsoft.com/office/word/2006/wordml" xmlns:wps="http://schemas.microsoft.com/office/word/2010/wordprocessingShape" mc:Ignorable="w14 w15 wp14">
   <w:body>
     <w:p>
       <w:pPr>
@@ -39,12 +39,12 @@
         <w:tblW w:w="9962" w:type="dxa"/>
         <w:tblInd w:w="0" w:type="dxa"/>
         <w:tblBorders>
-          <w:top w:val="single" w:color="000000" w:sz="4" w:space="0"/>
-          <w:left w:val="single" w:color="000000" w:sz="4" w:space="0"/>
-          <w:bottom w:val="single" w:color="000000" w:sz="4" w:space="0"/>
-          <w:right w:val="single" w:color="000000" w:sz="4" w:space="0"/>
-          <w:insideH w:val="single" w:color="000000" w:sz="4" w:space="0"/>
-          <w:insideV w:val="single" w:color="000000" w:sz="4" w:space="0"/>
+          <w:top w:val="single" w:sz="4" w:space="0" w:color="000000"/>
+          <w:left w:val="single" w:sz="4" w:space="0" w:color="000000"/>
+          <w:bottom w:val="single" w:sz="4" w:space="0" w:color="000000"/>
+          <w:right w:val="single" w:sz="4" w:space="0" w:color="000000"/>
+          <w:insideH w:val="single" w:sz="4" w:space="0" w:color="000000"/>
+          <w:insideV w:val="single" w:sz="4" w:space="0" w:color="000000"/>
         </w:tblBorders>
         <w:tblLayout w:type="fixed"/>
         <w:tblLook w:val="0400" w:firstRow="0" w:lastRow="0" w:firstColumn="0" w:lastColumn="0" w:noHBand="0" w:noVBand="1"/>
@@ -121,12 +121,12 @@
         <w:tblW w:w="9962" w:type="dxa"/>
         <w:tblInd w:w="0" w:type="dxa"/>
         <w:tblBorders>
-          <w:top w:val="single" w:color="000000" w:sz="4" w:space="0"/>
-          <w:left w:val="single" w:color="000000" w:sz="4" w:space="0"/>
-          <w:bottom w:val="single" w:color="000000" w:sz="4" w:space="0"/>
-          <w:right w:val="single" w:color="000000" w:sz="4" w:space="0"/>
-          <w:insideH w:val="single" w:color="000000" w:sz="4" w:space="0"/>
-          <w:insideV w:val="single" w:color="000000" w:sz="4" w:space="0"/>
+          <w:top w:val="single" w:sz="4" w:space="0" w:color="000000"/>
+          <w:left w:val="single" w:sz="4" w:space="0" w:color="000000"/>
+          <w:bottom w:val="single" w:sz="4" w:space="0" w:color="000000"/>
+          <w:right w:val="single" w:sz="4" w:space="0" w:color="000000"/>
+          <w:insideH w:val="single" w:sz="4" w:space="0" w:color="000000"/>
+          <w:insideV w:val="single" w:sz="4" w:space="0" w:color="000000"/>
         </w:tblBorders>
         <w:tblLayout w:type="fixed"/>
         <w:tblLook w:val="0400" w:firstRow="0" w:lastRow="0" w:firstColumn="0" w:lastColumn="0" w:noHBand="0" w:noVBand="1"/>
@@ -492,12 +492,12 @@
         <w:tblW w:w="9962" w:type="dxa"/>
         <w:tblInd w:w="0" w:type="dxa"/>
         <w:tblBorders>
-          <w:top w:val="single" w:color="000000" w:sz="4" w:space="0"/>
-          <w:left w:val="single" w:color="000000" w:sz="4" w:space="0"/>
-          <w:bottom w:val="single" w:color="000000" w:sz="4" w:space="0"/>
-          <w:right w:val="single" w:color="000000" w:sz="4" w:space="0"/>
-          <w:insideH w:val="single" w:color="000000" w:sz="4" w:space="0"/>
-          <w:insideV w:val="single" w:color="000000" w:sz="4" w:space="0"/>
+          <w:top w:val="single" w:sz="4" w:space="0" w:color="000000"/>
+          <w:left w:val="single" w:sz="4" w:space="0" w:color="000000"/>
+          <w:bottom w:val="single" w:sz="4" w:space="0" w:color="000000"/>
+          <w:right w:val="single" w:sz="4" w:space="0" w:color="000000"/>
+          <w:insideH w:val="single" w:sz="4" w:space="0" w:color="000000"/>
+          <w:insideV w:val="single" w:sz="4" w:space="0" w:color="000000"/>
         </w:tblBorders>
         <w:tblLayout w:type="fixed"/>
         <w:tblLook w:val="0400" w:firstRow="0" w:lastRow="0" w:firstColumn="0" w:lastColumn="0" w:noHBand="0" w:noVBand="1"/>
@@ -790,12 +790,12 @@
         <w:tblW w:w="9962" w:type="dxa"/>
         <w:tblInd w:w="0" w:type="dxa"/>
         <w:tblBorders>
-          <w:top w:val="single" w:color="000000" w:sz="4" w:space="0"/>
-          <w:left w:val="single" w:color="000000" w:sz="4" w:space="0"/>
-          <w:bottom w:val="single" w:color="000000" w:sz="4" w:space="0"/>
-          <w:right w:val="single" w:color="000000" w:sz="4" w:space="0"/>
-          <w:insideH w:val="single" w:color="000000" w:sz="4" w:space="0"/>
-          <w:insideV w:val="single" w:color="000000" w:sz="4" w:space="0"/>
+          <w:top w:val="single" w:sz="4" w:space="0" w:color="000000"/>
+          <w:left w:val="single" w:sz="4" w:space="0" w:color="000000"/>
+          <w:bottom w:val="single" w:sz="4" w:space="0" w:color="000000"/>
+          <w:right w:val="single" w:sz="4" w:space="0" w:color="000000"/>
+          <w:insideH w:val="single" w:sz="4" w:space="0" w:color="000000"/>
+          <w:insideV w:val="single" w:sz="4" w:space="0" w:color="000000"/>
         </w:tblBorders>
         <w:tblLayout w:type="fixed"/>
         <w:tblLook w:val="0400" w:firstRow="0" w:lastRow="0" w:firstColumn="0" w:lastColumn="0" w:noHBand="0" w:noVBand="1"/>
@@ -1039,6 +1039,7 @@
           <w:sz w:val="20"/>
           <w:szCs w:val="20"/>
         </w:rPr>
+        <w:lastRenderedPageBreak/>
         <w:t>B.</w:t>
       </w:r>
       <w:r>
@@ -1173,12 +1174,6 @@
           <w:szCs w:val="20"/>
         </w:rPr>
         <w:tab/>
-      </w:r>
-      <w:r>
-        <w:rPr>
-          <w:sz w:val="20"/>
-          <w:szCs w:val="20"/>
-        </w:rPr>
         <w:t>Contenido calórico de alimentos según su grupo y preparación</w:t>
       </w:r>
     </w:p>
@@ -1494,6 +1489,7 @@
         <w:t xml:space="preserve">La psicomotricidad surge como un enfoque integrador que reconoce la estrecha relación entre el cuerpo, el pensamiento, las emociones y el entorno, más allá del simple desarrollo motor, esta disciplina permite comprender cómo el movimiento corporal refleja y favorece los procesos cognitivos, afectivos </w:t>
       </w:r>
       <w:r>
+        <w:lastRenderedPageBreak/>
         <w:t>y sociales del ser humano. Su estudio resulta clave en contextos educativos, preventivos y terapéuticos, ya que facilita el desarrollo integral de la persona desde una perspectiva holística y significativa.</w:t>
       </w:r>
     </w:p>
@@ -1711,6 +1707,7 @@
         <w:t xml:space="preserve">Las habilidades psicomotrices comprenden un conjunto de destrezas que el ser humano desarrolla a lo largo de su vida, y que permiten la interacción armónica entre el cuerpo, el pensamiento, las </w:t>
       </w:r>
       <w:r>
+        <w:lastRenderedPageBreak/>
         <w:t>emociones y el entorno. Estas habilidades son esenciales para la autonomía, la comunicación, la expresión corporal y el aprendizaje significativo, ya que consolidan la base del desarrollo motor, cognitivo y afectivo.</w:t>
       </w:r>
     </w:p>
@@ -1894,6 +1891,7 @@
           <w:noProof/>
           <w:lang w:eastAsia="es-CO"/>
         </w:rPr>
+        <w:lastRenderedPageBreak/>
         <w:drawing>
           <wp:inline distT="0" distB="0" distL="0" distR="0" wp14:anchorId="7818B408" wp14:editId="7EAD5B8A">
             <wp:extent cx="4412251" cy="2930525"/>
@@ -2092,6 +2090,7 @@
           <w:noProof/>
           <w:lang w:eastAsia="es-CO"/>
         </w:rPr>
+        <w:lastRenderedPageBreak/>
         <w:drawing>
           <wp:inline distT="0" distB="0" distL="0" distR="0" wp14:anchorId="3E8BACA0" wp14:editId="2EF8DC61">
             <wp:extent cx="4629150" cy="1993900"/>
@@ -2459,12 +2458,12 @@
             </w:drawing>
           </mc:Choice>
           <mc:Fallback>
-            <w:pict w14:anchorId="5E15891F">
-              <v:rect id="Rectángulo 9" style="position:absolute;margin-left:-4.2pt;margin-top:12.3pt;width:497pt;height:48pt;z-index:-251649024;visibility:visible;mso-wrap-style:square;mso-width-percent:0;mso-height-percent:0;mso-wrap-distance-left:9pt;mso-wrap-distance-top:0;mso-wrap-distance-right:9pt;mso-wrap-distance-bottom:0;mso-position-horizontal:absolute;mso-position-horizontal-relative:text;mso-position-vertical:absolute;mso-position-vertical-relative:text;mso-width-percent:0;mso-height-percent:0;mso-width-relative:margin;mso-height-relative:margin;v-text-anchor:middle" o:spid="_x0000_s1026" fillcolor="#4f81bd [3204]" strokecolor="#4579b8 [3044]" w14:anchorId="0F864FFB" o:gfxdata="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">
-                <v:fill type="gradient" color2="#a7bfde [1620]" angle="180" focus="100%" rotate="t">
+            <w:pict>
+              <v:rect w14:anchorId="0F864FFB" id="Rectángulo 9" o:spid="_x0000_s1026" style="position:absolute;margin-left:-4.2pt;margin-top:12.3pt;width:497pt;height:48pt;z-index:-251649024;visibility:visible;mso-wrap-style:square;mso-width-percent:0;mso-height-percent:0;mso-wrap-distance-left:9pt;mso-wrap-distance-top:0;mso-wrap-distance-right:9pt;mso-wrap-distance-bottom:0;mso-position-horizontal:absolute;mso-position-horizontal-relative:text;mso-position-vertical:absolute;mso-position-vertical-relative:text;mso-width-percent:0;mso-height-percent:0;mso-width-relative:margin;mso-height-relative:margin;v-text-anchor:middle" o:gfxdata="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" fillcolor="#4f81bd [3204]" strokecolor="#4579b8 [3044]">
+                <v:fill color2="#a7bfde [1620]" rotate="t" angle="180" focus="100%" type="gradient">
                   <o:fill v:ext="view" type="gradientUnscaled"/>
                 </v:fill>
-                <v:shadow on="t" color="black" opacity="22937f" offset="0,.63889mm" origin=",.5"/>
+                <v:shadow on="t" color="black" opacity="22937f" origin=",.5" offset="0,.63889mm"/>
               </v:rect>
             </w:pict>
           </mc:Fallback>
@@ -2598,6 +2597,7 @@
         <w:t xml:space="preserve">Según la Real Academia Española (RAE), la nutrición implica la ingesta de alimentos de acuerdo con las necesidades dietéticas específicas de cada organismo. En este sentido, una alimentación </w:t>
       </w:r>
       <w:r>
+        <w:lastRenderedPageBreak/>
         <w:t>equilibrada no solo debe satisfacer los requerimientos energéticos, sino también contribuir a la prevención de enfermedades, la mejora del rendimiento físico y mental, y la calidad de vida en general.</w:t>
       </w:r>
     </w:p>
@@ -2714,12 +2714,12 @@
             </w:drawing>
           </mc:Choice>
           <mc:Fallback>
-            <w:pict w14:anchorId="2C1F7A68">
-              <v:rect id="Rectángulo 20" style="position:absolute;margin-left:-.2pt;margin-top:228.8pt;width:458pt;height:24pt;z-index:-251646976;visibility:visible;mso-wrap-style:square;mso-wrap-distance-left:9pt;mso-wrap-distance-top:0;mso-wrap-distance-right:9pt;mso-wrap-distance-bottom:0;mso-position-horizontal:absolute;mso-position-horizontal-relative:text;mso-position-vertical:absolute;mso-position-vertical-relative:text;v-text-anchor:middle" o:spid="_x0000_s1026" fillcolor="#4f81bd [3204]" strokecolor="#4579b8 [3044]" w14:anchorId="23337E50" o:gfxdata="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">
-                <v:fill type="gradient" color2="#a7bfde [1620]" angle="180" focus="100%" rotate="t">
+            <w:pict>
+              <v:rect w14:anchorId="23337E50" id="Rectángulo 20" o:spid="_x0000_s1026" style="position:absolute;margin-left:-.2pt;margin-top:228.8pt;width:458pt;height:24pt;z-index:-251646976;visibility:visible;mso-wrap-style:square;mso-wrap-distance-left:9pt;mso-wrap-distance-top:0;mso-wrap-distance-right:9pt;mso-wrap-distance-bottom:0;mso-position-horizontal:absolute;mso-position-horizontal-relative:text;mso-position-vertical:absolute;mso-position-vertical-relative:text;v-text-anchor:middle" o:gfxdata="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" fillcolor="#4f81bd [3204]" strokecolor="#4579b8 [3044]">
+                <v:fill color2="#a7bfde [1620]" rotate="t" angle="180" focus="100%" type="gradient">
                   <o:fill v:ext="view" type="gradientUnscaled"/>
                 </v:fill>
-                <v:shadow on="t" color="black" opacity="22937f" offset="0,.63889mm" origin=",.5"/>
+                <v:shadow on="t" color="black" opacity="22937f" origin=",.5" offset="0,.63889mm"/>
               </v:rect>
             </w:pict>
           </mc:Fallback>
@@ -2782,8 +2782,6 @@
       </w:r>
     </w:p>
     <w:p>
-      <w:commentRangeStart w:id="7"/>
-      <w:commentRangeEnd w:id="7"/>
       <w:r>
         <w:rPr>
           <w:rStyle w:val="Refdecomentario"/>
@@ -2865,6 +2863,7 @@
           <w:noProof/>
           <w:lang w:eastAsia="es-CO"/>
         </w:rPr>
+        <w:lastRenderedPageBreak/>
         <w:drawing>
           <wp:inline distT="0" distB="0" distL="0" distR="0" wp14:anchorId="06B8A2D2" wp14:editId="744B05E9">
             <wp:extent cx="4953255" cy="2063856"/>
@@ -3292,6 +3291,7 @@
         <w:jc w:val="both"/>
       </w:pPr>
       <w:r>
+        <w:lastRenderedPageBreak/>
         <w:t>El consumo de agua es fundamental para el funcionamiento del organismo. Aunque no se considera un nutriente como tal, participa activamente en procesos vitales como la digestión, absorción, transporte de nutrientes, regulación térmica y eliminación de desechos. Se recomienda ingerir al menos dos litros de agua al día, ajustando esta cantidad según la edad, el nivel de actividad física y las condiciones ambientales.</w:t>
       </w:r>
     </w:p>
@@ -3429,14 +3429,24 @@
         <w:pStyle w:val="Normal0"/>
         <w:spacing w:line="360" w:lineRule="auto"/>
         <w:jc w:val="both"/>
-        <w:rPr>
-          <w:b/>
-        </w:rPr>
-      </w:pPr>
-      <w:r>
-        <w:rPr>
-          <w:b/>
-        </w:rPr>
+      </w:pPr>
+      <w:bookmarkStart w:id="11" w:name="_GoBack"/>
+      <w:bookmarkEnd w:id="11"/>
+    </w:p>
+    <w:p>
+      <w:pPr>
+        <w:pStyle w:val="Normal0"/>
+        <w:spacing w:line="360" w:lineRule="auto"/>
+        <w:jc w:val="both"/>
+        <w:rPr>
+          <w:b/>
+        </w:rPr>
+      </w:pPr>
+      <w:r>
+        <w:rPr>
+          <w:b/>
+        </w:rPr>
+        <w:lastRenderedPageBreak/>
         <w:t>Figura 4. Contenido calórico de alimentos legumbres y frutas</w:t>
       </w:r>
     </w:p>
@@ -3446,25 +3456,29 @@
         <w:spacing w:line="360" w:lineRule="auto"/>
         <w:jc w:val="both"/>
       </w:pPr>
-      <w:commentRangeStart w:id="11"/>
-      <w:r>
+      <w:commentRangeStart w:id="12"/>
+      <w:r>
+        <w:rPr>
+          <w:noProof/>
+          <w:lang w:eastAsia="es-CO"/>
+        </w:rPr>
         <w:drawing>
-          <wp:inline wp14:editId="6CDDDA29" wp14:anchorId="66FF26C1">
+          <wp:inline distT="0" distB="0" distL="0" distR="0" wp14:anchorId="66FF26C1" wp14:editId="4FB6EA18">
             <wp:extent cx="5612130" cy="2345055"/>
             <wp:effectExtent l="0" t="0" r="7620" b="0"/>
             <wp:docPr id="11" name="Imagen 11"/>
             <wp:cNvGraphicFramePr>
-              <a:graphicFrameLocks noChangeAspect="1"/>
+              <a:graphicFrameLocks xmlns:a="http://schemas.openxmlformats.org/drawingml/2006/main" noChangeAspect="1"/>
             </wp:cNvGraphicFramePr>
-            <a:graphic>
-              <a:graphicData xmlns:a="http://schemas.openxmlformats.org/drawingml/2006/main" uri="http://schemas.openxmlformats.org/drawingml/2006/picture">
+            <a:graphic xmlns:a="http://schemas.openxmlformats.org/drawingml/2006/main">
+              <a:graphicData uri="http://schemas.openxmlformats.org/drawingml/2006/picture">
                 <pic:pic xmlns:pic="http://schemas.openxmlformats.org/drawingml/2006/picture">
                   <pic:nvPicPr>
                     <pic:cNvPr id="8" name="F64ADDD.tmp"/>
                     <pic:cNvPicPr/>
                   </pic:nvPicPr>
                   <pic:blipFill>
-                    <a:blip xmlns:r="http://schemas.openxmlformats.org/officeDocument/2006/relationships" r:embed="rId22">
+                    <a:blip r:embed="rId22">
                       <a:extLst>
                         <a:ext uri="{28A0092B-C50C-407E-A947-70E740481C1C}">
                           <a14:useLocalDpi xmlns:a14="http://schemas.microsoft.com/office/drawing/2010/main" val="0"/>
@@ -3490,16 +3504,12 @@
           </wp:inline>
         </w:drawing>
       </w:r>
-      <w:commentRangeEnd w:id="11"/>
-      <w:r>
-        <w:rPr>
-          <w:rStyle w:val="CommentReference"/>
-        </w:rPr>
-        <w:commentReference w:id="11"/>
-      </w:r>
-      <w:r>
-        <w:rPr/>
-        <w:t>v</w:t>
+      <w:commentRangeEnd w:id="12"/>
+      <w:r>
+        <w:rPr>
+          <w:rStyle w:val="Refdecomentario"/>
+        </w:rPr>
+        <w:commentReference w:id="12"/>
       </w:r>
     </w:p>
     <w:p>
@@ -3527,19 +3537,19 @@
         </w:rPr>
         <w:t xml:space="preserve">Figura 5. Contenido calórico de alimentos verduras y </w:t>
       </w:r>
-      <w:commentRangeStart w:id="12"/>
+      <w:commentRangeStart w:id="13"/>
       <w:r>
         <w:rPr>
           <w:b/>
         </w:rPr>
         <w:t>carnes</w:t>
       </w:r>
-      <w:commentRangeEnd w:id="12"/>
+      <w:commentRangeEnd w:id="13"/>
       <w:r>
         <w:rPr>
           <w:rStyle w:val="Refdecomentario"/>
         </w:rPr>
-        <w:commentReference w:id="12"/>
+        <w:commentReference w:id="13"/>
       </w:r>
     </w:p>
     <w:p>
@@ -3548,7 +3558,7 @@
         <w:spacing w:line="360" w:lineRule="auto"/>
         <w:jc w:val="both"/>
       </w:pPr>
-      <w:commentRangeStart w:id="13"/>
+      <w:commentRangeStart w:id="14"/>
       <w:r>
         <w:rPr>
           <w:b/>
@@ -3621,12 +3631,12 @@
           </wp:anchor>
         </w:drawing>
       </w:r>
-      <w:commentRangeEnd w:id="13"/>
+      <w:commentRangeEnd w:id="14"/>
       <w:r>
         <w:rPr>
           <w:rStyle w:val="Refdecomentario"/>
         </w:rPr>
-        <w:commentReference w:id="13"/>
+        <w:commentReference w:id="14"/>
       </w:r>
     </w:p>
     <w:p>
@@ -3644,7 +3654,7 @@
           <w:b/>
         </w:rPr>
       </w:pPr>
-      <w:commentRangeStart w:id="14"/>
+      <w:commentRangeStart w:id="15"/>
       <w:r>
         <w:rPr>
           <w:b/>
@@ -3717,12 +3727,12 @@
           </wp:anchor>
         </w:drawing>
       </w:r>
-      <w:commentRangeEnd w:id="14"/>
+      <w:commentRangeEnd w:id="15"/>
       <w:r>
         <w:rPr>
           <w:rStyle w:val="Refdecomentario"/>
         </w:rPr>
-        <w:commentReference w:id="14"/>
+        <w:commentReference w:id="15"/>
       </w:r>
       <w:r>
         <w:rPr>
@@ -3730,19 +3740,19 @@
         </w:rPr>
         <w:t xml:space="preserve">Figura 6. Contenido de alimentos y </w:t>
       </w:r>
-      <w:commentRangeStart w:id="15"/>
+      <w:commentRangeStart w:id="16"/>
       <w:r>
         <w:rPr>
           <w:b/>
         </w:rPr>
         <w:t>bebidas</w:t>
       </w:r>
-      <w:commentRangeEnd w:id="15"/>
+      <w:commentRangeEnd w:id="16"/>
       <w:r>
         <w:rPr>
           <w:rStyle w:val="Refdecomentario"/>
         </w:rPr>
-        <w:commentReference w:id="15"/>
+        <w:commentReference w:id="16"/>
       </w:r>
       <w:r>
         <w:rPr>
@@ -3750,21 +3760,20 @@
         </w:rPr>
         <w:t xml:space="preserve">  </w:t>
       </w:r>
-      <w:bookmarkStart w:name="_GoBack" w:id="16"/>
-      <w:bookmarkEnd w:id="16"/>
-    </w:p>
-    <w:p>
-      <w:pPr>
-        <w:pStyle w:val="Normal0"/>
-        <w:spacing w:line="360" w:lineRule="auto"/>
-        <w:rPr>
-          <w:b/>
-        </w:rPr>
-      </w:pPr>
-      <w:r>
-        <w:rPr>
-          <w:b/>
-        </w:rPr>
+    </w:p>
+    <w:p>
+      <w:pPr>
+        <w:pStyle w:val="Normal0"/>
+        <w:spacing w:line="360" w:lineRule="auto"/>
+        <w:rPr>
+          <w:b/>
+        </w:rPr>
+      </w:pPr>
+      <w:r>
+        <w:rPr>
+          <w:b/>
+        </w:rPr>
+        <w:lastRenderedPageBreak/>
         <w:t xml:space="preserve">Figura 7. Contenido calórico de alimentos aperitivos y varios </w:t>
       </w:r>
     </w:p>
@@ -3916,12 +3925,12 @@
             </w:drawing>
           </mc:Choice>
           <mc:Fallback>
-            <w:pict w14:anchorId="0E386585">
-              <v:rect id="Rectángulo 21" style="position:absolute;margin-left:4.3pt;margin-top:16.25pt;width:479.5pt;height:36pt;z-index:-251645952;visibility:visible;mso-wrap-style:square;mso-wrap-distance-left:9pt;mso-wrap-distance-top:0;mso-wrap-distance-right:9pt;mso-wrap-distance-bottom:0;mso-position-horizontal:absolute;mso-position-horizontal-relative:text;mso-position-vertical:absolute;mso-position-vertical-relative:text;v-text-anchor:middle" o:spid="_x0000_s1026" fillcolor="#4f81bd [3204]" strokecolor="#4579b8 [3044]" w14:anchorId="257E883F" o:gfxdata="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">
-                <v:fill type="gradient" color2="#a7bfde [1620]" angle="180" focus="100%" rotate="t">
+            <w:pict>
+              <v:rect w14:anchorId="257E883F" id="Rectángulo 21" o:spid="_x0000_s1026" style="position:absolute;margin-left:4.3pt;margin-top:16.25pt;width:479.5pt;height:36pt;z-index:-251645952;visibility:visible;mso-wrap-style:square;mso-wrap-distance-left:9pt;mso-wrap-distance-top:0;mso-wrap-distance-right:9pt;mso-wrap-distance-bottom:0;mso-position-horizontal:absolute;mso-position-horizontal-relative:text;mso-position-vertical:absolute;mso-position-vertical-relative:text;v-text-anchor:middle" o:gfxdata="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" fillcolor="#4f81bd [3204]" strokecolor="#4579b8 [3044]">
+                <v:fill color2="#a7bfde [1620]" rotate="t" angle="180" focus="100%" type="gradient">
                   <o:fill v:ext="view" type="gradientUnscaled"/>
                 </v:fill>
-                <v:shadow on="t" color="black" opacity="22937f" offset="0,.63889mm" origin=",.5"/>
+                <v:shadow on="t" color="black" opacity="22937f" origin=",.5" offset="0,.63889mm"/>
               </v:rect>
             </w:pict>
           </mc:Fallback>
@@ -3934,8 +3943,6 @@
           <w:b/>
         </w:rPr>
       </w:pPr>
-      <w:commentRangeStart w:id="18"/>
-      <w:commentRangeEnd w:id="18"/>
       <w:r>
         <w:rPr>
           <w:rStyle w:val="Refdecomentario"/>
@@ -4097,6 +4104,7 @@
         <w:jc w:val="both"/>
       </w:pPr>
       <w:r>
+        <w:lastRenderedPageBreak/>
         <w:t xml:space="preserve">La </w:t>
       </w:r>
       <w:r>
@@ -4106,10 +4114,7 @@
         <w:t>Organización mundial de la salud (OMS)</w:t>
       </w:r>
       <w:r>
-        <w:t xml:space="preserve"> define la salud como un estado de completo bienestar físico, mental y social, y no solamente como la ausencia de enfermedades, esta visión integral invita a </w:t>
-      </w:r>
-      <w:r>
-        <w:t xml:space="preserve">comprender la salud como una experiencia de equilibrio en todas las dimensiones del ser humano: el cuerpo, la mente, las emociones y las relaciones sociales, por ello, hablar de salud también significa hablar de los </w:t>
+        <w:t xml:space="preserve"> define la salud como un estado de completo bienestar físico, mental y social, y no solamente como la ausencia de enfermedades, esta visión integral invita a comprender la salud como una experiencia de equilibrio en todas las dimensiones del ser humano: el cuerpo, la mente, las emociones y las relaciones sociales, por ello, hablar de salud también significa hablar de los </w:t>
       </w:r>
       <w:r>
         <w:rPr>
@@ -4313,6 +4318,7 @@
           <w:b/>
           <w:bCs/>
         </w:rPr>
+        <w:lastRenderedPageBreak/>
         <w:t>Actividad física regular</w:t>
       </w:r>
       <w:r>
@@ -4322,10 +4328,7 @@
         <w:t xml:space="preserve"> m</w:t>
       </w:r>
       <w:r>
-        <w:t xml:space="preserve">over el cuerpo diariamente mejora la salud muscular, ósea, cardiovascular y emocional, no es necesario practicar deportes de alto rendimiento; caminar al </w:t>
-      </w:r>
-      <w:r>
-        <w:t>colegio, jugar con amigos, bailar o montar bicicleta son formas válidas y efectivas, la actividad física ayuda a reducir el estrés, mejora el estado de ánimo y fortalece la autoestima.</w:t>
+        <w:t>over el cuerpo diariamente mejora la salud muscular, ósea, cardiovascular y emocional, no es necesario practicar deportes de alto rendimiento; caminar al colegio, jugar con amigos, bailar o montar bicicleta son formas válidas y efectivas, la actividad física ayuda a reducir el estrés, mejora el estado de ánimo y fortalece la autoestima.</w:t>
       </w:r>
       <w:r>
         <w:br/>
@@ -4571,6 +4574,7 @@
           <w:b/>
           <w:bCs/>
         </w:rPr>
+        <w:lastRenderedPageBreak/>
         <w:t>Organización y hábitos de estudio</w:t>
       </w:r>
       <w:r>
@@ -4591,10 +4595,7 @@
       </w:r>
       <w:proofErr w:type="spellEnd"/>
       <w:r>
-        <w:t xml:space="preserve"> y respetar horarios son hábitos que favorecen tanto la salud mental </w:t>
-      </w:r>
-      <w:r>
-        <w:t>como el rendimiento académico.</w:t>
+        <w:t xml:space="preserve"> y respetar horarios son hábitos que favorecen tanto la salud mental como el rendimiento académico.</w:t>
       </w:r>
       <w:r>
         <w:br/>
@@ -4697,12 +4698,12 @@
             </w:drawing>
           </mc:Choice>
           <mc:Fallback>
-            <w:pict w14:anchorId="36C26D66">
-              <v:rect id="Rectángulo 15" style="position:absolute;margin-left:-10.7pt;margin-top:13.05pt;width:471.5pt;height:32.5pt;z-index:-251648000;visibility:visible;mso-wrap-style:square;mso-wrap-distance-left:9pt;mso-wrap-distance-top:0;mso-wrap-distance-right:9pt;mso-wrap-distance-bottom:0;mso-position-horizontal:absolute;mso-position-horizontal-relative:text;mso-position-vertical:absolute;mso-position-vertical-relative:text;v-text-anchor:middle" o:spid="_x0000_s1026" fillcolor="#4f81bd [3204]" strokecolor="#4579b8 [3044]" w14:anchorId="287C63BB" o:gfxdata="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">
-                <v:fill type="gradient" color2="#a7bfde [1620]" angle="180" focus="100%" rotate="t">
+            <w:pict>
+              <v:rect w14:anchorId="287C63BB" id="Rectángulo 15" o:spid="_x0000_s1026" style="position:absolute;margin-left:-10.7pt;margin-top:13.05pt;width:471.5pt;height:32.5pt;z-index:-251648000;visibility:visible;mso-wrap-style:square;mso-wrap-distance-left:9pt;mso-wrap-distance-top:0;mso-wrap-distance-right:9pt;mso-wrap-distance-bottom:0;mso-position-horizontal:absolute;mso-position-horizontal-relative:text;mso-position-vertical:absolute;mso-position-vertical-relative:text;v-text-anchor:middle" o:gfxdata="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" fillcolor="#4f81bd [3204]" strokecolor="#4579b8 [3044]">
+                <v:fill color2="#a7bfde [1620]" rotate="t" angle="180" focus="100%" type="gradient">
                   <o:fill v:ext="view" type="gradientUnscaled"/>
                 </v:fill>
-                <v:shadow on="t" color="black" opacity="22937f" offset="0,.63889mm" origin=",.5"/>
+                <v:shadow on="t" color="black" opacity="22937f" origin=",.5" offset="0,.63889mm"/>
               </v:rect>
             </w:pict>
           </mc:Fallback>
@@ -4710,8 +4711,6 @@
       </w:r>
     </w:p>
     <w:p>
-      <w:commentRangeStart w:id="20"/>
-      <w:commentRangeEnd w:id="20"/>
       <w:r>
         <w:rPr>
           <w:rStyle w:val="Refdecomentario"/>
@@ -4884,10 +4883,7 @@
         <w:jc w:val="both"/>
       </w:pPr>
       <w:r>
-        <w:t xml:space="preserve">El análisis antropométrico no solo proporciona información sobre el peso y la estatura, sino que permite estimar parámetros más complejos como la composición corporal (masa grasa, masa magra y agua </w:t>
-      </w:r>
-      <w:r>
-        <w:t>corporal), la distribución de la grasa, los desequilibrios estructurales y los factores de riesgo metabólico. Tiene una aplicación directa en áreas como:</w:t>
+        <w:t>El análisis antropométrico no solo proporciona información sobre el peso y la estatura, sino que permite estimar parámetros más complejos como la composición corporal (masa grasa, masa magra y agua corporal), la distribución de la grasa, los desequilibrios estructurales y los factores de riesgo metabólico. Tiene una aplicación directa en áreas como:</w:t>
       </w:r>
     </w:p>
     <w:p>
@@ -5077,6 +5073,12 @@
         </w:rPr>
         <w:t>Peso corporal (kg)</w:t>
       </w:r>
+      <w:r>
+        <w:rPr>
+          <w:b/>
+        </w:rPr>
+        <w:t>.</w:t>
+      </w:r>
     </w:p>
     <w:p>
       <w:pPr>
@@ -5105,6 +5107,12 @@
         </w:rPr>
         <w:t>Estatura (cm)</w:t>
       </w:r>
+      <w:r>
+        <w:rPr>
+          <w:b/>
+        </w:rPr>
+        <w:t>.</w:t>
+      </w:r>
     </w:p>
     <w:p>
       <w:pPr>
@@ -5184,6 +5192,7 @@
         <w:rPr>
           <w:b/>
         </w:rPr>
+        <w:lastRenderedPageBreak/>
         <w:t xml:space="preserve">Pliegues cutáneos: </w:t>
       </w:r>
       <w:r>
@@ -5245,6 +5254,12 @@
         </w:rPr>
         <w:t>Frecuencia cardíaca en reposo</w:t>
       </w:r>
+      <w:r>
+        <w:rPr>
+          <w:b/>
+        </w:rPr>
+        <w:t>.</w:t>
+      </w:r>
     </w:p>
     <w:p>
       <w:pPr>
@@ -5291,6 +5306,9 @@
       <w:proofErr w:type="spellEnd"/>
       <w:r>
         <w:t>)</w:t>
+      </w:r>
+      <w:r>
+        <w:t>.</w:t>
       </w:r>
     </w:p>
     <w:p>
@@ -5504,12 +5522,12 @@
             </w:drawing>
           </mc:Choice>
           <mc:Fallback>
-            <w:pict w14:anchorId="336D3CB5">
-              <v:rect id="Rectángulo 29" style="position:absolute;margin-left:-5.2pt;margin-top:14.35pt;width:471.5pt;height:37pt;z-index:-251644928;visibility:visible;mso-wrap-style:square;mso-wrap-distance-left:9pt;mso-wrap-distance-top:0;mso-wrap-distance-right:9pt;mso-wrap-distance-bottom:0;mso-position-horizontal:absolute;mso-position-horizontal-relative:text;mso-position-vertical:absolute;mso-position-vertical-relative:text;v-text-anchor:middle" o:spid="_x0000_s1026" fillcolor="#4f81bd [3204]" strokecolor="#4579b8 [3044]" w14:anchorId="744AC7E1" o:gfxdata="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">
-                <v:fill type="gradient" color2="#a7bfde [1620]" angle="180" focus="100%" rotate="t">
+            <w:pict>
+              <v:rect w14:anchorId="744AC7E1" id="Rectángulo 29" o:spid="_x0000_s1026" style="position:absolute;margin-left:-5.2pt;margin-top:14.35pt;width:471.5pt;height:37pt;z-index:-251644928;visibility:visible;mso-wrap-style:square;mso-wrap-distance-left:9pt;mso-wrap-distance-top:0;mso-wrap-distance-right:9pt;mso-wrap-distance-bottom:0;mso-position-horizontal:absolute;mso-position-horizontal-relative:text;mso-position-vertical:absolute;mso-position-vertical-relative:text;v-text-anchor:middle" o:gfxdata="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" fillcolor="#4f81bd [3204]" strokecolor="#4579b8 [3044]">
+                <v:fill color2="#a7bfde [1620]" rotate="t" angle="180" focus="100%" type="gradient">
                   <o:fill v:ext="view" type="gradientUnscaled"/>
                 </v:fill>
-                <v:shadow on="t" color="black" opacity="22937f" offset="0,.63889mm" origin=",.5"/>
+                <v:shadow on="t" color="black" opacity="22937f" origin=",.5" offset="0,.63889mm"/>
               </v:rect>
             </w:pict>
           </mc:Fallback>
@@ -5578,6 +5596,7 @@
           <w:b/>
           <w:u w:val="single"/>
         </w:rPr>
+        <w:lastRenderedPageBreak/>
         <w:t>Test de condición física</w:t>
       </w:r>
     </w:p>
@@ -5935,6 +5954,7 @@
         <w:rPr>
           <w:bCs/>
         </w:rPr>
+        <w:lastRenderedPageBreak/>
         <w:t>Coordinación y equilibrio</w:t>
       </w:r>
       <w:r>
@@ -6237,7 +6257,10 @@
               <w:spacing w:line="360" w:lineRule="auto"/>
             </w:pPr>
             <w:r>
-              <w:t>Capacidad Evaluada</w:t>
+              <w:t>Capacidad e</w:t>
+            </w:r>
+            <w:r>
+              <w:t>valuada</w:t>
             </w:r>
           </w:p>
         </w:tc>
@@ -6253,7 +6276,10 @@
               <w:cnfStyle w:val="100000000000" w:firstRow="1" w:lastRow="0" w:firstColumn="0" w:lastColumn="0" w:oddVBand="0" w:evenVBand="0" w:oddHBand="0" w:evenHBand="0" w:firstRowFirstColumn="0" w:firstRowLastColumn="0" w:lastRowFirstColumn="0" w:lastRowLastColumn="0"/>
             </w:pPr>
             <w:r>
-              <w:t>Prueba Recomendada</w:t>
+              <w:t>Prueba r</w:t>
+            </w:r>
+            <w:r>
+              <w:t>ecomendada</w:t>
             </w:r>
           </w:p>
         </w:tc>
@@ -6755,12 +6781,12 @@
             </w:drawing>
           </mc:Choice>
           <mc:Fallback>
-            <w:pict w14:anchorId="1C3C72B1">
-              <v:roundrect id="Rectángulo redondeado 30" style="position:absolute;margin-left:-4.2pt;margin-top:11.65pt;width:480.5pt;height:24pt;z-index:-251643904;visibility:visible;mso-wrap-style:square;mso-wrap-distance-left:9pt;mso-wrap-distance-top:0;mso-wrap-distance-right:9pt;mso-wrap-distance-bottom:0;mso-position-horizontal:absolute;mso-position-horizontal-relative:text;mso-position-vertical:absolute;mso-position-vertical-relative:text;v-text-anchor:middle" o:spid="_x0000_s1026" fillcolor="#4f81bd [3204]" strokecolor="#4579b8 [3044]" arcsize="10923f" w14:anchorId="237D350A" o:gfxdata="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">
-                <v:fill type="gradient" color2="#a7bfde [1620]" angle="180" focus="100%" rotate="t">
+            <w:pict>
+              <v:roundrect w14:anchorId="237D350A" id="Rectángulo redondeado 30" o:spid="_x0000_s1026" style="position:absolute;margin-left:-4.2pt;margin-top:11.65pt;width:480.5pt;height:24pt;z-index:-251643904;visibility:visible;mso-wrap-style:square;mso-wrap-distance-left:9pt;mso-wrap-distance-top:0;mso-wrap-distance-right:9pt;mso-wrap-distance-bottom:0;mso-position-horizontal:absolute;mso-position-horizontal-relative:text;mso-position-vertical:absolute;mso-position-vertical-relative:text;v-text-anchor:middle" arcsize="10923f" o:gfxdata="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" fillcolor="#4f81bd [3204]" strokecolor="#4579b8 [3044]">
+                <v:fill color2="#a7bfde [1620]" rotate="t" angle="180" focus="100%" type="gradient">
                   <o:fill v:ext="view" type="gradientUnscaled"/>
                 </v:fill>
-                <v:shadow on="t" color="black" opacity="22937f" offset="0,.63889mm" origin=",.5"/>
+                <v:shadow on="t" color="black" opacity="22937f" origin=",.5" offset="0,.63889mm"/>
               </v:roundrect>
             </w:pict>
           </mc:Fallback>
@@ -6816,6 +6842,7 @@
           <w:b/>
           <w:u w:val="single"/>
         </w:rPr>
+        <w:lastRenderedPageBreak/>
         <w:t>Pulso y sus manifestaciones</w:t>
       </w:r>
     </w:p>
@@ -7117,6 +7144,7 @@
           <w:b/>
           <w:bCs/>
         </w:rPr>
+        <w:lastRenderedPageBreak/>
         <w:t>Pulso en reposo</w:t>
       </w:r>
       <w:r>
@@ -7277,7 +7305,13 @@
         <w:t>Lactantes</w:t>
       </w:r>
       <w:r>
-        <w:t>: 130–140 ppm (pulsaciones por minuto)</w:t>
+        <w:t>: 130</w:t>
+      </w:r>
+      <w:r>
+        <w:t xml:space="preserve"> </w:t>
+      </w:r>
+      <w:r>
+        <w:t>–140 ppm (pulsaciones por minuto)</w:t>
       </w:r>
       <w:r>
         <w:t>.</w:t>
@@ -7301,7 +7335,13 @@
         <w:t>Niños pequeños</w:t>
       </w:r>
       <w:r>
-        <w:t>: 90–110 ppm</w:t>
+        <w:t>: 90</w:t>
+      </w:r>
+      <w:r>
+        <w:t xml:space="preserve"> </w:t>
+      </w:r>
+      <w:r>
+        <w:t>–110 ppm</w:t>
       </w:r>
       <w:r>
         <w:t>.</w:t>
@@ -7325,7 +7365,13 @@
         <w:t>Adolescentes y adultos jóvenes</w:t>
       </w:r>
       <w:r>
-        <w:t>: 70–90 ppm</w:t>
+        <w:t>: 70</w:t>
+      </w:r>
+      <w:r>
+        <w:t xml:space="preserve"> </w:t>
+      </w:r>
+      <w:r>
+        <w:t>–90 ppm</w:t>
       </w:r>
       <w:r>
         <w:t>.</w:t>
@@ -7349,7 +7395,19 @@
         <w:t>Adultos</w:t>
       </w:r>
       <w:r>
-        <w:t>: 60–80 ppm</w:t>
+        <w:t>: 60</w:t>
+      </w:r>
+      <w:r>
+        <w:t xml:space="preserve"> </w:t>
+      </w:r>
+      <w:r>
+        <w:t>–</w:t>
+      </w:r>
+      <w:r>
+        <w:t xml:space="preserve"> </w:t>
+      </w:r>
+      <w:r>
+        <w:t>80 ppm</w:t>
       </w:r>
       <w:r>
         <w:t>.</w:t>
@@ -7373,7 +7431,19 @@
         <w:t>Adultos mayores</w:t>
       </w:r>
       <w:r>
-        <w:t>: 55–70 ppm</w:t>
+        <w:t>: 55</w:t>
+      </w:r>
+      <w:r>
+        <w:t xml:space="preserve"> </w:t>
+      </w:r>
+      <w:r>
+        <w:t>–</w:t>
+      </w:r>
+      <w:r>
+        <w:t xml:space="preserve"> </w:t>
+      </w:r>
+      <w:r>
+        <w:t>70 ppm</w:t>
       </w:r>
       <w:r>
         <w:t>.</w:t>
@@ -7575,6 +7645,7 @@
         <w:jc w:val="both"/>
       </w:pPr>
       <w:r>
+        <w:lastRenderedPageBreak/>
         <w:t>Contar las pulsaciones durante 15 segundos y multiplicar por 4, o durante un minuto completo para mayor precisión.</w:t>
       </w:r>
     </w:p>
@@ -7772,12 +7843,12 @@
             </w:drawing>
           </mc:Choice>
           <mc:Fallback>
-            <w:pict w14:anchorId="646D6719">
-              <v:rect id="Rectángulo 39" style="position:absolute;margin-left:-6.7pt;margin-top:8.15pt;width:461.5pt;height:40pt;z-index:-251642880;visibility:visible;mso-wrap-style:square;mso-wrap-distance-left:9pt;mso-wrap-distance-top:0;mso-wrap-distance-right:9pt;mso-wrap-distance-bottom:0;mso-position-horizontal:absolute;mso-position-horizontal-relative:text;mso-position-vertical:absolute;mso-position-vertical-relative:text;v-text-anchor:middle" o:spid="_x0000_s1026" fillcolor="#4f81bd [3204]" strokecolor="#4579b8 [3044]" w14:anchorId="1A971A5C" o:gfxdata="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">
-                <v:fill type="gradient" color2="#a7bfde [1620]" angle="180" focus="100%" rotate="t">
+            <w:pict>
+              <v:rect w14:anchorId="1A971A5C" id="Rectángulo 39" o:spid="_x0000_s1026" style="position:absolute;margin-left:-6.7pt;margin-top:8.15pt;width:461.5pt;height:40pt;z-index:-251642880;visibility:visible;mso-wrap-style:square;mso-wrap-distance-left:9pt;mso-wrap-distance-top:0;mso-wrap-distance-right:9pt;mso-wrap-distance-bottom:0;mso-position-horizontal:absolute;mso-position-horizontal-relative:text;mso-position-vertical:absolute;mso-position-vertical-relative:text;v-text-anchor:middle" o:gfxdata="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" fillcolor="#4f81bd [3204]" strokecolor="#4579b8 [3044]">
+                <v:fill color2="#a7bfde [1620]" rotate="t" angle="180" focus="100%" type="gradient">
                   <o:fill v:ext="view" type="gradientUnscaled"/>
                 </v:fill>
-                <v:shadow on="t" color="black" opacity="22937f" offset="0,.63889mm" origin=",.5"/>
+                <v:shadow on="t" color="black" opacity="22937f" origin=",.5" offset="0,.63889mm"/>
               </v:rect>
             </w:pict>
           </mc:Fallback>
@@ -7962,7 +8033,14 @@
         <w:rPr>
           <w:bCs/>
         </w:rPr>
-        <w:t>optimizar la seguridad, el confort, la eficiencia y el bienestar integral del trabajador</w:t>
+        <w:t xml:space="preserve">optimizar la seguridad, el confort, la </w:t>
+      </w:r>
+      <w:r>
+        <w:rPr>
+          <w:bCs/>
+        </w:rPr>
+        <w:lastRenderedPageBreak/>
+        <w:t>eficiencia y el bienestar integral del trabajador</w:t>
       </w:r>
       <w:r>
         <w:t>. Su enfoque interdisciplinario integra conocimientos de medicina, biomecánica, psicología, ingeniería, fisiología, sociología y diseño industrial.</w:t>
@@ -8052,12 +8130,12 @@
             </w:drawing>
           </mc:Choice>
           <mc:Fallback>
-            <w:pict w14:anchorId="57B35157">
-              <v:rect id="Rectángulo 42" style="position:absolute;margin-left:-6.7pt;margin-top:11.45pt;width:461.5pt;height:35pt;z-index:-251641856;visibility:visible;mso-wrap-style:square;mso-wrap-distance-left:9pt;mso-wrap-distance-top:0;mso-wrap-distance-right:9pt;mso-wrap-distance-bottom:0;mso-position-horizontal:absolute;mso-position-horizontal-relative:text;mso-position-vertical:absolute;mso-position-vertical-relative:text;v-text-anchor:middle" o:spid="_x0000_s1026" fillcolor="#4f81bd [3204]" strokecolor="#4579b8 [3044]" w14:anchorId="00F1C343" o:gfxdata="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">
-                <v:fill type="gradient" color2="#a7bfde [1620]" angle="180" focus="100%" rotate="t">
+            <w:pict>
+              <v:rect w14:anchorId="00F1C343" id="Rectángulo 42" o:spid="_x0000_s1026" style="position:absolute;margin-left:-6.7pt;margin-top:11.45pt;width:461.5pt;height:35pt;z-index:-251641856;visibility:visible;mso-wrap-style:square;mso-wrap-distance-left:9pt;mso-wrap-distance-top:0;mso-wrap-distance-right:9pt;mso-wrap-distance-bottom:0;mso-position-horizontal:absolute;mso-position-horizontal-relative:text;mso-position-vertical:absolute;mso-position-vertical-relative:text;v-text-anchor:middle" o:gfxdata="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" fillcolor="#4f81bd [3204]" strokecolor="#4579b8 [3044]">
+                <v:fill color2="#a7bfde [1620]" rotate="t" angle="180" focus="100%" type="gradient">
                   <o:fill v:ext="view" type="gradientUnscaled"/>
                 </v:fill>
-                <v:shadow on="t" color="black" opacity="22937f" offset="0,.63889mm" origin=",.5"/>
+                <v:shadow on="t" color="black" opacity="22937f" origin=",.5" offset="0,.63889mm"/>
               </v:rect>
             </w:pict>
           </mc:Fallback>
@@ -8734,6 +8812,7 @@
           <w:color w:val="444242"/>
           <w:shd w:val="clear" w:color="auto" w:fill="FFFFFF"/>
         </w:rPr>
+        <w:lastRenderedPageBreak/>
         <w:t>A continuación, figuran algunos principios básicos de ergonomía para el diseño de los puestos de trabajo.</w:t>
       </w:r>
     </w:p>
@@ -8905,12 +8984,12 @@
             </w:drawing>
           </mc:Choice>
           <mc:Fallback>
-            <w:pict w14:anchorId="4A9C3D40">
-              <v:rect id="Rectángulo 43" style="position:absolute;margin-left:-11.2pt;margin-top:-9.15pt;width:465pt;height:47.5pt;z-index:-251640832;visibility:visible;mso-wrap-style:square;mso-wrap-distance-left:9pt;mso-wrap-distance-top:0;mso-wrap-distance-right:9pt;mso-wrap-distance-bottom:0;mso-position-horizontal:absolute;mso-position-horizontal-relative:text;mso-position-vertical:absolute;mso-position-vertical-relative:text;v-text-anchor:middle" o:spid="_x0000_s1026" fillcolor="#4f81bd [3204]" strokecolor="#4579b8 [3044]" w14:anchorId="65753432" o:gfxdata="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">
-                <v:fill type="gradient" color2="#a7bfde [1620]" angle="180" focus="100%" rotate="t">
+            <w:pict>
+              <v:rect w14:anchorId="65753432" id="Rectángulo 43" o:spid="_x0000_s1026" style="position:absolute;margin-left:-11.2pt;margin-top:-9.15pt;width:465pt;height:47.5pt;z-index:-251640832;visibility:visible;mso-wrap-style:square;mso-wrap-distance-left:9pt;mso-wrap-distance-top:0;mso-wrap-distance-right:9pt;mso-wrap-distance-bottom:0;mso-position-horizontal:absolute;mso-position-horizontal-relative:text;mso-position-vertical:absolute;mso-position-vertical-relative:text;v-text-anchor:middle" o:gfxdata="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" fillcolor="#4f81bd [3204]" strokecolor="#4579b8 [3044]">
+                <v:fill color2="#a7bfde [1620]" rotate="t" angle="180" focus="100%" type="gradient">
                   <o:fill v:ext="view" type="gradientUnscaled"/>
                 </v:fill>
-                <v:shadow on="t" color="black" opacity="22937f" offset="0,.63889mm" origin=",.5"/>
+                <v:shadow on="t" color="black" opacity="22937f" origin=",.5" offset="0,.63889mm"/>
               </v:rect>
             </w:pict>
           </mc:Fallback>
@@ -9028,8 +9107,6 @@
           <w:b/>
         </w:rPr>
       </w:pPr>
-      <w:commentRangeStart w:id="30"/>
-      <w:commentRangeEnd w:id="30"/>
       <w:r>
         <w:rPr>
           <w:rStyle w:val="Refdecomentario"/>
@@ -9048,6 +9125,7 @@
           <w:noProof/>
           <w:lang w:eastAsia="es-CO"/>
         </w:rPr>
+        <w:lastRenderedPageBreak/>
         <w:drawing>
           <wp:inline distT="0" distB="0" distL="0" distR="0" wp14:anchorId="1B8B0E75" wp14:editId="70C7B66C">
             <wp:extent cx="6332220" cy="2639060"/>
@@ -9283,12 +9361,12 @@
         <w:tblW w:w="10072" w:type="dxa"/>
         <w:tblInd w:w="0" w:type="dxa"/>
         <w:tblBorders>
-          <w:top w:val="single" w:color="000000" w:sz="4" w:space="0"/>
-          <w:left w:val="single" w:color="000000" w:sz="4" w:space="0"/>
-          <w:bottom w:val="single" w:color="000000" w:sz="4" w:space="0"/>
-          <w:right w:val="single" w:color="000000" w:sz="4" w:space="0"/>
-          <w:insideH w:val="single" w:color="000000" w:sz="4" w:space="0"/>
-          <w:insideV w:val="single" w:color="000000" w:sz="4" w:space="0"/>
+          <w:top w:val="single" w:sz="4" w:space="0" w:color="000000"/>
+          <w:left w:val="single" w:sz="4" w:space="0" w:color="000000"/>
+          <w:bottom w:val="single" w:sz="4" w:space="0" w:color="000000"/>
+          <w:right w:val="single" w:sz="4" w:space="0" w:color="000000"/>
+          <w:insideH w:val="single" w:sz="4" w:space="0" w:color="000000"/>
+          <w:insideV w:val="single" w:sz="4" w:space="0" w:color="000000"/>
         </w:tblBorders>
         <w:tblLayout w:type="fixed"/>
         <w:tblLook w:val="0400" w:firstRow="0" w:lastRow="0" w:firstColumn="0" w:lastColumn="0" w:noHBand="0" w:noVBand="1"/>
@@ -9548,7 +9626,7 @@
                 <w:sz w:val="22"/>
                 <w:szCs w:val="22"/>
               </w:rPr>
-              <w:t xml:space="preserve">Articulo </w:t>
+              <w:t>Página web institucional informativa.</w:t>
             </w:r>
           </w:p>
         </w:tc>
@@ -9677,7 +9755,14 @@
                 <w:sz w:val="22"/>
                 <w:szCs w:val="22"/>
               </w:rPr>
-              <w:t>Articulo</w:t>
+              <w:t>Página web institucional informativa</w:t>
+            </w:r>
+            <w:r>
+              <w:rPr>
+                <w:sz w:val="22"/>
+                <w:szCs w:val="22"/>
+              </w:rPr>
+              <w:t>.</w:t>
             </w:r>
           </w:p>
         </w:tc>
@@ -9823,12 +9908,12 @@
         <w:tblW w:w="9962" w:type="dxa"/>
         <w:tblInd w:w="0" w:type="dxa"/>
         <w:tblBorders>
-          <w:top w:val="single" w:color="000000" w:sz="4" w:space="0"/>
-          <w:left w:val="single" w:color="000000" w:sz="4" w:space="0"/>
-          <w:bottom w:val="single" w:color="000000" w:sz="4" w:space="0"/>
-          <w:right w:val="single" w:color="000000" w:sz="4" w:space="0"/>
-          <w:insideH w:val="single" w:color="000000" w:sz="4" w:space="0"/>
-          <w:insideV w:val="single" w:color="000000" w:sz="4" w:space="0"/>
+          <w:top w:val="single" w:sz="4" w:space="0" w:color="000000"/>
+          <w:left w:val="single" w:sz="4" w:space="0" w:color="000000"/>
+          <w:bottom w:val="single" w:sz="4" w:space="0" w:color="000000"/>
+          <w:right w:val="single" w:sz="4" w:space="0" w:color="000000"/>
+          <w:insideH w:val="single" w:sz="4" w:space="0" w:color="000000"/>
+          <w:insideV w:val="single" w:sz="4" w:space="0" w:color="000000"/>
         </w:tblBorders>
         <w:tblLayout w:type="fixed"/>
         <w:tblLook w:val="0400" w:firstRow="0" w:lastRow="0" w:firstColumn="0" w:lastColumn="0" w:noHBand="0" w:noVBand="1"/>
@@ -10530,6 +10615,7 @@
                 <w:sz w:val="22"/>
                 <w:szCs w:val="22"/>
               </w:rPr>
+              <w:lastRenderedPageBreak/>
               <w:t>Postura</w:t>
             </w:r>
             <w:r>
@@ -11110,53 +11196,23 @@
     </w:p>
     <w:p>
       <w:pPr>
-        <w:autoSpaceDE w:val="0"/>
-        <w:autoSpaceDN w:val="0"/>
-        <w:adjustRightInd w:val="0"/>
-        <w:spacing w:line="240" w:lineRule="auto"/>
-        <w:rPr>
-          <w:iCs/>
-        </w:rPr>
-      </w:pPr>
-      <w:r>
-        <w:rPr>
-          <w:iCs/>
-        </w:rPr>
-        <w:t>Alimentación y Vida Saludable. (</w:t>
+        <w:pStyle w:val="Normal0"/>
+      </w:pPr>
+      <w:r>
+        <w:t xml:space="preserve">Alimentación y Vida Saludable. (s.f.). </w:t>
       </w:r>
       <w:proofErr w:type="spellStart"/>
       <w:r>
-        <w:rPr>
-          <w:iCs/>
-        </w:rPr>
-        <w:t>s.f</w:t>
+        <w:t>Calameo</w:t>
       </w:r>
       <w:proofErr w:type="spellEnd"/>
       <w:r>
-        <w:rPr>
-          <w:iCs/>
-        </w:rPr>
-        <w:t xml:space="preserve">). </w:t>
-      </w:r>
-      <w:proofErr w:type="spellStart"/>
-      <w:r>
-        <w:rPr>
-          <w:iCs/>
-        </w:rPr>
-        <w:t>Calameo</w:t>
-      </w:r>
-      <w:proofErr w:type="spellEnd"/>
-      <w:r>
-        <w:rPr>
-          <w:iCs/>
-        </w:rPr>
         <w:t xml:space="preserve">. </w:t>
       </w:r>
-      <w:hyperlink w:history="1" r:id="rId31">
+      <w:hyperlink r:id="rId31" w:history="1">
         <w:r>
           <w:rPr>
             <w:rStyle w:val="Hipervnculo"/>
-            <w:iCs/>
           </w:rPr>
           <w:t>https://www.calameo.com/read/0058856274f6fc76ba867</w:t>
         </w:r>
@@ -11164,71 +11220,17 @@
     </w:p>
     <w:p>
       <w:pPr>
-        <w:autoSpaceDE w:val="0"/>
-        <w:autoSpaceDN w:val="0"/>
-        <w:adjustRightInd w:val="0"/>
-        <w:spacing w:line="240" w:lineRule="auto"/>
-      </w:pPr>
-    </w:p>
-    <w:p>
-      <w:pPr>
-        <w:autoSpaceDE w:val="0"/>
-        <w:autoSpaceDN w:val="0"/>
-        <w:adjustRightInd w:val="0"/>
-        <w:spacing w:line="240" w:lineRule="auto"/>
-      </w:pPr>
-      <w:proofErr w:type="spellStart"/>
-      <w:r>
-        <w:t>Vieyra</w:t>
-      </w:r>
-      <w:proofErr w:type="spellEnd"/>
-      <w:r>
-        <w:t xml:space="preserve">, M. (2017). PRUEBAS (TESTS) DE VALORACION DE LA CONDICION FISICA. </w:t>
-      </w:r>
-      <w:hyperlink w:history="1" r:id="rId32">
-        <w:r>
-          <w:rPr>
-            <w:rStyle w:val="Hipervnculo"/>
-          </w:rPr>
-          <w:t>www.academia.edu.https://www.academia.edu/31039110/PRUEBAS_TESTS_DE_VALORACION_DE_LA_CONDICION_FISICA</w:t>
-        </w:r>
-      </w:hyperlink>
-    </w:p>
-    <w:p>
-      <w:pPr>
-        <w:autoSpaceDE w:val="0"/>
-        <w:autoSpaceDN w:val="0"/>
-        <w:adjustRightInd w:val="0"/>
-        <w:spacing w:line="240" w:lineRule="auto"/>
-      </w:pPr>
-    </w:p>
-    <w:p>
-      <w:pPr>
-        <w:autoSpaceDE w:val="0"/>
-        <w:autoSpaceDN w:val="0"/>
-        <w:adjustRightInd w:val="0"/>
-        <w:spacing w:line="240" w:lineRule="auto"/>
-      </w:pPr>
-      <w:r>
-        <w:t>Asociación Española de Ergonomía. (</w:t>
-      </w:r>
-      <w:proofErr w:type="spellStart"/>
-      <w:r>
-        <w:t>s.f</w:t>
-      </w:r>
-      <w:proofErr w:type="spellEnd"/>
-      <w:r>
-        <w:t>)</w:t>
-      </w:r>
-      <w:proofErr w:type="gramStart"/>
-      <w:r>
-        <w:t>.¿</w:t>
-      </w:r>
-      <w:proofErr w:type="gramEnd"/>
-      <w:r>
-        <w:t xml:space="preserve">Qué es la ergonomía?. </w:t>
-      </w:r>
-      <w:hyperlink w:history="1" r:id="rId33">
+        <w:pStyle w:val="Normal0"/>
+      </w:pPr>
+    </w:p>
+    <w:p>
+      <w:pPr>
+        <w:pStyle w:val="Normal0"/>
+      </w:pPr>
+      <w:r>
+        <w:t xml:space="preserve">Asociación Española de Ergonomía. (s.f.). ¿Qué es la ergonomía? </w:t>
+      </w:r>
+      <w:hyperlink r:id="rId32" w:history="1">
         <w:r>
           <w:rPr>
             <w:rStyle w:val="Hipervnculo"/>
@@ -11239,29 +11241,17 @@
     </w:p>
     <w:p>
       <w:pPr>
-        <w:autoSpaceDE w:val="0"/>
-        <w:autoSpaceDN w:val="0"/>
-        <w:adjustRightInd w:val="0"/>
-        <w:spacing w:line="240" w:lineRule="auto"/>
-      </w:pPr>
-    </w:p>
-    <w:p>
-      <w:pPr>
-        <w:autoSpaceDE w:val="0"/>
-        <w:autoSpaceDN w:val="0"/>
-        <w:adjustRightInd w:val="0"/>
-        <w:spacing w:line="240" w:lineRule="auto"/>
-      </w:pPr>
-      <w:r>
-        <w:t xml:space="preserve">Ministerio de Salud y Protección Social. (s.f.). </w:t>
-      </w:r>
-      <w:r>
-        <w:t xml:space="preserve">Decálogo de una </w:t>
-      </w:r>
-      <w:r>
-        <w:t xml:space="preserve">Alimentación saludable. </w:t>
-      </w:r>
-      <w:hyperlink w:history="1" r:id="rId34">
+        <w:pStyle w:val="Normal0"/>
+      </w:pPr>
+    </w:p>
+    <w:p>
+      <w:pPr>
+        <w:pStyle w:val="Normal0"/>
+      </w:pPr>
+      <w:r>
+        <w:t xml:space="preserve">Ministerio de Salud y Protección Social. (s.f.). Decálogo de una alimentación saludable. </w:t>
+      </w:r>
+      <w:hyperlink r:id="rId33" w:history="1">
         <w:r>
           <w:rPr>
             <w:rStyle w:val="Hipervnculo"/>
@@ -11272,27 +11262,37 @@
     </w:p>
     <w:p>
       <w:pPr>
-        <w:autoSpaceDE w:val="0"/>
-        <w:autoSpaceDN w:val="0"/>
-        <w:adjustRightInd w:val="0"/>
-        <w:spacing w:line="240" w:lineRule="auto"/>
-      </w:pPr>
-    </w:p>
-    <w:p>
-      <w:pPr>
-        <w:autoSpaceDE w:val="0"/>
-        <w:autoSpaceDN w:val="0"/>
-        <w:adjustRightInd w:val="0"/>
-        <w:spacing w:line="240" w:lineRule="auto"/>
-      </w:pPr>
-    </w:p>
-    <w:p>
-      <w:pPr>
-        <w:autoSpaceDE w:val="0"/>
-        <w:autoSpaceDN w:val="0"/>
-        <w:adjustRightInd w:val="0"/>
-        <w:spacing w:line="240" w:lineRule="auto"/>
-      </w:pPr>
+        <w:pStyle w:val="Normal0"/>
+      </w:pPr>
+    </w:p>
+    <w:p>
+      <w:pPr>
+        <w:pStyle w:val="Normal0"/>
+      </w:pPr>
+      <w:proofErr w:type="spellStart"/>
+      <w:r>
+        <w:t>Vieyra</w:t>
+      </w:r>
+      <w:proofErr w:type="spellEnd"/>
+      <w:r>
+        <w:t>, M. (2017). Pruebas (</w:t>
+      </w:r>
+      <w:proofErr w:type="spellStart"/>
+      <w:r>
+        <w:t>tests</w:t>
+      </w:r>
+      <w:proofErr w:type="spellEnd"/>
+      <w:r>
+        <w:t xml:space="preserve">) de valoración de la condición física. Academia.edu. </w:t>
+      </w:r>
+      <w:hyperlink r:id="rId34" w:history="1">
+        <w:r>
+          <w:rPr>
+            <w:rStyle w:val="Hipervnculo"/>
+          </w:rPr>
+          <w:t>https://www.academia.edu/31039110/PRUEBAS_TESTS_DE_VALORACION_DE_LA_CONDICION_FISICA</w:t>
+        </w:r>
+      </w:hyperlink>
     </w:p>
     <w:p>
       <w:pPr>
@@ -11340,10 +11340,10 @@
       <w:tblPr>
         <w:tblW w:w="9915" w:type="dxa"/>
         <w:tblBorders>
-          <w:top w:val="outset" w:color="auto" w:sz="6" w:space="0"/>
-          <w:left w:val="outset" w:color="auto" w:sz="6" w:space="0"/>
-          <w:bottom w:val="outset" w:color="auto" w:sz="6" w:space="0"/>
-          <w:right w:val="outset" w:color="auto" w:sz="6" w:space="0"/>
+          <w:top w:val="outset" w:sz="6" w:space="0" w:color="auto"/>
+          <w:left w:val="outset" w:sz="6" w:space="0" w:color="auto"/>
+          <w:bottom w:val="outset" w:sz="6" w:space="0" w:color="auto"/>
+          <w:right w:val="outset" w:sz="6" w:space="0" w:color="auto"/>
         </w:tblBorders>
         <w:tblCellMar>
           <w:left w:w="0" w:type="dxa"/>
@@ -11368,8 +11368,8 @@
             <w:tcBorders>
               <w:top w:val="nil"/>
               <w:left w:val="nil"/>
-              <w:bottom w:val="single" w:color="000000" w:sz="6" w:space="0"/>
-              <w:right w:val="single" w:color="000000" w:sz="6" w:space="0"/>
+              <w:bottom w:val="single" w:sz="6" w:space="0" w:color="000000"/>
+              <w:right w:val="single" w:sz="6" w:space="0" w:color="000000"/>
             </w:tcBorders>
             <w:shd w:val="clear" w:color="auto" w:fill="auto"/>
             <w:hideMark/>
@@ -11401,10 +11401,10 @@
           <w:tcPr>
             <w:tcW w:w="1980" w:type="dxa"/>
             <w:tcBorders>
-              <w:top w:val="single" w:color="000000" w:sz="6" w:space="0"/>
-              <w:left w:val="single" w:color="000000" w:sz="6" w:space="0"/>
-              <w:bottom w:val="single" w:color="000000" w:sz="6" w:space="0"/>
-              <w:right w:val="single" w:color="000000" w:sz="6" w:space="0"/>
+              <w:top w:val="single" w:sz="6" w:space="0" w:color="000000"/>
+              <w:left w:val="single" w:sz="6" w:space="0" w:color="000000"/>
+              <w:bottom w:val="single" w:sz="6" w:space="0" w:color="000000"/>
+              <w:right w:val="single" w:sz="6" w:space="0" w:color="000000"/>
             </w:tcBorders>
             <w:shd w:val="clear" w:color="auto" w:fill="EDF2F8"/>
             <w:vAlign w:val="center"/>
@@ -11436,10 +11436,10 @@
           <w:tcPr>
             <w:tcW w:w="1545" w:type="dxa"/>
             <w:tcBorders>
-              <w:top w:val="single" w:color="000000" w:sz="6" w:space="0"/>
-              <w:left w:val="single" w:color="000000" w:sz="6" w:space="0"/>
-              <w:bottom w:val="single" w:color="000000" w:sz="6" w:space="0"/>
-              <w:right w:val="single" w:color="000000" w:sz="6" w:space="0"/>
+              <w:top w:val="single" w:sz="6" w:space="0" w:color="000000"/>
+              <w:left w:val="single" w:sz="6" w:space="0" w:color="000000"/>
+              <w:bottom w:val="single" w:sz="6" w:space="0" w:color="000000"/>
+              <w:right w:val="single" w:sz="6" w:space="0" w:color="000000"/>
             </w:tcBorders>
             <w:shd w:val="clear" w:color="auto" w:fill="EDF2F8"/>
             <w:vAlign w:val="center"/>
@@ -11471,10 +11471,10 @@
           <w:tcPr>
             <w:tcW w:w="3255" w:type="dxa"/>
             <w:tcBorders>
-              <w:top w:val="single" w:color="000000" w:sz="6" w:space="0"/>
-              <w:left w:val="single" w:color="000000" w:sz="6" w:space="0"/>
-              <w:bottom w:val="single" w:color="000000" w:sz="6" w:space="0"/>
-              <w:right w:val="single" w:color="000000" w:sz="6" w:space="0"/>
+              <w:top w:val="single" w:sz="6" w:space="0" w:color="000000"/>
+              <w:left w:val="single" w:sz="6" w:space="0" w:color="000000"/>
+              <w:bottom w:val="single" w:sz="6" w:space="0" w:color="000000"/>
+              <w:right w:val="single" w:sz="6" w:space="0" w:color="000000"/>
             </w:tcBorders>
             <w:shd w:val="clear" w:color="auto" w:fill="EDF2F8"/>
             <w:vAlign w:val="center"/>
@@ -11540,10 +11540,10 @@
           <w:tcPr>
             <w:tcW w:w="1875" w:type="dxa"/>
             <w:tcBorders>
-              <w:top w:val="single" w:color="000000" w:sz="6" w:space="0"/>
-              <w:left w:val="single" w:color="000000" w:sz="6" w:space="0"/>
-              <w:bottom w:val="single" w:color="000000" w:sz="6" w:space="0"/>
-              <w:right w:val="single" w:color="000000" w:sz="6" w:space="0"/>
+              <w:top w:val="single" w:sz="6" w:space="0" w:color="000000"/>
+              <w:left w:val="single" w:sz="6" w:space="0" w:color="000000"/>
+              <w:bottom w:val="single" w:sz="6" w:space="0" w:color="000000"/>
+              <w:right w:val="single" w:sz="6" w:space="0" w:color="000000"/>
             </w:tcBorders>
             <w:shd w:val="clear" w:color="auto" w:fill="EDF2F8"/>
             <w:vAlign w:val="center"/>
@@ -11580,10 +11580,10 @@
           <w:tcPr>
             <w:tcW w:w="1260" w:type="dxa"/>
             <w:tcBorders>
-              <w:top w:val="single" w:color="000000" w:sz="6" w:space="0"/>
-              <w:left w:val="single" w:color="000000" w:sz="6" w:space="0"/>
-              <w:bottom w:val="single" w:color="000000" w:sz="6" w:space="0"/>
-              <w:right w:val="single" w:color="000000" w:sz="6" w:space="0"/>
+              <w:top w:val="single" w:sz="6" w:space="0" w:color="000000"/>
+              <w:left w:val="single" w:sz="6" w:space="0" w:color="000000"/>
+              <w:bottom w:val="single" w:sz="6" w:space="0" w:color="000000"/>
+              <w:right w:val="single" w:sz="6" w:space="0" w:color="000000"/>
             </w:tcBorders>
             <w:shd w:val="clear" w:color="auto" w:fill="EDF2F8"/>
             <w:hideMark/>
@@ -11615,10 +11615,10 @@
           <w:tcPr>
             <w:tcW w:w="1980" w:type="dxa"/>
             <w:tcBorders>
-              <w:top w:val="single" w:color="000000" w:sz="6" w:space="0"/>
-              <w:left w:val="single" w:color="000000" w:sz="6" w:space="0"/>
-              <w:bottom w:val="single" w:color="000000" w:sz="6" w:space="0"/>
-              <w:right w:val="single" w:color="000000" w:sz="6" w:space="0"/>
+              <w:top w:val="single" w:sz="6" w:space="0" w:color="000000"/>
+              <w:left w:val="single" w:sz="6" w:space="0" w:color="000000"/>
+              <w:bottom w:val="single" w:sz="6" w:space="0" w:color="000000"/>
+              <w:right w:val="single" w:sz="6" w:space="0" w:color="000000"/>
             </w:tcBorders>
             <w:shd w:val="clear" w:color="auto" w:fill="EDF2F8"/>
             <w:hideMark/>
@@ -11650,10 +11650,10 @@
           <w:tcPr>
             <w:tcW w:w="1545" w:type="dxa"/>
             <w:tcBorders>
-              <w:top w:val="single" w:color="000000" w:sz="6" w:space="0"/>
-              <w:left w:val="single" w:color="000000" w:sz="6" w:space="0"/>
-              <w:bottom w:val="single" w:color="000000" w:sz="6" w:space="0"/>
-              <w:right w:val="single" w:color="000000" w:sz="6" w:space="0"/>
+              <w:top w:val="single" w:sz="6" w:space="0" w:color="000000"/>
+              <w:left w:val="single" w:sz="6" w:space="0" w:color="000000"/>
+              <w:bottom w:val="single" w:sz="6" w:space="0" w:color="000000"/>
+              <w:right w:val="single" w:sz="6" w:space="0" w:color="000000"/>
             </w:tcBorders>
             <w:shd w:val="clear" w:color="auto" w:fill="EDF2F8"/>
             <w:hideMark/>
@@ -11694,10 +11694,10 @@
           <w:tcPr>
             <w:tcW w:w="3255" w:type="dxa"/>
             <w:tcBorders>
-              <w:top w:val="single" w:color="000000" w:sz="6" w:space="0"/>
-              <w:left w:val="single" w:color="000000" w:sz="6" w:space="0"/>
-              <w:bottom w:val="single" w:color="000000" w:sz="6" w:space="0"/>
-              <w:right w:val="single" w:color="000000" w:sz="6" w:space="0"/>
+              <w:top w:val="single" w:sz="6" w:space="0" w:color="000000"/>
+              <w:left w:val="single" w:sz="6" w:space="0" w:color="000000"/>
+              <w:bottom w:val="single" w:sz="6" w:space="0" w:color="000000"/>
+              <w:right w:val="single" w:sz="6" w:space="0" w:color="000000"/>
             </w:tcBorders>
             <w:shd w:val="clear" w:color="auto" w:fill="EDF2F8"/>
             <w:hideMark/>
@@ -11731,14 +11731,6 @@
                 <w:lang w:eastAsia="es-CO"/>
               </w:rPr>
               <w:br/>
-            </w:r>
-            <w:r>
-              <w:rPr>
-                <w:rFonts w:eastAsia="Times New Roman"/>
-                <w:b/>
-                <w:bCs/>
-                <w:lang w:eastAsia="es-CO"/>
-              </w:rPr>
               <w:t>Regional Cundinamarca</w:t>
             </w:r>
           </w:p>
@@ -11747,10 +11739,10 @@
           <w:tcPr>
             <w:tcW w:w="1875" w:type="dxa"/>
             <w:tcBorders>
-              <w:top w:val="single" w:color="000000" w:sz="6" w:space="0"/>
-              <w:left w:val="single" w:color="000000" w:sz="6" w:space="0"/>
-              <w:bottom w:val="single" w:color="000000" w:sz="6" w:space="0"/>
-              <w:right w:val="single" w:color="000000" w:sz="6" w:space="0"/>
+              <w:top w:val="single" w:sz="6" w:space="0" w:color="000000"/>
+              <w:left w:val="single" w:sz="6" w:space="0" w:color="000000"/>
+              <w:bottom w:val="single" w:sz="6" w:space="0" w:color="000000"/>
+              <w:right w:val="single" w:sz="6" w:space="0" w:color="000000"/>
             </w:tcBorders>
             <w:shd w:val="clear" w:color="auto" w:fill="EDF2F8"/>
             <w:hideMark/>
@@ -11860,10 +11852,10 @@
       <w:tblPr>
         <w:tblW w:w="0" w:type="dxa"/>
         <w:tblBorders>
-          <w:top w:val="outset" w:color="auto" w:sz="6" w:space="0"/>
-          <w:left w:val="outset" w:color="auto" w:sz="6" w:space="0"/>
-          <w:bottom w:val="outset" w:color="auto" w:sz="6" w:space="0"/>
-          <w:right w:val="outset" w:color="auto" w:sz="6" w:space="0"/>
+          <w:top w:val="outset" w:sz="6" w:space="0" w:color="auto"/>
+          <w:left w:val="outset" w:sz="6" w:space="0" w:color="auto"/>
+          <w:bottom w:val="outset" w:sz="6" w:space="0" w:color="auto"/>
+          <w:right w:val="outset" w:sz="6" w:space="0" w:color="auto"/>
         </w:tblBorders>
         <w:tblCellMar>
           <w:left w:w="0" w:type="dxa"/>
@@ -11889,8 +11881,8 @@
             <w:tcBorders>
               <w:top w:val="nil"/>
               <w:left w:val="nil"/>
-              <w:bottom w:val="single" w:color="000000" w:sz="6" w:space="0"/>
-              <w:right w:val="single" w:color="000000" w:sz="6" w:space="0"/>
+              <w:bottom w:val="single" w:sz="6" w:space="0" w:color="000000"/>
+              <w:right w:val="single" w:sz="6" w:space="0" w:color="000000"/>
             </w:tcBorders>
             <w:shd w:val="clear" w:color="auto" w:fill="auto"/>
             <w:hideMark/>
@@ -11914,6 +11906,7 @@
                 <w:bCs/>
                 <w:lang w:eastAsia="es-CO"/>
               </w:rPr>
+              <w:lastRenderedPageBreak/>
               <w:t> </w:t>
             </w:r>
           </w:p>
@@ -11922,10 +11915,10 @@
           <w:tcPr>
             <w:tcW w:w="2130" w:type="dxa"/>
             <w:tcBorders>
-              <w:top w:val="single" w:color="000000" w:sz="6" w:space="0"/>
-              <w:left w:val="single" w:color="000000" w:sz="6" w:space="0"/>
-              <w:bottom w:val="single" w:color="000000" w:sz="6" w:space="0"/>
-              <w:right w:val="single" w:color="000000" w:sz="6" w:space="0"/>
+              <w:top w:val="single" w:sz="6" w:space="0" w:color="000000"/>
+              <w:left w:val="single" w:sz="6" w:space="0" w:color="000000"/>
+              <w:bottom w:val="single" w:sz="6" w:space="0" w:color="000000"/>
+              <w:right w:val="single" w:sz="6" w:space="0" w:color="000000"/>
             </w:tcBorders>
             <w:shd w:val="clear" w:color="auto" w:fill="EDF2F8"/>
             <w:hideMark/>
@@ -11957,10 +11950,10 @@
           <w:tcPr>
             <w:tcW w:w="1695" w:type="dxa"/>
             <w:tcBorders>
-              <w:top w:val="single" w:color="000000" w:sz="6" w:space="0"/>
-              <w:left w:val="single" w:color="000000" w:sz="6" w:space="0"/>
-              <w:bottom w:val="single" w:color="000000" w:sz="6" w:space="0"/>
-              <w:right w:val="single" w:color="000000" w:sz="6" w:space="0"/>
+              <w:top w:val="single" w:sz="6" w:space="0" w:color="000000"/>
+              <w:left w:val="single" w:sz="6" w:space="0" w:color="000000"/>
+              <w:bottom w:val="single" w:sz="6" w:space="0" w:color="000000"/>
+              <w:right w:val="single" w:sz="6" w:space="0" w:color="000000"/>
             </w:tcBorders>
             <w:shd w:val="clear" w:color="auto" w:fill="EDF2F8"/>
             <w:hideMark/>
@@ -11992,10 +11985,10 @@
           <w:tcPr>
             <w:tcW w:w="1830" w:type="dxa"/>
             <w:tcBorders>
-              <w:top w:val="single" w:color="000000" w:sz="6" w:space="0"/>
-              <w:left w:val="single" w:color="000000" w:sz="6" w:space="0"/>
-              <w:bottom w:val="single" w:color="000000" w:sz="6" w:space="0"/>
-              <w:right w:val="single" w:color="000000" w:sz="6" w:space="0"/>
+              <w:top w:val="single" w:sz="6" w:space="0" w:color="000000"/>
+              <w:left w:val="single" w:sz="6" w:space="0" w:color="000000"/>
+              <w:bottom w:val="single" w:sz="6" w:space="0" w:color="000000"/>
+              <w:right w:val="single" w:sz="6" w:space="0" w:color="000000"/>
             </w:tcBorders>
             <w:shd w:val="clear" w:color="auto" w:fill="EDF2F8"/>
             <w:hideMark/>
@@ -12027,10 +12020,10 @@
           <w:tcPr>
             <w:tcW w:w="1035" w:type="dxa"/>
             <w:tcBorders>
-              <w:top w:val="single" w:color="000000" w:sz="6" w:space="0"/>
-              <w:left w:val="single" w:color="000000" w:sz="6" w:space="0"/>
-              <w:bottom w:val="single" w:color="000000" w:sz="6" w:space="0"/>
-              <w:right w:val="single" w:color="000000" w:sz="6" w:space="0"/>
+              <w:top w:val="single" w:sz="6" w:space="0" w:color="000000"/>
+              <w:left w:val="single" w:sz="6" w:space="0" w:color="000000"/>
+              <w:bottom w:val="single" w:sz="6" w:space="0" w:color="000000"/>
+              <w:right w:val="single" w:sz="6" w:space="0" w:color="000000"/>
             </w:tcBorders>
             <w:shd w:val="clear" w:color="auto" w:fill="EDF2F8"/>
             <w:hideMark/>
@@ -12062,10 +12055,10 @@
           <w:tcPr>
             <w:tcW w:w="1965" w:type="dxa"/>
             <w:tcBorders>
-              <w:top w:val="single" w:color="000000" w:sz="6" w:space="0"/>
-              <w:left w:val="single" w:color="000000" w:sz="6" w:space="0"/>
-              <w:bottom w:val="single" w:color="000000" w:sz="6" w:space="0"/>
-              <w:right w:val="single" w:color="000000" w:sz="6" w:space="0"/>
+              <w:top w:val="single" w:sz="6" w:space="0" w:color="000000"/>
+              <w:left w:val="single" w:sz="6" w:space="0" w:color="000000"/>
+              <w:bottom w:val="single" w:sz="6" w:space="0" w:color="000000"/>
+              <w:right w:val="single" w:sz="6" w:space="0" w:color="000000"/>
             </w:tcBorders>
             <w:shd w:val="clear" w:color="auto" w:fill="EDF2F8"/>
             <w:hideMark/>
@@ -12102,10 +12095,10 @@
           <w:tcPr>
             <w:tcW w:w="1260" w:type="dxa"/>
             <w:tcBorders>
-              <w:top w:val="single" w:color="000000" w:sz="6" w:space="0"/>
-              <w:left w:val="single" w:color="000000" w:sz="6" w:space="0"/>
-              <w:bottom w:val="single" w:color="000000" w:sz="6" w:space="0"/>
-              <w:right w:val="single" w:color="000000" w:sz="6" w:space="0"/>
+              <w:top w:val="single" w:sz="6" w:space="0" w:color="000000"/>
+              <w:left w:val="single" w:sz="6" w:space="0" w:color="000000"/>
+              <w:bottom w:val="single" w:sz="6" w:space="0" w:color="000000"/>
+              <w:right w:val="single" w:sz="6" w:space="0" w:color="000000"/>
             </w:tcBorders>
             <w:shd w:val="clear" w:color="auto" w:fill="EDF2F8"/>
             <w:hideMark/>
@@ -12137,10 +12130,10 @@
           <w:tcPr>
             <w:tcW w:w="2130" w:type="dxa"/>
             <w:tcBorders>
-              <w:top w:val="single" w:color="000000" w:sz="6" w:space="0"/>
-              <w:left w:val="single" w:color="000000" w:sz="6" w:space="0"/>
-              <w:bottom w:val="single" w:color="000000" w:sz="6" w:space="0"/>
-              <w:right w:val="single" w:color="000000" w:sz="6" w:space="0"/>
+              <w:top w:val="single" w:sz="6" w:space="0" w:color="000000"/>
+              <w:left w:val="single" w:sz="6" w:space="0" w:color="000000"/>
+              <w:bottom w:val="single" w:sz="6" w:space="0" w:color="000000"/>
+              <w:right w:val="single" w:sz="6" w:space="0" w:color="000000"/>
             </w:tcBorders>
             <w:shd w:val="clear" w:color="auto" w:fill="DAEEF3"/>
             <w:vAlign w:val="center"/>
@@ -12172,10 +12165,10 @@
           <w:tcPr>
             <w:tcW w:w="1695" w:type="dxa"/>
             <w:tcBorders>
-              <w:top w:val="single" w:color="000000" w:sz="6" w:space="0"/>
-              <w:left w:val="single" w:color="000000" w:sz="6" w:space="0"/>
-              <w:bottom w:val="single" w:color="000000" w:sz="6" w:space="0"/>
-              <w:right w:val="single" w:color="000000" w:sz="6" w:space="0"/>
+              <w:top w:val="single" w:sz="6" w:space="0" w:color="000000"/>
+              <w:left w:val="single" w:sz="6" w:space="0" w:color="000000"/>
+              <w:bottom w:val="single" w:sz="6" w:space="0" w:color="000000"/>
+              <w:right w:val="single" w:sz="6" w:space="0" w:color="000000"/>
             </w:tcBorders>
             <w:shd w:val="clear" w:color="auto" w:fill="DAEEF3"/>
             <w:vAlign w:val="center"/>
@@ -12208,10 +12201,10 @@
           <w:tcPr>
             <w:tcW w:w="1830" w:type="dxa"/>
             <w:tcBorders>
-              <w:top w:val="single" w:color="000000" w:sz="6" w:space="0"/>
-              <w:left w:val="single" w:color="000000" w:sz="6" w:space="0"/>
-              <w:bottom w:val="single" w:color="000000" w:sz="6" w:space="0"/>
-              <w:right w:val="single" w:color="000000" w:sz="6" w:space="0"/>
+              <w:top w:val="single" w:sz="6" w:space="0" w:color="000000"/>
+              <w:left w:val="single" w:sz="6" w:space="0" w:color="000000"/>
+              <w:bottom w:val="single" w:sz="6" w:space="0" w:color="000000"/>
+              <w:right w:val="single" w:sz="6" w:space="0" w:color="000000"/>
             </w:tcBorders>
             <w:shd w:val="clear" w:color="auto" w:fill="DAEEF3"/>
             <w:vAlign w:val="center"/>
@@ -12299,10 +12292,10 @@
           <w:tcPr>
             <w:tcW w:w="1035" w:type="dxa"/>
             <w:tcBorders>
-              <w:top w:val="single" w:color="000000" w:sz="6" w:space="0"/>
-              <w:left w:val="single" w:color="000000" w:sz="6" w:space="0"/>
-              <w:bottom w:val="single" w:color="000000" w:sz="6" w:space="0"/>
-              <w:right w:val="single" w:color="000000" w:sz="6" w:space="0"/>
+              <w:top w:val="single" w:sz="6" w:space="0" w:color="000000"/>
+              <w:left w:val="single" w:sz="6" w:space="0" w:color="000000"/>
+              <w:bottom w:val="single" w:sz="6" w:space="0" w:color="000000"/>
+              <w:right w:val="single" w:sz="6" w:space="0" w:color="000000"/>
             </w:tcBorders>
             <w:shd w:val="clear" w:color="auto" w:fill="DAEEF3"/>
             <w:vAlign w:val="center"/>
@@ -12344,10 +12337,10 @@
           <w:tcPr>
             <w:tcW w:w="1965" w:type="dxa"/>
             <w:tcBorders>
-              <w:top w:val="single" w:color="000000" w:sz="6" w:space="0"/>
-              <w:left w:val="single" w:color="000000" w:sz="6" w:space="0"/>
-              <w:bottom w:val="single" w:color="000000" w:sz="6" w:space="0"/>
-              <w:right w:val="single" w:color="000000" w:sz="6" w:space="0"/>
+              <w:top w:val="single" w:sz="6" w:space="0" w:color="000000"/>
+              <w:left w:val="single" w:sz="6" w:space="0" w:color="000000"/>
+              <w:bottom w:val="single" w:sz="6" w:space="0" w:color="000000"/>
+              <w:right w:val="single" w:sz="6" w:space="0" w:color="000000"/>
             </w:tcBorders>
             <w:shd w:val="clear" w:color="auto" w:fill="DAEEF3"/>
             <w:vAlign w:val="center"/>
@@ -12394,7 +12387,7 @@
     <w:sectPr>
       <w:headerReference w:type="default" r:id="rId35"/>
       <w:footerReference w:type="default" r:id="rId36"/>
-      <w:pgSz w:w="12240" w:h="15840" w:orient="portrait"/>
+      <w:pgSz w:w="12240" w:h="15840"/>
       <w:pgMar w:top="1701" w:right="1134" w:bottom="1134" w:left="1134" w:header="720" w:footer="0" w:gutter="0"/>
       <w:pgNumType w:start="1"/>
       <w:cols w:space="720"/>
@@ -12404,8 +12397,8 @@
 </file>
 
 <file path=word/comments.xml><?xml version="1.0" encoding="utf-8"?>
-<w:comments xmlns:wpc="http://schemas.microsoft.com/office/word/2010/wordprocessingCanvas" xmlns:mc="http://schemas.openxmlformats.org/markup-compatibility/2006" xmlns:o="urn:schemas-microsoft-com:office:office" xmlns:r="http://schemas.openxmlformats.org/officeDocument/2006/relationships" xmlns:m="http://schemas.openxmlformats.org/officeDocument/2006/math" xmlns:v="urn:schemas-microsoft-com:vml" xmlns:wp14="http://schemas.microsoft.com/office/word/2010/wordprocessingDrawing" xmlns:wp="http://schemas.openxmlformats.org/drawingml/2006/wordprocessingDrawing" xmlns:w10="urn:schemas-microsoft-com:office:word" xmlns:w="http://schemas.openxmlformats.org/wordprocessingml/2006/main" xmlns:w14="http://schemas.microsoft.com/office/word/2010/wordml" xmlns:w15="http://schemas.microsoft.com/office/word/2012/wordml" xmlns:wpg="http://schemas.microsoft.com/office/word/2010/wordprocessingGroup" xmlns:wpi="http://schemas.microsoft.com/office/word/2010/wordprocessingInk" xmlns:wne="http://schemas.microsoft.com/office/word/2006/wordml" xmlns:wps="http://schemas.microsoft.com/office/word/2010/wordprocessingShape" xmlns:a="http://schemas.openxmlformats.org/drawingml/2006/main" xmlns:pic="http://schemas.openxmlformats.org/drawingml/2006/picture" xmlns:a14="http://schemas.microsoft.com/office/drawing/2010/main" mc:Ignorable="w14 w15 wp14">
-  <w:comment w:initials="L" w:author="LauraPGM" w:date="2025-05-07T12:15:00Z" w:id="0">
+<w:comments xmlns:wpc="http://schemas.microsoft.com/office/word/2010/wordprocessingCanvas" xmlns:mc="http://schemas.openxmlformats.org/markup-compatibility/2006" xmlns:o="urn:schemas-microsoft-com:office:office" xmlns:r="http://schemas.openxmlformats.org/officeDocument/2006/relationships" xmlns:m="http://schemas.openxmlformats.org/officeDocument/2006/math" xmlns:v="urn:schemas-microsoft-com:vml" xmlns:wp14="http://schemas.microsoft.com/office/word/2010/wordprocessingDrawing" xmlns:wp="http://schemas.openxmlformats.org/drawingml/2006/wordprocessingDrawing" xmlns:w10="urn:schemas-microsoft-com:office:word" xmlns:w="http://schemas.openxmlformats.org/wordprocessingml/2006/main" xmlns:w14="http://schemas.microsoft.com/office/word/2010/wordml" xmlns:w15="http://schemas.microsoft.com/office/word/2012/wordml" xmlns:wpg="http://schemas.microsoft.com/office/word/2010/wordprocessingGroup" xmlns:wpi="http://schemas.microsoft.com/office/word/2010/wordprocessingInk" xmlns:wne="http://schemas.microsoft.com/office/word/2006/wordml" xmlns:wps="http://schemas.microsoft.com/office/word/2010/wordprocessingShape" mc:Ignorable="w14 w15 wp14">
+  <w:comment w:id="0" w:author="LauraPGM" w:date="2025-05-07T12:15:00Z" w:initials="L">
     <w:p>
       <w:pPr>
         <w:pStyle w:val="Textocomentario"/>
@@ -12421,7 +12414,7 @@
       </w:r>
     </w:p>
   </w:comment>
-  <w:comment w:initials="L" w:author="LauraPGM" w:date="2025-05-07T12:18:00Z" w:id="1">
+  <w:comment w:id="1" w:author="LauraPGM" w:date="2025-05-07T12:18:00Z" w:initials="L">
     <w:p>
       <w:pPr>
         <w:pStyle w:val="Textocomentario"/>
@@ -12437,7 +12430,7 @@
       </w:r>
     </w:p>
   </w:comment>
-  <w:comment w:initials="L" w:author="LauraPGM" w:date="2025-05-07T12:19:00Z" w:id="2">
+  <w:comment w:id="2" w:author="LauraPGM" w:date="2025-05-07T12:19:00Z" w:initials="L">
     <w:p>
       <w:pPr>
         <w:pStyle w:val="Textocomentario"/>
@@ -12453,7 +12446,7 @@
       </w:r>
     </w:p>
   </w:comment>
-  <w:comment w:initials="L" w:author="LauraPGM" w:date="2025-05-07T12:19:00Z" w:id="3">
+  <w:comment w:id="3" w:author="LauraPGM" w:date="2025-05-07T12:19:00Z" w:initials="L">
     <w:p>
       <w:pPr>
         <w:pStyle w:val="Textocomentario"/>
@@ -12469,7 +12462,7 @@
       </w:r>
     </w:p>
   </w:comment>
-  <w:comment w:initials="L" w:author="LauraPGM" w:date="2025-05-07T12:19:00Z" w:id="4">
+  <w:comment w:id="4" w:author="LauraPGM" w:date="2025-05-07T12:19:00Z" w:initials="L">
     <w:p>
       <w:pPr>
         <w:pStyle w:val="Textocomentario"/>
@@ -12485,7 +12478,7 @@
       </w:r>
     </w:p>
   </w:comment>
-  <w:comment w:initials="L" w:author="LauraPGM" w:date="2025-05-07T11:58:00Z" w:id="5">
+  <w:comment w:id="5" w:author="LauraPGM" w:date="2025-05-07T11:58:00Z" w:initials="L">
     <w:p>
       <w:r>
         <w:rPr>
@@ -12508,7 +12501,7 @@
       <w:r>
         <w:t xml:space="preserve"> </w:t>
       </w:r>
-      <w:hyperlink w:history="1" r:id="rId1">
+      <w:hyperlink r:id="rId1" w:history="1">
         <w:r>
           <w:rPr>
             <w:rStyle w:val="Hipervnculo"/>
@@ -12536,7 +12529,7 @@
       </w:pPr>
     </w:p>
   </w:comment>
-  <w:comment w:initials="L" w:author="LauraPGM" w:date="2025-05-07T12:20:00Z" w:id="6">
+  <w:comment w:id="6" w:author="LauraPGM" w:date="2025-05-07T12:20:00Z" w:initials="L">
     <w:p>
       <w:pPr>
         <w:pStyle w:val="Textocomentario"/>
@@ -12552,7 +12545,7 @@
       </w:r>
     </w:p>
   </w:comment>
-  <w:comment w:initials="L" w:author="LauraPGM" w:date="2025-05-06T09:16:00Z" w:id="7">
+  <w:comment w:id="7" w:author="LauraPGM" w:date="2025-05-06T09:16:00Z" w:initials="L">
     <w:p>
       <w:r>
         <w:rPr>
@@ -12565,7 +12558,7 @@
       </w:r>
     </w:p>
     <w:p>
-      <w:hyperlink w:history="1" r:id="rId2">
+      <w:hyperlink r:id="rId2" w:history="1">
         <w:r>
           <w:rPr>
             <w:rStyle w:val="Hipervnculo"/>
@@ -12593,7 +12586,7 @@
       </w:pPr>
     </w:p>
   </w:comment>
-  <w:comment w:initials="L" w:author="LauraPGM" w:date="2025-05-07T12:20:00Z" w:id="8">
+  <w:comment w:id="8" w:author="LauraPGM" w:date="2025-05-07T12:20:00Z" w:initials="L">
     <w:p>
       <w:pPr>
         <w:pStyle w:val="Textocomentario"/>
@@ -12609,7 +12602,7 @@
       </w:r>
     </w:p>
   </w:comment>
-  <w:comment w:initials="L" w:author="LauraPGM" w:date="2025-05-07T12:23:00Z" w:id="9">
+  <w:comment w:id="9" w:author="LauraPGM" w:date="2025-05-07T12:23:00Z" w:initials="L">
     <w:p>
       <w:pPr>
         <w:pStyle w:val="Textocomentario"/>
@@ -12644,7 +12637,7 @@
       </w:r>
     </w:p>
   </w:comment>
-  <w:comment w:initials="L" w:author="LauraPGM" w:date="2025-05-06T09:09:00Z" w:id="10">
+  <w:comment w:id="10" w:author="LauraPGM" w:date="2025-05-06T09:09:00Z" w:initials="L">
     <w:p>
       <w:pPr>
         <w:pStyle w:val="Textocomentario"/>
@@ -12704,7 +12697,7 @@
       </w:r>
     </w:p>
   </w:comment>
-  <w:comment w:initials="L" w:author="LauraPGM" w:date="2025-05-07T12:25:00Z" w:id="11">
+  <w:comment w:id="12" w:author="LauraPGM" w:date="2025-05-07T12:25:00Z" w:initials="L">
     <w:p>
       <w:pPr>
         <w:pStyle w:val="Textocomentario"/>
@@ -12720,7 +12713,7 @@
       </w:r>
     </w:p>
   </w:comment>
-  <w:comment w:initials="L" w:author="LauraPGM" w:date="2025-08-21T10:14:00Z" w:id="12">
+  <w:comment w:id="13" w:author="LauraPGM" w:date="2025-08-21T10:14:00Z" w:initials="L">
     <w:p>
       <w:pPr>
         <w:pStyle w:val="Textocomentario"/>
@@ -12793,7 +12786,7 @@
       </w:r>
     </w:p>
   </w:comment>
-  <w:comment w:initials="L" w:author="LauraPGM" w:date="2025-05-07T12:27:00Z" w:id="13">
+  <w:comment w:id="14" w:author="LauraPGM" w:date="2025-05-07T12:27:00Z" w:initials="L">
     <w:p>
       <w:pPr>
         <w:pStyle w:val="Textocomentario"/>
@@ -12812,12 +12805,12 @@
       </w:r>
     </w:p>
   </w:comment>
-  <w:comment w:initials="L" w:author="LauraPGM" w:date="2025-05-07T12:28:00Z" w:id="14">
+  <w:comment w:id="15" w:author="LauraPGM" w:date="2025-05-07T12:28:00Z" w:initials="L">
     <w:p>
       <w:pPr>
         <w:spacing w:before="100" w:beforeAutospacing="1" w:after="100" w:afterAutospacing="1"/>
         <w:rPr>
-          <w:rFonts w:ascii="Times New Roman" w:hAnsi="Times New Roman" w:eastAsia="Times New Roman" w:cs="Times New Roman"/>
+          <w:rFonts w:ascii="Times New Roman" w:eastAsia="Times New Roman" w:hAnsi="Times New Roman" w:cs="Times New Roman"/>
           <w:sz w:val="24"/>
           <w:szCs w:val="24"/>
           <w:lang w:eastAsia="es-CO"/>
@@ -12834,7 +12827,7 @@
       </w:r>
       <w:r>
         <w:rPr>
-          <w:rFonts w:ascii="Times New Roman" w:hAnsi="Times New Roman" w:eastAsia="Times New Roman" w:cs="Times New Roman"/>
+          <w:rFonts w:ascii="Times New Roman" w:eastAsia="Times New Roman" w:hAnsi="Times New Roman" w:cs="Times New Roman"/>
           <w:sz w:val="24"/>
           <w:szCs w:val="24"/>
           <w:lang w:eastAsia="es-CO"/>
@@ -12846,7 +12839,7 @@
       <w:pPr>
         <w:spacing w:line="240" w:lineRule="auto"/>
         <w:rPr>
-          <w:rFonts w:ascii="Times New Roman" w:hAnsi="Times New Roman" w:eastAsia="Times New Roman" w:cs="Times New Roman"/>
+          <w:rFonts w:ascii="Times New Roman" w:eastAsia="Times New Roman" w:hAnsi="Times New Roman" w:cs="Times New Roman"/>
           <w:sz w:val="24"/>
           <w:szCs w:val="24"/>
           <w:lang w:eastAsia="es-CO"/>
@@ -12854,7 +12847,7 @@
       </w:pPr>
     </w:p>
   </w:comment>
-  <w:comment w:initials="L" w:author="LauraPGM" w:date="2025-08-21T10:18:00Z" w:id="15">
+  <w:comment w:id="16" w:author="LauraPGM" w:date="2025-08-21T10:18:00Z" w:initials="L">
     <w:p>
       <w:pPr>
         <w:pStyle w:val="Textocomentario"/>
@@ -12899,7 +12892,7 @@
       </w:r>
     </w:p>
   </w:comment>
-  <w:comment w:initials="L" w:author="LauraPGM" w:date="2025-05-07T12:30:00Z" w:id="17">
+  <w:comment w:id="17" w:author="LauraPGM" w:date="2025-05-07T12:30:00Z" w:initials="L">
     <w:p>
       <w:pPr>
         <w:pStyle w:val="Textocomentario"/>
@@ -12939,7 +12932,7 @@
       </w:r>
     </w:p>
   </w:comment>
-  <w:comment w:initials="L" w:author="LauraPGM" w:date="2025-05-06T09:17:00Z" w:id="18">
+  <w:comment w:id="18" w:author="LauraPGM" w:date="2025-05-06T09:17:00Z" w:initials="L">
     <w:p>
       <w:r>
         <w:rPr>
@@ -12959,7 +12952,7 @@
       <w:r>
         <w:t xml:space="preserve"> </w:t>
       </w:r>
-      <w:hyperlink w:history="1" r:id="rId5">
+      <w:hyperlink r:id="rId5" w:history="1">
         <w:r>
           <w:rPr>
             <w:rStyle w:val="Hipervnculo"/>
@@ -12985,7 +12978,7 @@
       </w:pPr>
     </w:p>
   </w:comment>
-  <w:comment w:initials="L" w:author="LauraPGM" w:date="2025-05-07T12:30:00Z" w:id="19">
+  <w:comment w:id="19" w:author="LauraPGM" w:date="2025-05-07T12:30:00Z" w:initials="L">
     <w:p>
       <w:pPr>
         <w:pStyle w:val="Textocomentario"/>
@@ -13001,7 +12994,7 @@
       </w:r>
     </w:p>
   </w:comment>
-  <w:comment w:initials="L" w:author="LauraPGM" w:date="2025-05-06T09:31:00Z" w:id="20">
+  <w:comment w:id="20" w:author="LauraPGM" w:date="2025-05-06T09:31:00Z" w:initials="L">
     <w:p>
       <w:r>
         <w:rPr>
@@ -13020,7 +13013,7 @@
       </w:r>
     </w:p>
     <w:p>
-      <w:hyperlink w:history="1" r:id="rId6">
+      <w:hyperlink r:id="rId6" w:history="1">
         <w:r>
           <w:rPr>
             <w:rStyle w:val="Hipervnculo"/>
@@ -13046,7 +13039,7 @@
       </w:pPr>
     </w:p>
   </w:comment>
-  <w:comment w:initials="L" w:author="LauraPGM" w:date="2025-05-07T09:16:00Z" w:id="21">
+  <w:comment w:id="21" w:author="LauraPGM" w:date="2025-05-07T09:16:00Z" w:initials="L">
     <w:p>
       <w:r>
         <w:rPr>
@@ -13057,7 +13050,7 @@
       <w:r>
         <w:t xml:space="preserve">Adjuntar el documento Ficha Antropométrica, en el componente, el cual se encuentra en la siguiente carpeta: </w:t>
       </w:r>
-      <w:hyperlink w:history="1" r:id="rId7">
+      <w:hyperlink r:id="rId7" w:history="1">
         <w:r>
           <w:rPr>
             <w:rStyle w:val="Hipervnculo"/>
@@ -13087,7 +13080,7 @@
       </w:pPr>
     </w:p>
   </w:comment>
-  <w:comment w:initials="L" w:author="LauraPGM" w:date="2025-05-07T09:17:00Z" w:id="22">
+  <w:comment w:id="22" w:author="LauraPGM" w:date="2025-05-07T09:17:00Z" w:initials="L">
     <w:p>
       <w:pPr>
         <w:pStyle w:val="text-left"/>
@@ -13114,7 +13107,7 @@
       <w:r>
         <w:t xml:space="preserve">Adjuntar el documento </w:t>
       </w:r>
-      <w:hyperlink w:tgtFrame="_blank" w:history="1" r:id="rId8">
+      <w:hyperlink r:id="rId8" w:tgtFrame="_blank" w:history="1">
         <w:r>
           <w:rPr>
             <w:rStyle w:val="Hipervnculo"/>
@@ -13169,7 +13162,7 @@
       <w:r>
         <w:t xml:space="preserve"> </w:t>
       </w:r>
-      <w:hyperlink w:history="1" r:id="rId9">
+      <w:hyperlink r:id="rId9" w:history="1">
         <w:r>
           <w:rPr>
             <w:rStyle w:val="Hipervnculo"/>
@@ -13210,7 +13203,7 @@
       </w:pPr>
     </w:p>
   </w:comment>
-  <w:comment w:initials="L" w:author="LauraPGM" w:date="2025-05-07T12:30:00Z" w:id="23">
+  <w:comment w:id="23" w:author="LauraPGM" w:date="2025-05-07T12:30:00Z" w:initials="L">
     <w:p>
       <w:pPr>
         <w:pStyle w:val="Textocomentario"/>
@@ -13226,7 +13219,7 @@
       </w:r>
     </w:p>
   </w:comment>
-  <w:comment w:initials="L" w:author="LauraPGM" w:date="2025-05-07T09:56:00Z" w:id="24">
+  <w:comment w:id="24" w:author="LauraPGM" w:date="2025-05-07T09:56:00Z" w:initials="L">
     <w:p>
       <w:pPr>
         <w:pStyle w:val="Textocomentario"/>
@@ -13289,7 +13282,7 @@
       </w:r>
     </w:p>
   </w:comment>
-  <w:comment w:initials="L" w:author="LauraPGM" w:date="2025-05-07T09:56:00Z" w:id="25">
+  <w:comment w:id="25" w:author="LauraPGM" w:date="2025-05-07T09:56:00Z" w:initials="L">
     <w:p>
       <w:r>
         <w:rPr>
@@ -13302,7 +13295,7 @@
       </w:r>
     </w:p>
     <w:p>
-      <w:hyperlink w:history="1" r:id="rId11">
+      <w:hyperlink r:id="rId11" w:history="1">
         <w:r>
           <w:rPr>
             <w:rStyle w:val="Hipervnculo"/>
@@ -13330,7 +13323,7 @@
       </w:pPr>
     </w:p>
   </w:comment>
-  <w:comment w:initials="L" w:author="LauraPGM" w:date="2025-05-07T12:31:00Z" w:id="26">
+  <w:comment w:id="26" w:author="LauraPGM" w:date="2025-05-07T12:31:00Z" w:initials="L">
     <w:p>
       <w:pPr>
         <w:pStyle w:val="Textocomentario"/>
@@ -13346,7 +13339,7 @@
       </w:r>
     </w:p>
   </w:comment>
-  <w:comment w:initials="L" w:author="LauraPGM" w:date="2025-05-07T09:56:00Z" w:id="27">
+  <w:comment w:id="27" w:author="LauraPGM" w:date="2025-05-07T09:56:00Z" w:initials="L">
     <w:p>
       <w:r>
         <w:rPr>
@@ -13357,7 +13350,7 @@
       <w:r>
         <w:t xml:space="preserve">Adjuntar el documento que es la ergonomia, en el componente, el cual se encuentra en la siguiente carpeta: </w:t>
       </w:r>
-      <w:hyperlink w:history="1" r:id="rId12">
+      <w:hyperlink r:id="rId12" w:history="1">
         <w:r>
           <w:rPr>
             <w:rStyle w:val="Hipervnculo"/>
@@ -13383,7 +13376,7 @@
       </w:pPr>
     </w:p>
   </w:comment>
-  <w:comment w:initials="L" w:author="LauraPGM" w:date="2025-05-07T12:34:00Z" w:id="28">
+  <w:comment w:id="28" w:author="LauraPGM" w:date="2025-05-07T12:34:00Z" w:initials="L">
     <w:p>
       <w:pPr>
         <w:pStyle w:val="Textocomentario"/>
@@ -13399,7 +13392,7 @@
       </w:r>
     </w:p>
   </w:comment>
-  <w:comment w:initials="L" w:author="LauraPGM" w:date="2025-05-07T09:56:00Z" w:id="29">
+  <w:comment w:id="29" w:author="LauraPGM" w:date="2025-05-07T09:56:00Z" w:initials="L">
     <w:p>
       <w:r>
         <w:rPr>
@@ -13410,7 +13403,7 @@
       <w:r>
         <w:t xml:space="preserve">Adjuntar el documento ergonomía para el puesto de trabajo, en el componente, el cual se encuentra en la siguiente carpeta: </w:t>
       </w:r>
-      <w:hyperlink w:history="1" r:id="rId13">
+      <w:hyperlink r:id="rId13" w:history="1">
         <w:r>
           <w:rPr>
             <w:rStyle w:val="Hipervnculo"/>
@@ -13436,7 +13429,7 @@
       </w:pPr>
     </w:p>
   </w:comment>
-  <w:comment w:initials="L" w:author="LauraPGM" w:date="2025-04-17T12:12:00Z" w:id="30">
+  <w:comment w:id="30" w:author="LauraPGM" w:date="2025-04-17T12:12:00Z" w:initials="L">
     <w:p>
       <w:pPr>
         <w:pStyle w:val="Textocomentario"/>
@@ -13455,7 +13448,7 @@
       </w:r>
     </w:p>
   </w:comment>
-  <w:comment w:initials="L" w:author="LauraPGM" w:date="2025-05-08T08:57:00Z" w:id="31">
+  <w:comment w:id="31" w:author="LauraPGM" w:date="2025-05-08T08:57:00Z" w:initials="L">
     <w:p>
       <w:pPr>
         <w:pStyle w:val="Textocomentario"/>
@@ -13569,7 +13562,7 @@
       <w:ind w:left="-2" w:hanging="2"/>
       <w:jc w:val="right"/>
       <w:rPr>
-        <w:rFonts w:ascii="Times New Roman" w:hAnsi="Times New Roman" w:eastAsia="Times New Roman" w:cs="Times New Roman"/>
+        <w:rFonts w:ascii="Times New Roman" w:eastAsia="Times New Roman" w:hAnsi="Times New Roman" w:cs="Times New Roman"/>
         <w:sz w:val="24"/>
         <w:szCs w:val="24"/>
       </w:rPr>
@@ -13580,7 +13573,7 @@
       <w:pStyle w:val="Normal0"/>
       <w:spacing w:line="240" w:lineRule="auto"/>
       <w:rPr>
-        <w:rFonts w:ascii="Times New Roman" w:hAnsi="Times New Roman" w:eastAsia="Times New Roman" w:cs="Times New Roman"/>
+        <w:rFonts w:ascii="Times New Roman" w:eastAsia="Times New Roman" w:hAnsi="Times New Roman" w:cs="Times New Roman"/>
         <w:sz w:val="24"/>
         <w:szCs w:val="24"/>
       </w:rPr>
@@ -13665,7 +13658,7 @@
 </file>
 
 <file path=word/header1.xml><?xml version="1.0" encoding="utf-8"?>
-<w:hdr xmlns:wpc="http://schemas.microsoft.com/office/word/2010/wordprocessingCanvas" xmlns:mc="http://schemas.openxmlformats.org/markup-compatibility/2006" xmlns:o="urn:schemas-microsoft-com:office:office" xmlns:r="http://schemas.openxmlformats.org/officeDocument/2006/relationships" xmlns:m="http://schemas.openxmlformats.org/officeDocument/2006/math" xmlns:v="urn:schemas-microsoft-com:vml" xmlns:wp14="http://schemas.microsoft.com/office/word/2010/wordprocessingDrawing" xmlns:wp="http://schemas.openxmlformats.org/drawingml/2006/wordprocessingDrawing" xmlns:w10="urn:schemas-microsoft-com:office:word" xmlns:w="http://schemas.openxmlformats.org/wordprocessingml/2006/main" xmlns:w14="http://schemas.microsoft.com/office/word/2010/wordml" xmlns:w15="http://schemas.microsoft.com/office/word/2012/wordml" xmlns:wpg="http://schemas.microsoft.com/office/word/2010/wordprocessingGroup" xmlns:wpi="http://schemas.microsoft.com/office/word/2010/wordprocessingInk" xmlns:wne="http://schemas.microsoft.com/office/word/2006/wordml" xmlns:wps="http://schemas.microsoft.com/office/word/2010/wordprocessingShape" xmlns:a="http://schemas.openxmlformats.org/drawingml/2006/main" xmlns:pic="http://schemas.openxmlformats.org/drawingml/2006/picture" xmlns:a14="http://schemas.microsoft.com/office/drawing/2010/main" mc:Ignorable="w14 w15 wp14">
+<w:hdr xmlns:wpc="http://schemas.microsoft.com/office/word/2010/wordprocessingCanvas" xmlns:mc="http://schemas.openxmlformats.org/markup-compatibility/2006" xmlns:o="urn:schemas-microsoft-com:office:office" xmlns:r="http://schemas.openxmlformats.org/officeDocument/2006/relationships" xmlns:m="http://schemas.openxmlformats.org/officeDocument/2006/math" xmlns:v="urn:schemas-microsoft-com:vml" xmlns:wp14="http://schemas.microsoft.com/office/word/2010/wordprocessingDrawing" xmlns:wp="http://schemas.openxmlformats.org/drawingml/2006/wordprocessingDrawing" xmlns:w10="urn:schemas-microsoft-com:office:word" xmlns:w="http://schemas.openxmlformats.org/wordprocessingml/2006/main" xmlns:w14="http://schemas.microsoft.com/office/word/2010/wordml" xmlns:w15="http://schemas.microsoft.com/office/word/2012/wordml" xmlns:wpg="http://schemas.microsoft.com/office/word/2010/wordprocessingGroup" xmlns:wpi="http://schemas.microsoft.com/office/word/2010/wordprocessingInk" xmlns:wne="http://schemas.microsoft.com/office/word/2006/wordml" xmlns:wps="http://schemas.microsoft.com/office/word/2010/wordprocessingShape" mc:Ignorable="w14 w15 wp14">
   <w:p>
     <w:pPr>
       <w:pStyle w:val="Normal0"/>
@@ -13775,7 +13768,7 @@
         <w:ind w:left="720" w:hanging="360"/>
       </w:pPr>
       <w:rPr>
-        <w:rFonts w:hint="default" w:ascii="Symbol" w:hAnsi="Symbol"/>
+        <w:rFonts w:ascii="Symbol" w:hAnsi="Symbol" w:hint="default"/>
         <w:sz w:val="20"/>
       </w:rPr>
     </w:lvl>
@@ -13791,7 +13784,7 @@
         <w:ind w:left="1440" w:hanging="360"/>
       </w:pPr>
       <w:rPr>
-        <w:rFonts w:hint="default" w:ascii="Courier New" w:hAnsi="Courier New"/>
+        <w:rFonts w:ascii="Courier New" w:hAnsi="Courier New" w:hint="default"/>
         <w:sz w:val="20"/>
       </w:rPr>
     </w:lvl>
@@ -13807,7 +13800,7 @@
         <w:ind w:left="2160" w:hanging="360"/>
       </w:pPr>
       <w:rPr>
-        <w:rFonts w:hint="default" w:ascii="Wingdings" w:hAnsi="Wingdings"/>
+        <w:rFonts w:ascii="Wingdings" w:hAnsi="Wingdings" w:hint="default"/>
         <w:sz w:val="20"/>
       </w:rPr>
     </w:lvl>
@@ -13823,7 +13816,7 @@
         <w:ind w:left="2880" w:hanging="360"/>
       </w:pPr>
       <w:rPr>
-        <w:rFonts w:hint="default" w:ascii="Wingdings" w:hAnsi="Wingdings"/>
+        <w:rFonts w:ascii="Wingdings" w:hAnsi="Wingdings" w:hint="default"/>
         <w:sz w:val="20"/>
       </w:rPr>
     </w:lvl>
@@ -13839,7 +13832,7 @@
         <w:ind w:left="3600" w:hanging="360"/>
       </w:pPr>
       <w:rPr>
-        <w:rFonts w:hint="default" w:ascii="Wingdings" w:hAnsi="Wingdings"/>
+        <w:rFonts w:ascii="Wingdings" w:hAnsi="Wingdings" w:hint="default"/>
         <w:sz w:val="20"/>
       </w:rPr>
     </w:lvl>
@@ -13855,7 +13848,7 @@
         <w:ind w:left="4320" w:hanging="360"/>
       </w:pPr>
       <w:rPr>
-        <w:rFonts w:hint="default" w:ascii="Wingdings" w:hAnsi="Wingdings"/>
+        <w:rFonts w:ascii="Wingdings" w:hAnsi="Wingdings" w:hint="default"/>
         <w:sz w:val="20"/>
       </w:rPr>
     </w:lvl>
@@ -13871,7 +13864,7 @@
         <w:ind w:left="5040" w:hanging="360"/>
       </w:pPr>
       <w:rPr>
-        <w:rFonts w:hint="default" w:ascii="Wingdings" w:hAnsi="Wingdings"/>
+        <w:rFonts w:ascii="Wingdings" w:hAnsi="Wingdings" w:hint="default"/>
         <w:sz w:val="20"/>
       </w:rPr>
     </w:lvl>
@@ -13887,7 +13880,7 @@
         <w:ind w:left="5760" w:hanging="360"/>
       </w:pPr>
       <w:rPr>
-        <w:rFonts w:hint="default" w:ascii="Wingdings" w:hAnsi="Wingdings"/>
+        <w:rFonts w:ascii="Wingdings" w:hAnsi="Wingdings" w:hint="default"/>
         <w:sz w:val="20"/>
       </w:rPr>
     </w:lvl>
@@ -13903,7 +13896,7 @@
         <w:ind w:left="6480" w:hanging="360"/>
       </w:pPr>
       <w:rPr>
-        <w:rFonts w:hint="default" w:ascii="Wingdings" w:hAnsi="Wingdings"/>
+        <w:rFonts w:ascii="Wingdings" w:hAnsi="Wingdings" w:hint="default"/>
         <w:sz w:val="20"/>
       </w:rPr>
     </w:lvl>
@@ -13924,7 +13917,7 @@
         <w:ind w:left="720" w:hanging="360"/>
       </w:pPr>
       <w:rPr>
-        <w:rFonts w:hint="default" w:ascii="Symbol" w:hAnsi="Symbol"/>
+        <w:rFonts w:ascii="Symbol" w:hAnsi="Symbol" w:hint="default"/>
         <w:sz w:val="20"/>
       </w:rPr>
     </w:lvl>
@@ -13940,7 +13933,7 @@
         <w:ind w:left="1440" w:hanging="360"/>
       </w:pPr>
       <w:rPr>
-        <w:rFonts w:hint="default" w:ascii="Courier New" w:hAnsi="Courier New"/>
+        <w:rFonts w:ascii="Courier New" w:hAnsi="Courier New" w:hint="default"/>
         <w:sz w:val="20"/>
       </w:rPr>
     </w:lvl>
@@ -13956,7 +13949,7 @@
         <w:ind w:left="2160" w:hanging="360"/>
       </w:pPr>
       <w:rPr>
-        <w:rFonts w:hint="default" w:ascii="Wingdings" w:hAnsi="Wingdings"/>
+        <w:rFonts w:ascii="Wingdings" w:hAnsi="Wingdings" w:hint="default"/>
         <w:sz w:val="20"/>
       </w:rPr>
     </w:lvl>
@@ -13972,7 +13965,7 @@
         <w:ind w:left="2880" w:hanging="360"/>
       </w:pPr>
       <w:rPr>
-        <w:rFonts w:hint="default" w:ascii="Wingdings" w:hAnsi="Wingdings"/>
+        <w:rFonts w:ascii="Wingdings" w:hAnsi="Wingdings" w:hint="default"/>
         <w:sz w:val="20"/>
       </w:rPr>
     </w:lvl>
@@ -13988,7 +13981,7 @@
         <w:ind w:left="3600" w:hanging="360"/>
       </w:pPr>
       <w:rPr>
-        <w:rFonts w:hint="default" w:ascii="Wingdings" w:hAnsi="Wingdings"/>
+        <w:rFonts w:ascii="Wingdings" w:hAnsi="Wingdings" w:hint="default"/>
         <w:sz w:val="20"/>
       </w:rPr>
     </w:lvl>
@@ -14004,7 +13997,7 @@
         <w:ind w:left="4320" w:hanging="360"/>
       </w:pPr>
       <w:rPr>
-        <w:rFonts w:hint="default" w:ascii="Wingdings" w:hAnsi="Wingdings"/>
+        <w:rFonts w:ascii="Wingdings" w:hAnsi="Wingdings" w:hint="default"/>
         <w:sz w:val="20"/>
       </w:rPr>
     </w:lvl>
@@ -14020,7 +14013,7 @@
         <w:ind w:left="5040" w:hanging="360"/>
       </w:pPr>
       <w:rPr>
-        <w:rFonts w:hint="default" w:ascii="Wingdings" w:hAnsi="Wingdings"/>
+        <w:rFonts w:ascii="Wingdings" w:hAnsi="Wingdings" w:hint="default"/>
         <w:sz w:val="20"/>
       </w:rPr>
     </w:lvl>
@@ -14036,7 +14029,7 @@
         <w:ind w:left="5760" w:hanging="360"/>
       </w:pPr>
       <w:rPr>
-        <w:rFonts w:hint="default" w:ascii="Wingdings" w:hAnsi="Wingdings"/>
+        <w:rFonts w:ascii="Wingdings" w:hAnsi="Wingdings" w:hint="default"/>
         <w:sz w:val="20"/>
       </w:rPr>
     </w:lvl>
@@ -14052,7 +14045,7 @@
         <w:ind w:left="6480" w:hanging="360"/>
       </w:pPr>
       <w:rPr>
-        <w:rFonts w:hint="default" w:ascii="Wingdings" w:hAnsi="Wingdings"/>
+        <w:rFonts w:ascii="Wingdings" w:hAnsi="Wingdings" w:hint="default"/>
         <w:sz w:val="20"/>
       </w:rPr>
     </w:lvl>
@@ -14275,7 +14268,7 @@
         <w:ind w:left="720" w:hanging="360"/>
       </w:pPr>
       <w:rPr>
-        <w:rFonts w:hint="default" w:ascii="Symbol" w:hAnsi="Symbol"/>
+        <w:rFonts w:ascii="Symbol" w:hAnsi="Symbol" w:hint="default"/>
         <w:sz w:val="20"/>
       </w:rPr>
     </w:lvl>
@@ -14291,7 +14284,7 @@
         <w:ind w:left="1440" w:hanging="360"/>
       </w:pPr>
       <w:rPr>
-        <w:rFonts w:hint="default" w:ascii="Courier New" w:hAnsi="Courier New"/>
+        <w:rFonts w:ascii="Courier New" w:hAnsi="Courier New" w:hint="default"/>
         <w:sz w:val="20"/>
       </w:rPr>
     </w:lvl>
@@ -14307,7 +14300,7 @@
         <w:ind w:left="2160" w:hanging="360"/>
       </w:pPr>
       <w:rPr>
-        <w:rFonts w:hint="default" w:ascii="Wingdings" w:hAnsi="Wingdings"/>
+        <w:rFonts w:ascii="Wingdings" w:hAnsi="Wingdings" w:hint="default"/>
         <w:sz w:val="20"/>
       </w:rPr>
     </w:lvl>
@@ -14323,7 +14316,7 @@
         <w:ind w:left="2880" w:hanging="360"/>
       </w:pPr>
       <w:rPr>
-        <w:rFonts w:hint="default" w:ascii="Wingdings" w:hAnsi="Wingdings"/>
+        <w:rFonts w:ascii="Wingdings" w:hAnsi="Wingdings" w:hint="default"/>
         <w:sz w:val="20"/>
       </w:rPr>
     </w:lvl>
@@ -14339,7 +14332,7 @@
         <w:ind w:left="3600" w:hanging="360"/>
       </w:pPr>
       <w:rPr>
-        <w:rFonts w:hint="default" w:ascii="Wingdings" w:hAnsi="Wingdings"/>
+        <w:rFonts w:ascii="Wingdings" w:hAnsi="Wingdings" w:hint="default"/>
         <w:sz w:val="20"/>
       </w:rPr>
     </w:lvl>
@@ -14355,7 +14348,7 @@
         <w:ind w:left="4320" w:hanging="360"/>
       </w:pPr>
       <w:rPr>
-        <w:rFonts w:hint="default" w:ascii="Wingdings" w:hAnsi="Wingdings"/>
+        <w:rFonts w:ascii="Wingdings" w:hAnsi="Wingdings" w:hint="default"/>
         <w:sz w:val="20"/>
       </w:rPr>
     </w:lvl>
@@ -14371,7 +14364,7 @@
         <w:ind w:left="5040" w:hanging="360"/>
       </w:pPr>
       <w:rPr>
-        <w:rFonts w:hint="default" w:ascii="Wingdings" w:hAnsi="Wingdings"/>
+        <w:rFonts w:ascii="Wingdings" w:hAnsi="Wingdings" w:hint="default"/>
         <w:sz w:val="20"/>
       </w:rPr>
     </w:lvl>
@@ -14387,7 +14380,7 @@
         <w:ind w:left="5760" w:hanging="360"/>
       </w:pPr>
       <w:rPr>
-        <w:rFonts w:hint="default" w:ascii="Wingdings" w:hAnsi="Wingdings"/>
+        <w:rFonts w:ascii="Wingdings" w:hAnsi="Wingdings" w:hint="default"/>
         <w:sz w:val="20"/>
       </w:rPr>
     </w:lvl>
@@ -14403,7 +14396,7 @@
         <w:ind w:left="6480" w:hanging="360"/>
       </w:pPr>
       <w:rPr>
-        <w:rFonts w:hint="default" w:ascii="Wingdings" w:hAnsi="Wingdings"/>
+        <w:rFonts w:ascii="Wingdings" w:hAnsi="Wingdings" w:hint="default"/>
         <w:sz w:val="20"/>
       </w:rPr>
     </w:lvl>
@@ -14542,7 +14535,7 @@
         <w:ind w:left="720" w:hanging="360"/>
       </w:pPr>
       <w:rPr>
-        <w:rFonts w:hint="default" w:ascii="Symbol" w:hAnsi="Symbol"/>
+        <w:rFonts w:ascii="Symbol" w:hAnsi="Symbol" w:hint="default"/>
         <w:sz w:val="20"/>
       </w:rPr>
     </w:lvl>
@@ -14558,7 +14551,7 @@
         <w:ind w:left="1440" w:hanging="360"/>
       </w:pPr>
       <w:rPr>
-        <w:rFonts w:hint="default" w:ascii="Courier New" w:hAnsi="Courier New"/>
+        <w:rFonts w:ascii="Courier New" w:hAnsi="Courier New" w:hint="default"/>
         <w:sz w:val="20"/>
       </w:rPr>
     </w:lvl>
@@ -14574,7 +14567,7 @@
         <w:ind w:left="2160" w:hanging="360"/>
       </w:pPr>
       <w:rPr>
-        <w:rFonts w:hint="default" w:ascii="Wingdings" w:hAnsi="Wingdings"/>
+        <w:rFonts w:ascii="Wingdings" w:hAnsi="Wingdings" w:hint="default"/>
         <w:sz w:val="20"/>
       </w:rPr>
     </w:lvl>
@@ -14590,7 +14583,7 @@
         <w:ind w:left="2880" w:hanging="360"/>
       </w:pPr>
       <w:rPr>
-        <w:rFonts w:hint="default" w:ascii="Wingdings" w:hAnsi="Wingdings"/>
+        <w:rFonts w:ascii="Wingdings" w:hAnsi="Wingdings" w:hint="default"/>
         <w:sz w:val="20"/>
       </w:rPr>
     </w:lvl>
@@ -14606,7 +14599,7 @@
         <w:ind w:left="3600" w:hanging="360"/>
       </w:pPr>
       <w:rPr>
-        <w:rFonts w:hint="default" w:ascii="Wingdings" w:hAnsi="Wingdings"/>
+        <w:rFonts w:ascii="Wingdings" w:hAnsi="Wingdings" w:hint="default"/>
         <w:sz w:val="20"/>
       </w:rPr>
     </w:lvl>
@@ -14622,7 +14615,7 @@
         <w:ind w:left="4320" w:hanging="360"/>
       </w:pPr>
       <w:rPr>
-        <w:rFonts w:hint="default" w:ascii="Wingdings" w:hAnsi="Wingdings"/>
+        <w:rFonts w:ascii="Wingdings" w:hAnsi="Wingdings" w:hint="default"/>
         <w:sz w:val="20"/>
       </w:rPr>
     </w:lvl>
@@ -14638,7 +14631,7 @@
         <w:ind w:left="5040" w:hanging="360"/>
       </w:pPr>
       <w:rPr>
-        <w:rFonts w:hint="default" w:ascii="Wingdings" w:hAnsi="Wingdings"/>
+        <w:rFonts w:ascii="Wingdings" w:hAnsi="Wingdings" w:hint="default"/>
         <w:sz w:val="20"/>
       </w:rPr>
     </w:lvl>
@@ -14654,7 +14647,7 @@
         <w:ind w:left="5760" w:hanging="360"/>
       </w:pPr>
       <w:rPr>
-        <w:rFonts w:hint="default" w:ascii="Wingdings" w:hAnsi="Wingdings"/>
+        <w:rFonts w:ascii="Wingdings" w:hAnsi="Wingdings" w:hint="default"/>
         <w:sz w:val="20"/>
       </w:rPr>
     </w:lvl>
@@ -14670,7 +14663,7 @@
         <w:ind w:left="6480" w:hanging="360"/>
       </w:pPr>
       <w:rPr>
-        <w:rFonts w:hint="default" w:ascii="Wingdings" w:hAnsi="Wingdings"/>
+        <w:rFonts w:ascii="Wingdings" w:hAnsi="Wingdings" w:hint="default"/>
         <w:sz w:val="20"/>
       </w:rPr>
     </w:lvl>
@@ -14688,7 +14681,7 @@
         <w:ind w:left="720" w:hanging="360"/>
       </w:pPr>
       <w:rPr>
-        <w:rFonts w:hint="default" w:ascii="Symbol" w:hAnsi="Symbol"/>
+        <w:rFonts w:ascii="Symbol" w:hAnsi="Symbol" w:hint="default"/>
       </w:rPr>
     </w:lvl>
     <w:lvl w:ilvl="1" w:tplc="240A0003" w:tentative="1">
@@ -14700,7 +14693,7 @@
         <w:ind w:left="1440" w:hanging="360"/>
       </w:pPr>
       <w:rPr>
-        <w:rFonts w:hint="default" w:ascii="Courier New" w:hAnsi="Courier New" w:cs="Courier New"/>
+        <w:rFonts w:ascii="Courier New" w:hAnsi="Courier New" w:cs="Courier New" w:hint="default"/>
       </w:rPr>
     </w:lvl>
     <w:lvl w:ilvl="2" w:tplc="240A0005" w:tentative="1">
@@ -14712,7 +14705,7 @@
         <w:ind w:left="2160" w:hanging="360"/>
       </w:pPr>
       <w:rPr>
-        <w:rFonts w:hint="default" w:ascii="Wingdings" w:hAnsi="Wingdings"/>
+        <w:rFonts w:ascii="Wingdings" w:hAnsi="Wingdings" w:hint="default"/>
       </w:rPr>
     </w:lvl>
     <w:lvl w:ilvl="3" w:tplc="240A0001" w:tentative="1">
@@ -14724,7 +14717,7 @@
         <w:ind w:left="2880" w:hanging="360"/>
       </w:pPr>
       <w:rPr>
-        <w:rFonts w:hint="default" w:ascii="Symbol" w:hAnsi="Symbol"/>
+        <w:rFonts w:ascii="Symbol" w:hAnsi="Symbol" w:hint="default"/>
       </w:rPr>
     </w:lvl>
     <w:lvl w:ilvl="4" w:tplc="240A0003" w:tentative="1">
@@ -14736,7 +14729,7 @@
         <w:ind w:left="3600" w:hanging="360"/>
       </w:pPr>
       <w:rPr>
-        <w:rFonts w:hint="default" w:ascii="Courier New" w:hAnsi="Courier New" w:cs="Courier New"/>
+        <w:rFonts w:ascii="Courier New" w:hAnsi="Courier New" w:cs="Courier New" w:hint="default"/>
       </w:rPr>
     </w:lvl>
     <w:lvl w:ilvl="5" w:tplc="240A0005" w:tentative="1">
@@ -14748,7 +14741,7 @@
         <w:ind w:left="4320" w:hanging="360"/>
       </w:pPr>
       <w:rPr>
-        <w:rFonts w:hint="default" w:ascii="Wingdings" w:hAnsi="Wingdings"/>
+        <w:rFonts w:ascii="Wingdings" w:hAnsi="Wingdings" w:hint="default"/>
       </w:rPr>
     </w:lvl>
     <w:lvl w:ilvl="6" w:tplc="240A0001" w:tentative="1">
@@ -14760,7 +14753,7 @@
         <w:ind w:left="5040" w:hanging="360"/>
       </w:pPr>
       <w:rPr>
-        <w:rFonts w:hint="default" w:ascii="Symbol" w:hAnsi="Symbol"/>
+        <w:rFonts w:ascii="Symbol" w:hAnsi="Symbol" w:hint="default"/>
       </w:rPr>
     </w:lvl>
     <w:lvl w:ilvl="7" w:tplc="240A0003" w:tentative="1">
@@ -14772,7 +14765,7 @@
         <w:ind w:left="5760" w:hanging="360"/>
       </w:pPr>
       <w:rPr>
-        <w:rFonts w:hint="default" w:ascii="Courier New" w:hAnsi="Courier New" w:cs="Courier New"/>
+        <w:rFonts w:ascii="Courier New" w:hAnsi="Courier New" w:cs="Courier New" w:hint="default"/>
       </w:rPr>
     </w:lvl>
     <w:lvl w:ilvl="8" w:tplc="240A0005" w:tentative="1">
@@ -14784,7 +14777,7 @@
         <w:ind w:left="6480" w:hanging="360"/>
       </w:pPr>
       <w:rPr>
-        <w:rFonts w:hint="default" w:ascii="Wingdings" w:hAnsi="Wingdings"/>
+        <w:rFonts w:ascii="Wingdings" w:hAnsi="Wingdings" w:hint="default"/>
       </w:rPr>
     </w:lvl>
   </w:abstractNum>
@@ -14893,7 +14886,7 @@
         <w:ind w:left="720" w:hanging="360"/>
       </w:pPr>
       <w:rPr>
-        <w:rFonts w:hint="default" w:ascii="Symbol" w:hAnsi="Symbol"/>
+        <w:rFonts w:ascii="Symbol" w:hAnsi="Symbol" w:hint="default"/>
         <w:sz w:val="20"/>
       </w:rPr>
     </w:lvl>
@@ -14909,7 +14902,7 @@
         <w:ind w:left="1440" w:hanging="360"/>
       </w:pPr>
       <w:rPr>
-        <w:rFonts w:hint="default" w:ascii="Courier New" w:hAnsi="Courier New"/>
+        <w:rFonts w:ascii="Courier New" w:hAnsi="Courier New" w:hint="default"/>
         <w:sz w:val="20"/>
       </w:rPr>
     </w:lvl>
@@ -14925,7 +14918,7 @@
         <w:ind w:left="2160" w:hanging="360"/>
       </w:pPr>
       <w:rPr>
-        <w:rFonts w:hint="default" w:ascii="Wingdings" w:hAnsi="Wingdings"/>
+        <w:rFonts w:ascii="Wingdings" w:hAnsi="Wingdings" w:hint="default"/>
         <w:sz w:val="20"/>
       </w:rPr>
     </w:lvl>
@@ -14941,7 +14934,7 @@
         <w:ind w:left="2880" w:hanging="360"/>
       </w:pPr>
       <w:rPr>
-        <w:rFonts w:hint="default" w:ascii="Wingdings" w:hAnsi="Wingdings"/>
+        <w:rFonts w:ascii="Wingdings" w:hAnsi="Wingdings" w:hint="default"/>
         <w:sz w:val="20"/>
       </w:rPr>
     </w:lvl>
@@ -14957,7 +14950,7 @@
         <w:ind w:left="3600" w:hanging="360"/>
       </w:pPr>
       <w:rPr>
-        <w:rFonts w:hint="default" w:ascii="Wingdings" w:hAnsi="Wingdings"/>
+        <w:rFonts w:ascii="Wingdings" w:hAnsi="Wingdings" w:hint="default"/>
         <w:sz w:val="20"/>
       </w:rPr>
     </w:lvl>
@@ -14973,7 +14966,7 @@
         <w:ind w:left="4320" w:hanging="360"/>
       </w:pPr>
       <w:rPr>
-        <w:rFonts w:hint="default" w:ascii="Wingdings" w:hAnsi="Wingdings"/>
+        <w:rFonts w:ascii="Wingdings" w:hAnsi="Wingdings" w:hint="default"/>
         <w:sz w:val="20"/>
       </w:rPr>
     </w:lvl>
@@ -14989,7 +14982,7 @@
         <w:ind w:left="5040" w:hanging="360"/>
       </w:pPr>
       <w:rPr>
-        <w:rFonts w:hint="default" w:ascii="Wingdings" w:hAnsi="Wingdings"/>
+        <w:rFonts w:ascii="Wingdings" w:hAnsi="Wingdings" w:hint="default"/>
         <w:sz w:val="20"/>
       </w:rPr>
     </w:lvl>
@@ -15005,7 +14998,7 @@
         <w:ind w:left="5760" w:hanging="360"/>
       </w:pPr>
       <w:rPr>
-        <w:rFonts w:hint="default" w:ascii="Wingdings" w:hAnsi="Wingdings"/>
+        <w:rFonts w:ascii="Wingdings" w:hAnsi="Wingdings" w:hint="default"/>
         <w:sz w:val="20"/>
       </w:rPr>
     </w:lvl>
@@ -15021,7 +15014,7 @@
         <w:ind w:left="6480" w:hanging="360"/>
       </w:pPr>
       <w:rPr>
-        <w:rFonts w:hint="default" w:ascii="Wingdings" w:hAnsi="Wingdings"/>
+        <w:rFonts w:ascii="Wingdings" w:hAnsi="Wingdings" w:hint="default"/>
         <w:sz w:val="20"/>
       </w:rPr>
     </w:lvl>
@@ -15327,7 +15320,7 @@
         <w:ind w:left="720" w:hanging="360"/>
       </w:pPr>
       <w:rPr>
-        <w:rFonts w:hint="default" w:ascii="Symbol" w:hAnsi="Symbol"/>
+        <w:rFonts w:ascii="Symbol" w:hAnsi="Symbol" w:hint="default"/>
       </w:rPr>
     </w:lvl>
     <w:lvl w:ilvl="1" w:tplc="240A0003" w:tentative="1">
@@ -15339,7 +15332,7 @@
         <w:ind w:left="1440" w:hanging="360"/>
       </w:pPr>
       <w:rPr>
-        <w:rFonts w:hint="default" w:ascii="Courier New" w:hAnsi="Courier New" w:cs="Courier New"/>
+        <w:rFonts w:ascii="Courier New" w:hAnsi="Courier New" w:cs="Courier New" w:hint="default"/>
       </w:rPr>
     </w:lvl>
     <w:lvl w:ilvl="2" w:tplc="240A0005" w:tentative="1">
@@ -15351,7 +15344,7 @@
         <w:ind w:left="2160" w:hanging="360"/>
       </w:pPr>
       <w:rPr>
-        <w:rFonts w:hint="default" w:ascii="Wingdings" w:hAnsi="Wingdings"/>
+        <w:rFonts w:ascii="Wingdings" w:hAnsi="Wingdings" w:hint="default"/>
       </w:rPr>
     </w:lvl>
     <w:lvl w:ilvl="3" w:tplc="240A0001" w:tentative="1">
@@ -15363,7 +15356,7 @@
         <w:ind w:left="2880" w:hanging="360"/>
       </w:pPr>
       <w:rPr>
-        <w:rFonts w:hint="default" w:ascii="Symbol" w:hAnsi="Symbol"/>
+        <w:rFonts w:ascii="Symbol" w:hAnsi="Symbol" w:hint="default"/>
       </w:rPr>
     </w:lvl>
     <w:lvl w:ilvl="4" w:tplc="240A0003" w:tentative="1">
@@ -15375,7 +15368,7 @@
         <w:ind w:left="3600" w:hanging="360"/>
       </w:pPr>
       <w:rPr>
-        <w:rFonts w:hint="default" w:ascii="Courier New" w:hAnsi="Courier New" w:cs="Courier New"/>
+        <w:rFonts w:ascii="Courier New" w:hAnsi="Courier New" w:cs="Courier New" w:hint="default"/>
       </w:rPr>
     </w:lvl>
     <w:lvl w:ilvl="5" w:tplc="240A0005" w:tentative="1">
@@ -15387,7 +15380,7 @@
         <w:ind w:left="4320" w:hanging="360"/>
       </w:pPr>
       <w:rPr>
-        <w:rFonts w:hint="default" w:ascii="Wingdings" w:hAnsi="Wingdings"/>
+        <w:rFonts w:ascii="Wingdings" w:hAnsi="Wingdings" w:hint="default"/>
       </w:rPr>
     </w:lvl>
     <w:lvl w:ilvl="6" w:tplc="240A0001" w:tentative="1">
@@ -15399,7 +15392,7 @@
         <w:ind w:left="5040" w:hanging="360"/>
       </w:pPr>
       <w:rPr>
-        <w:rFonts w:hint="default" w:ascii="Symbol" w:hAnsi="Symbol"/>
+        <w:rFonts w:ascii="Symbol" w:hAnsi="Symbol" w:hint="default"/>
       </w:rPr>
     </w:lvl>
     <w:lvl w:ilvl="7" w:tplc="240A0003" w:tentative="1">
@@ -15411,7 +15404,7 @@
         <w:ind w:left="5760" w:hanging="360"/>
       </w:pPr>
       <w:rPr>
-        <w:rFonts w:hint="default" w:ascii="Courier New" w:hAnsi="Courier New" w:cs="Courier New"/>
+        <w:rFonts w:ascii="Courier New" w:hAnsi="Courier New" w:cs="Courier New" w:hint="default"/>
       </w:rPr>
     </w:lvl>
     <w:lvl w:ilvl="8" w:tplc="240A0005" w:tentative="1">
@@ -15423,7 +15416,7 @@
         <w:ind w:left="6480" w:hanging="360"/>
       </w:pPr>
       <w:rPr>
-        <w:rFonts w:hint="default" w:ascii="Wingdings" w:hAnsi="Wingdings"/>
+        <w:rFonts w:ascii="Wingdings" w:hAnsi="Wingdings" w:hint="default"/>
       </w:rPr>
     </w:lvl>
   </w:abstractNum>
@@ -15443,7 +15436,7 @@
         <w:ind w:left="720" w:hanging="360"/>
       </w:pPr>
       <w:rPr>
-        <w:rFonts w:hint="default" w:ascii="Symbol" w:hAnsi="Symbol"/>
+        <w:rFonts w:ascii="Symbol" w:hAnsi="Symbol" w:hint="default"/>
         <w:sz w:val="20"/>
       </w:rPr>
     </w:lvl>
@@ -15459,7 +15452,7 @@
         <w:ind w:left="1440" w:hanging="360"/>
       </w:pPr>
       <w:rPr>
-        <w:rFonts w:hint="default" w:ascii="Courier New" w:hAnsi="Courier New"/>
+        <w:rFonts w:ascii="Courier New" w:hAnsi="Courier New" w:hint="default"/>
         <w:sz w:val="20"/>
       </w:rPr>
     </w:lvl>
@@ -15475,7 +15468,7 @@
         <w:ind w:left="2160" w:hanging="360"/>
       </w:pPr>
       <w:rPr>
-        <w:rFonts w:hint="default" w:ascii="Wingdings" w:hAnsi="Wingdings"/>
+        <w:rFonts w:ascii="Wingdings" w:hAnsi="Wingdings" w:hint="default"/>
         <w:sz w:val="20"/>
       </w:rPr>
     </w:lvl>
@@ -15491,7 +15484,7 @@
         <w:ind w:left="2880" w:hanging="360"/>
       </w:pPr>
       <w:rPr>
-        <w:rFonts w:hint="default" w:ascii="Wingdings" w:hAnsi="Wingdings"/>
+        <w:rFonts w:ascii="Wingdings" w:hAnsi="Wingdings" w:hint="default"/>
         <w:sz w:val="20"/>
       </w:rPr>
     </w:lvl>
@@ -15507,7 +15500,7 @@
         <w:ind w:left="3600" w:hanging="360"/>
       </w:pPr>
       <w:rPr>
-        <w:rFonts w:hint="default" w:ascii="Wingdings" w:hAnsi="Wingdings"/>
+        <w:rFonts w:ascii="Wingdings" w:hAnsi="Wingdings" w:hint="default"/>
         <w:sz w:val="20"/>
       </w:rPr>
     </w:lvl>
@@ -15523,7 +15516,7 @@
         <w:ind w:left="4320" w:hanging="360"/>
       </w:pPr>
       <w:rPr>
-        <w:rFonts w:hint="default" w:ascii="Wingdings" w:hAnsi="Wingdings"/>
+        <w:rFonts w:ascii="Wingdings" w:hAnsi="Wingdings" w:hint="default"/>
         <w:sz w:val="20"/>
       </w:rPr>
     </w:lvl>
@@ -15539,7 +15532,7 @@
         <w:ind w:left="5040" w:hanging="360"/>
       </w:pPr>
       <w:rPr>
-        <w:rFonts w:hint="default" w:ascii="Wingdings" w:hAnsi="Wingdings"/>
+        <w:rFonts w:ascii="Wingdings" w:hAnsi="Wingdings" w:hint="default"/>
         <w:sz w:val="20"/>
       </w:rPr>
     </w:lvl>
@@ -15555,7 +15548,7 @@
         <w:ind w:left="5760" w:hanging="360"/>
       </w:pPr>
       <w:rPr>
-        <w:rFonts w:hint="default" w:ascii="Wingdings" w:hAnsi="Wingdings"/>
+        <w:rFonts w:ascii="Wingdings" w:hAnsi="Wingdings" w:hint="default"/>
         <w:sz w:val="20"/>
       </w:rPr>
     </w:lvl>
@@ -15571,7 +15564,7 @@
         <w:ind w:left="6480" w:hanging="360"/>
       </w:pPr>
       <w:rPr>
-        <w:rFonts w:hint="default" w:ascii="Wingdings" w:hAnsi="Wingdings"/>
+        <w:rFonts w:ascii="Wingdings" w:hAnsi="Wingdings" w:hint="default"/>
         <w:sz w:val="20"/>
       </w:rPr>
     </w:lvl>
@@ -16318,7 +16311,7 @@
         <w:ind w:left="720" w:hanging="360"/>
       </w:pPr>
       <w:rPr>
-        <w:rFonts w:hint="default" w:ascii="Symbol" w:hAnsi="Symbol"/>
+        <w:rFonts w:ascii="Symbol" w:hAnsi="Symbol" w:hint="default"/>
       </w:rPr>
     </w:lvl>
     <w:lvl w:ilvl="1" w:tplc="240A0003" w:tentative="1">
@@ -16330,7 +16323,7 @@
         <w:ind w:left="1440" w:hanging="360"/>
       </w:pPr>
       <w:rPr>
-        <w:rFonts w:hint="default" w:ascii="Courier New" w:hAnsi="Courier New" w:cs="Courier New"/>
+        <w:rFonts w:ascii="Courier New" w:hAnsi="Courier New" w:cs="Courier New" w:hint="default"/>
       </w:rPr>
     </w:lvl>
     <w:lvl w:ilvl="2" w:tplc="240A0005" w:tentative="1">
@@ -16342,7 +16335,7 @@
         <w:ind w:left="2160" w:hanging="360"/>
       </w:pPr>
       <w:rPr>
-        <w:rFonts w:hint="default" w:ascii="Wingdings" w:hAnsi="Wingdings"/>
+        <w:rFonts w:ascii="Wingdings" w:hAnsi="Wingdings" w:hint="default"/>
       </w:rPr>
     </w:lvl>
     <w:lvl w:ilvl="3" w:tplc="240A0001" w:tentative="1">
@@ -16354,7 +16347,7 @@
         <w:ind w:left="2880" w:hanging="360"/>
       </w:pPr>
       <w:rPr>
-        <w:rFonts w:hint="default" w:ascii="Symbol" w:hAnsi="Symbol"/>
+        <w:rFonts w:ascii="Symbol" w:hAnsi="Symbol" w:hint="default"/>
       </w:rPr>
     </w:lvl>
     <w:lvl w:ilvl="4" w:tplc="240A0003" w:tentative="1">
@@ -16366,7 +16359,7 @@
         <w:ind w:left="3600" w:hanging="360"/>
       </w:pPr>
       <w:rPr>
-        <w:rFonts w:hint="default" w:ascii="Courier New" w:hAnsi="Courier New" w:cs="Courier New"/>
+        <w:rFonts w:ascii="Courier New" w:hAnsi="Courier New" w:cs="Courier New" w:hint="default"/>
       </w:rPr>
     </w:lvl>
     <w:lvl w:ilvl="5" w:tplc="240A0005" w:tentative="1">
@@ -16378,7 +16371,7 @@
         <w:ind w:left="4320" w:hanging="360"/>
       </w:pPr>
       <w:rPr>
-        <w:rFonts w:hint="default" w:ascii="Wingdings" w:hAnsi="Wingdings"/>
+        <w:rFonts w:ascii="Wingdings" w:hAnsi="Wingdings" w:hint="default"/>
       </w:rPr>
     </w:lvl>
     <w:lvl w:ilvl="6" w:tplc="240A0001" w:tentative="1">
@@ -16390,7 +16383,7 @@
         <w:ind w:left="5040" w:hanging="360"/>
       </w:pPr>
       <w:rPr>
-        <w:rFonts w:hint="default" w:ascii="Symbol" w:hAnsi="Symbol"/>
+        <w:rFonts w:ascii="Symbol" w:hAnsi="Symbol" w:hint="default"/>
       </w:rPr>
     </w:lvl>
     <w:lvl w:ilvl="7" w:tplc="240A0003" w:tentative="1">
@@ -16402,7 +16395,7 @@
         <w:ind w:left="5760" w:hanging="360"/>
       </w:pPr>
       <w:rPr>
-        <w:rFonts w:hint="default" w:ascii="Courier New" w:hAnsi="Courier New" w:cs="Courier New"/>
+        <w:rFonts w:ascii="Courier New" w:hAnsi="Courier New" w:cs="Courier New" w:hint="default"/>
       </w:rPr>
     </w:lvl>
     <w:lvl w:ilvl="8" w:tplc="240A0005" w:tentative="1">
@@ -16414,7 +16407,7 @@
         <w:ind w:left="6480" w:hanging="360"/>
       </w:pPr>
       <w:rPr>
-        <w:rFonts w:hint="default" w:ascii="Wingdings" w:hAnsi="Wingdings"/>
+        <w:rFonts w:ascii="Wingdings" w:hAnsi="Wingdings" w:hint="default"/>
       </w:rPr>
     </w:lvl>
   </w:abstractNum>
@@ -16431,7 +16424,7 @@
         <w:ind w:left="720" w:hanging="360"/>
       </w:pPr>
       <w:rPr>
-        <w:rFonts w:hint="default" w:ascii="Symbol" w:hAnsi="Symbol"/>
+        <w:rFonts w:ascii="Symbol" w:hAnsi="Symbol" w:hint="default"/>
       </w:rPr>
     </w:lvl>
     <w:lvl w:ilvl="1" w:tplc="240A0003" w:tentative="1">
@@ -16443,7 +16436,7 @@
         <w:ind w:left="1440" w:hanging="360"/>
       </w:pPr>
       <w:rPr>
-        <w:rFonts w:hint="default" w:ascii="Courier New" w:hAnsi="Courier New" w:cs="Courier New"/>
+        <w:rFonts w:ascii="Courier New" w:hAnsi="Courier New" w:cs="Courier New" w:hint="default"/>
       </w:rPr>
     </w:lvl>
     <w:lvl w:ilvl="2" w:tplc="240A0005" w:tentative="1">
@@ -16455,7 +16448,7 @@
         <w:ind w:left="2160" w:hanging="360"/>
       </w:pPr>
       <w:rPr>
-        <w:rFonts w:hint="default" w:ascii="Wingdings" w:hAnsi="Wingdings"/>
+        <w:rFonts w:ascii="Wingdings" w:hAnsi="Wingdings" w:hint="default"/>
       </w:rPr>
     </w:lvl>
     <w:lvl w:ilvl="3" w:tplc="240A0001" w:tentative="1">
@@ -16467,7 +16460,7 @@
         <w:ind w:left="2880" w:hanging="360"/>
       </w:pPr>
       <w:rPr>
-        <w:rFonts w:hint="default" w:ascii="Symbol" w:hAnsi="Symbol"/>
+        <w:rFonts w:ascii="Symbol" w:hAnsi="Symbol" w:hint="default"/>
       </w:rPr>
     </w:lvl>
     <w:lvl w:ilvl="4" w:tplc="240A0003" w:tentative="1">
@@ -16479,7 +16472,7 @@
         <w:ind w:left="3600" w:hanging="360"/>
       </w:pPr>
       <w:rPr>
-        <w:rFonts w:hint="default" w:ascii="Courier New" w:hAnsi="Courier New" w:cs="Courier New"/>
+        <w:rFonts w:ascii="Courier New" w:hAnsi="Courier New" w:cs="Courier New" w:hint="default"/>
       </w:rPr>
     </w:lvl>
     <w:lvl w:ilvl="5" w:tplc="240A0005" w:tentative="1">
@@ -16491,7 +16484,7 @@
         <w:ind w:left="4320" w:hanging="360"/>
       </w:pPr>
       <w:rPr>
-        <w:rFonts w:hint="default" w:ascii="Wingdings" w:hAnsi="Wingdings"/>
+        <w:rFonts w:ascii="Wingdings" w:hAnsi="Wingdings" w:hint="default"/>
       </w:rPr>
     </w:lvl>
     <w:lvl w:ilvl="6" w:tplc="240A0001" w:tentative="1">
@@ -16503,7 +16496,7 @@
         <w:ind w:left="5040" w:hanging="360"/>
       </w:pPr>
       <w:rPr>
-        <w:rFonts w:hint="default" w:ascii="Symbol" w:hAnsi="Symbol"/>
+        <w:rFonts w:ascii="Symbol" w:hAnsi="Symbol" w:hint="default"/>
       </w:rPr>
     </w:lvl>
     <w:lvl w:ilvl="7" w:tplc="240A0003" w:tentative="1">
@@ -16515,7 +16508,7 @@
         <w:ind w:left="5760" w:hanging="360"/>
       </w:pPr>
       <w:rPr>
-        <w:rFonts w:hint="default" w:ascii="Courier New" w:hAnsi="Courier New" w:cs="Courier New"/>
+        <w:rFonts w:ascii="Courier New" w:hAnsi="Courier New" w:cs="Courier New" w:hint="default"/>
       </w:rPr>
     </w:lvl>
     <w:lvl w:ilvl="8" w:tplc="240A0005" w:tentative="1">
@@ -16527,7 +16520,7 @@
         <w:ind w:left="6480" w:hanging="360"/>
       </w:pPr>
       <w:rPr>
-        <w:rFonts w:hint="default" w:ascii="Wingdings" w:hAnsi="Wingdings"/>
+        <w:rFonts w:ascii="Wingdings" w:hAnsi="Wingdings" w:hint="default"/>
       </w:rPr>
     </w:lvl>
   </w:abstractNum>
@@ -16547,7 +16540,7 @@
         <w:ind w:left="720" w:hanging="360"/>
       </w:pPr>
       <w:rPr>
-        <w:rFonts w:hint="default" w:ascii="Symbol" w:hAnsi="Symbol"/>
+        <w:rFonts w:ascii="Symbol" w:hAnsi="Symbol" w:hint="default"/>
         <w:sz w:val="20"/>
       </w:rPr>
     </w:lvl>
@@ -16563,7 +16556,7 @@
         <w:ind w:left="1440" w:hanging="360"/>
       </w:pPr>
       <w:rPr>
-        <w:rFonts w:hint="default" w:ascii="Courier New" w:hAnsi="Courier New"/>
+        <w:rFonts w:ascii="Courier New" w:hAnsi="Courier New" w:hint="default"/>
         <w:sz w:val="20"/>
       </w:rPr>
     </w:lvl>
@@ -16579,7 +16572,7 @@
         <w:ind w:left="2160" w:hanging="360"/>
       </w:pPr>
       <w:rPr>
-        <w:rFonts w:hint="default" w:ascii="Wingdings" w:hAnsi="Wingdings"/>
+        <w:rFonts w:ascii="Wingdings" w:hAnsi="Wingdings" w:hint="default"/>
         <w:sz w:val="20"/>
       </w:rPr>
     </w:lvl>
@@ -16595,7 +16588,7 @@
         <w:ind w:left="2880" w:hanging="360"/>
       </w:pPr>
       <w:rPr>
-        <w:rFonts w:hint="default" w:ascii="Wingdings" w:hAnsi="Wingdings"/>
+        <w:rFonts w:ascii="Wingdings" w:hAnsi="Wingdings" w:hint="default"/>
         <w:sz w:val="20"/>
       </w:rPr>
     </w:lvl>
@@ -16611,7 +16604,7 @@
         <w:ind w:left="3600" w:hanging="360"/>
       </w:pPr>
       <w:rPr>
-        <w:rFonts w:hint="default" w:ascii="Wingdings" w:hAnsi="Wingdings"/>
+        <w:rFonts w:ascii="Wingdings" w:hAnsi="Wingdings" w:hint="default"/>
         <w:sz w:val="20"/>
       </w:rPr>
     </w:lvl>
@@ -16627,7 +16620,7 @@
         <w:ind w:left="4320" w:hanging="360"/>
       </w:pPr>
       <w:rPr>
-        <w:rFonts w:hint="default" w:ascii="Wingdings" w:hAnsi="Wingdings"/>
+        <w:rFonts w:ascii="Wingdings" w:hAnsi="Wingdings" w:hint="default"/>
         <w:sz w:val="20"/>
       </w:rPr>
     </w:lvl>
@@ -16643,7 +16636,7 @@
         <w:ind w:left="5040" w:hanging="360"/>
       </w:pPr>
       <w:rPr>
-        <w:rFonts w:hint="default" w:ascii="Wingdings" w:hAnsi="Wingdings"/>
+        <w:rFonts w:ascii="Wingdings" w:hAnsi="Wingdings" w:hint="default"/>
         <w:sz w:val="20"/>
       </w:rPr>
     </w:lvl>
@@ -16659,7 +16652,7 @@
         <w:ind w:left="5760" w:hanging="360"/>
       </w:pPr>
       <w:rPr>
-        <w:rFonts w:hint="default" w:ascii="Wingdings" w:hAnsi="Wingdings"/>
+        <w:rFonts w:ascii="Wingdings" w:hAnsi="Wingdings" w:hint="default"/>
         <w:sz w:val="20"/>
       </w:rPr>
     </w:lvl>
@@ -16675,7 +16668,7 @@
         <w:ind w:left="6480" w:hanging="360"/>
       </w:pPr>
       <w:rPr>
-        <w:rFonts w:hint="default" w:ascii="Wingdings" w:hAnsi="Wingdings"/>
+        <w:rFonts w:ascii="Wingdings" w:hAnsi="Wingdings" w:hint="default"/>
         <w:sz w:val="20"/>
       </w:rPr>
     </w:lvl>
@@ -16785,7 +16778,7 @@
         <w:ind w:left="720" w:hanging="360"/>
       </w:pPr>
       <w:rPr>
-        <w:rFonts w:hint="default" w:ascii="Symbol" w:hAnsi="Symbol"/>
+        <w:rFonts w:ascii="Symbol" w:hAnsi="Symbol" w:hint="default"/>
         <w:sz w:val="20"/>
       </w:rPr>
     </w:lvl>
@@ -16801,7 +16794,7 @@
         <w:ind w:left="1440" w:hanging="360"/>
       </w:pPr>
       <w:rPr>
-        <w:rFonts w:hint="default" w:ascii="Courier New" w:hAnsi="Courier New"/>
+        <w:rFonts w:ascii="Courier New" w:hAnsi="Courier New" w:hint="default"/>
         <w:sz w:val="20"/>
       </w:rPr>
     </w:lvl>
@@ -16817,7 +16810,7 @@
         <w:ind w:left="2160" w:hanging="360"/>
       </w:pPr>
       <w:rPr>
-        <w:rFonts w:hint="default" w:ascii="Wingdings" w:hAnsi="Wingdings"/>
+        <w:rFonts w:ascii="Wingdings" w:hAnsi="Wingdings" w:hint="default"/>
         <w:sz w:val="20"/>
       </w:rPr>
     </w:lvl>
@@ -16833,7 +16826,7 @@
         <w:ind w:left="2880" w:hanging="360"/>
       </w:pPr>
       <w:rPr>
-        <w:rFonts w:hint="default" w:ascii="Wingdings" w:hAnsi="Wingdings"/>
+        <w:rFonts w:ascii="Wingdings" w:hAnsi="Wingdings" w:hint="default"/>
         <w:sz w:val="20"/>
       </w:rPr>
     </w:lvl>
@@ -16849,7 +16842,7 @@
         <w:ind w:left="3600" w:hanging="360"/>
       </w:pPr>
       <w:rPr>
-        <w:rFonts w:hint="default" w:ascii="Wingdings" w:hAnsi="Wingdings"/>
+        <w:rFonts w:ascii="Wingdings" w:hAnsi="Wingdings" w:hint="default"/>
         <w:sz w:val="20"/>
       </w:rPr>
     </w:lvl>
@@ -16865,7 +16858,7 @@
         <w:ind w:left="4320" w:hanging="360"/>
       </w:pPr>
       <w:rPr>
-        <w:rFonts w:hint="default" w:ascii="Wingdings" w:hAnsi="Wingdings"/>
+        <w:rFonts w:ascii="Wingdings" w:hAnsi="Wingdings" w:hint="default"/>
         <w:sz w:val="20"/>
       </w:rPr>
     </w:lvl>
@@ -16881,7 +16874,7 @@
         <w:ind w:left="5040" w:hanging="360"/>
       </w:pPr>
       <w:rPr>
-        <w:rFonts w:hint="default" w:ascii="Wingdings" w:hAnsi="Wingdings"/>
+        <w:rFonts w:ascii="Wingdings" w:hAnsi="Wingdings" w:hint="default"/>
         <w:sz w:val="20"/>
       </w:rPr>
     </w:lvl>
@@ -16897,7 +16890,7 @@
         <w:ind w:left="5760" w:hanging="360"/>
       </w:pPr>
       <w:rPr>
-        <w:rFonts w:hint="default" w:ascii="Wingdings" w:hAnsi="Wingdings"/>
+        <w:rFonts w:ascii="Wingdings" w:hAnsi="Wingdings" w:hint="default"/>
         <w:sz w:val="20"/>
       </w:rPr>
     </w:lvl>
@@ -16913,7 +16906,7 @@
         <w:ind w:left="6480" w:hanging="360"/>
       </w:pPr>
       <w:rPr>
-        <w:rFonts w:hint="default" w:ascii="Wingdings" w:hAnsi="Wingdings"/>
+        <w:rFonts w:ascii="Wingdings" w:hAnsi="Wingdings" w:hint="default"/>
         <w:sz w:val="20"/>
       </w:rPr>
     </w:lvl>
@@ -16934,7 +16927,7 @@
         <w:ind w:left="720" w:hanging="360"/>
       </w:pPr>
       <w:rPr>
-        <w:rFonts w:hint="default" w:ascii="Symbol" w:hAnsi="Symbol"/>
+        <w:rFonts w:ascii="Symbol" w:hAnsi="Symbol" w:hint="default"/>
         <w:sz w:val="20"/>
       </w:rPr>
     </w:lvl>
@@ -16950,7 +16943,7 @@
         <w:ind w:left="1440" w:hanging="360"/>
       </w:pPr>
       <w:rPr>
-        <w:rFonts w:hint="default" w:ascii="Courier New" w:hAnsi="Courier New"/>
+        <w:rFonts w:ascii="Courier New" w:hAnsi="Courier New" w:hint="default"/>
         <w:sz w:val="20"/>
       </w:rPr>
     </w:lvl>
@@ -16966,7 +16959,7 @@
         <w:ind w:left="2160" w:hanging="360"/>
       </w:pPr>
       <w:rPr>
-        <w:rFonts w:hint="default" w:ascii="Wingdings" w:hAnsi="Wingdings"/>
+        <w:rFonts w:ascii="Wingdings" w:hAnsi="Wingdings" w:hint="default"/>
         <w:sz w:val="20"/>
       </w:rPr>
     </w:lvl>
@@ -16982,7 +16975,7 @@
         <w:ind w:left="2880" w:hanging="360"/>
       </w:pPr>
       <w:rPr>
-        <w:rFonts w:hint="default" w:ascii="Wingdings" w:hAnsi="Wingdings"/>
+        <w:rFonts w:ascii="Wingdings" w:hAnsi="Wingdings" w:hint="default"/>
         <w:sz w:val="20"/>
       </w:rPr>
     </w:lvl>
@@ -16998,7 +16991,7 @@
         <w:ind w:left="3600" w:hanging="360"/>
       </w:pPr>
       <w:rPr>
-        <w:rFonts w:hint="default" w:ascii="Wingdings" w:hAnsi="Wingdings"/>
+        <w:rFonts w:ascii="Wingdings" w:hAnsi="Wingdings" w:hint="default"/>
         <w:sz w:val="20"/>
       </w:rPr>
     </w:lvl>
@@ -17014,7 +17007,7 @@
         <w:ind w:left="4320" w:hanging="360"/>
       </w:pPr>
       <w:rPr>
-        <w:rFonts w:hint="default" w:ascii="Wingdings" w:hAnsi="Wingdings"/>
+        <w:rFonts w:ascii="Wingdings" w:hAnsi="Wingdings" w:hint="default"/>
         <w:sz w:val="20"/>
       </w:rPr>
     </w:lvl>
@@ -17030,7 +17023,7 @@
         <w:ind w:left="5040" w:hanging="360"/>
       </w:pPr>
       <w:rPr>
-        <w:rFonts w:hint="default" w:ascii="Wingdings" w:hAnsi="Wingdings"/>
+        <w:rFonts w:ascii="Wingdings" w:hAnsi="Wingdings" w:hint="default"/>
         <w:sz w:val="20"/>
       </w:rPr>
     </w:lvl>
@@ -17046,7 +17039,7 @@
         <w:ind w:left="5760" w:hanging="360"/>
       </w:pPr>
       <w:rPr>
-        <w:rFonts w:hint="default" w:ascii="Wingdings" w:hAnsi="Wingdings"/>
+        <w:rFonts w:ascii="Wingdings" w:hAnsi="Wingdings" w:hint="default"/>
         <w:sz w:val="20"/>
       </w:rPr>
     </w:lvl>
@@ -17062,7 +17055,7 @@
         <w:ind w:left="6480" w:hanging="360"/>
       </w:pPr>
       <w:rPr>
-        <w:rFonts w:hint="default" w:ascii="Wingdings" w:hAnsi="Wingdings"/>
+        <w:rFonts w:ascii="Wingdings" w:hAnsi="Wingdings" w:hint="default"/>
         <w:sz w:val="20"/>
       </w:rPr>
     </w:lvl>
@@ -17080,7 +17073,7 @@
         <w:ind w:left="720" w:hanging="360"/>
       </w:pPr>
       <w:rPr>
-        <w:rFonts w:hint="default" w:ascii="Symbol" w:hAnsi="Symbol"/>
+        <w:rFonts w:ascii="Symbol" w:hAnsi="Symbol" w:hint="default"/>
       </w:rPr>
     </w:lvl>
     <w:lvl w:ilvl="1" w:tplc="EAFA1C60" w:tentative="1">
@@ -17092,7 +17085,7 @@
         <w:ind w:left="1440" w:hanging="360"/>
       </w:pPr>
       <w:rPr>
-        <w:rFonts w:hint="default" w:ascii="Courier New" w:hAnsi="Courier New" w:cs="Courier New"/>
+        <w:rFonts w:ascii="Courier New" w:hAnsi="Courier New" w:cs="Courier New" w:hint="default"/>
       </w:rPr>
     </w:lvl>
     <w:lvl w:ilvl="2" w:tplc="CFE067AE" w:tentative="1">
@@ -17104,7 +17097,7 @@
         <w:ind w:left="2160" w:hanging="360"/>
       </w:pPr>
       <w:rPr>
-        <w:rFonts w:hint="default" w:ascii="Wingdings" w:hAnsi="Wingdings"/>
+        <w:rFonts w:ascii="Wingdings" w:hAnsi="Wingdings" w:hint="default"/>
       </w:rPr>
     </w:lvl>
     <w:lvl w:ilvl="3" w:tplc="0BFCFCB6" w:tentative="1">
@@ -17116,7 +17109,7 @@
         <w:ind w:left="2880" w:hanging="360"/>
       </w:pPr>
       <w:rPr>
-        <w:rFonts w:hint="default" w:ascii="Symbol" w:hAnsi="Symbol"/>
+        <w:rFonts w:ascii="Symbol" w:hAnsi="Symbol" w:hint="default"/>
       </w:rPr>
     </w:lvl>
     <w:lvl w:ilvl="4" w:tplc="9A203BB0" w:tentative="1">
@@ -17128,7 +17121,7 @@
         <w:ind w:left="3600" w:hanging="360"/>
       </w:pPr>
       <w:rPr>
-        <w:rFonts w:hint="default" w:ascii="Courier New" w:hAnsi="Courier New" w:cs="Courier New"/>
+        <w:rFonts w:ascii="Courier New" w:hAnsi="Courier New" w:cs="Courier New" w:hint="default"/>
       </w:rPr>
     </w:lvl>
     <w:lvl w:ilvl="5" w:tplc="2FAE7050" w:tentative="1">
@@ -17140,7 +17133,7 @@
         <w:ind w:left="4320" w:hanging="360"/>
       </w:pPr>
       <w:rPr>
-        <w:rFonts w:hint="default" w:ascii="Wingdings" w:hAnsi="Wingdings"/>
+        <w:rFonts w:ascii="Wingdings" w:hAnsi="Wingdings" w:hint="default"/>
       </w:rPr>
     </w:lvl>
     <w:lvl w:ilvl="6" w:tplc="34226B7A" w:tentative="1">
@@ -17152,7 +17145,7 @@
         <w:ind w:left="5040" w:hanging="360"/>
       </w:pPr>
       <w:rPr>
-        <w:rFonts w:hint="default" w:ascii="Symbol" w:hAnsi="Symbol"/>
+        <w:rFonts w:ascii="Symbol" w:hAnsi="Symbol" w:hint="default"/>
       </w:rPr>
     </w:lvl>
     <w:lvl w:ilvl="7" w:tplc="BC827E82" w:tentative="1">
@@ -17164,7 +17157,7 @@
         <w:ind w:left="5760" w:hanging="360"/>
       </w:pPr>
       <w:rPr>
-        <w:rFonts w:hint="default" w:ascii="Courier New" w:hAnsi="Courier New" w:cs="Courier New"/>
+        <w:rFonts w:ascii="Courier New" w:hAnsi="Courier New" w:cs="Courier New" w:hint="default"/>
       </w:rPr>
     </w:lvl>
     <w:lvl w:ilvl="8" w:tplc="E9D8BC4C" w:tentative="1">
@@ -17176,7 +17169,7 @@
         <w:ind w:left="6480" w:hanging="360"/>
       </w:pPr>
       <w:rPr>
-        <w:rFonts w:hint="default" w:ascii="Wingdings" w:hAnsi="Wingdings"/>
+        <w:rFonts w:ascii="Wingdings" w:hAnsi="Wingdings" w:hint="default"/>
       </w:rPr>
     </w:lvl>
   </w:abstractNum>
@@ -17193,7 +17186,7 @@
         <w:ind w:left="720" w:hanging="360"/>
       </w:pPr>
       <w:rPr>
-        <w:rFonts w:hint="default" w:ascii="Symbol" w:hAnsi="Symbol"/>
+        <w:rFonts w:ascii="Symbol" w:hAnsi="Symbol" w:hint="default"/>
       </w:rPr>
     </w:lvl>
     <w:lvl w:ilvl="1" w:tplc="240A0003" w:tentative="1">
@@ -17205,7 +17198,7 @@
         <w:ind w:left="1440" w:hanging="360"/>
       </w:pPr>
       <w:rPr>
-        <w:rFonts w:hint="default" w:ascii="Courier New" w:hAnsi="Courier New" w:cs="Courier New"/>
+        <w:rFonts w:ascii="Courier New" w:hAnsi="Courier New" w:cs="Courier New" w:hint="default"/>
       </w:rPr>
     </w:lvl>
     <w:lvl w:ilvl="2" w:tplc="240A0005" w:tentative="1">
@@ -17217,7 +17210,7 @@
         <w:ind w:left="2160" w:hanging="360"/>
       </w:pPr>
       <w:rPr>
-        <w:rFonts w:hint="default" w:ascii="Wingdings" w:hAnsi="Wingdings"/>
+        <w:rFonts w:ascii="Wingdings" w:hAnsi="Wingdings" w:hint="default"/>
       </w:rPr>
     </w:lvl>
     <w:lvl w:ilvl="3" w:tplc="240A0001" w:tentative="1">
@@ -17229,7 +17222,7 @@
         <w:ind w:left="2880" w:hanging="360"/>
       </w:pPr>
       <w:rPr>
-        <w:rFonts w:hint="default" w:ascii="Symbol" w:hAnsi="Symbol"/>
+        <w:rFonts w:ascii="Symbol" w:hAnsi="Symbol" w:hint="default"/>
       </w:rPr>
     </w:lvl>
     <w:lvl w:ilvl="4" w:tplc="240A0003" w:tentative="1">
@@ -17241,7 +17234,7 @@
         <w:ind w:left="3600" w:hanging="360"/>
       </w:pPr>
       <w:rPr>
-        <w:rFonts w:hint="default" w:ascii="Courier New" w:hAnsi="Courier New" w:cs="Courier New"/>
+        <w:rFonts w:ascii="Courier New" w:hAnsi="Courier New" w:cs="Courier New" w:hint="default"/>
       </w:rPr>
     </w:lvl>
     <w:lvl w:ilvl="5" w:tplc="240A0005" w:tentative="1">
@@ -17253,7 +17246,7 @@
         <w:ind w:left="4320" w:hanging="360"/>
       </w:pPr>
       <w:rPr>
-        <w:rFonts w:hint="default" w:ascii="Wingdings" w:hAnsi="Wingdings"/>
+        <w:rFonts w:ascii="Wingdings" w:hAnsi="Wingdings" w:hint="default"/>
       </w:rPr>
     </w:lvl>
     <w:lvl w:ilvl="6" w:tplc="240A0001" w:tentative="1">
@@ -17265,7 +17258,7 @@
         <w:ind w:left="5040" w:hanging="360"/>
       </w:pPr>
       <w:rPr>
-        <w:rFonts w:hint="default" w:ascii="Symbol" w:hAnsi="Symbol"/>
+        <w:rFonts w:ascii="Symbol" w:hAnsi="Symbol" w:hint="default"/>
       </w:rPr>
     </w:lvl>
     <w:lvl w:ilvl="7" w:tplc="240A0003" w:tentative="1">
@@ -17277,7 +17270,7 @@
         <w:ind w:left="5760" w:hanging="360"/>
       </w:pPr>
       <w:rPr>
-        <w:rFonts w:hint="default" w:ascii="Courier New" w:hAnsi="Courier New" w:cs="Courier New"/>
+        <w:rFonts w:ascii="Courier New" w:hAnsi="Courier New" w:cs="Courier New" w:hint="default"/>
       </w:rPr>
     </w:lvl>
     <w:lvl w:ilvl="8" w:tplc="240A0005" w:tentative="1">
@@ -17289,7 +17282,7 @@
         <w:ind w:left="6480" w:hanging="360"/>
       </w:pPr>
       <w:rPr>
-        <w:rFonts w:hint="default" w:ascii="Wingdings" w:hAnsi="Wingdings"/>
+        <w:rFonts w:ascii="Wingdings" w:hAnsi="Wingdings" w:hint="default"/>
       </w:rPr>
     </w:lvl>
   </w:abstractNum>
@@ -17309,7 +17302,7 @@
         <w:ind w:left="720" w:hanging="360"/>
       </w:pPr>
       <w:rPr>
-        <w:rFonts w:hint="default" w:ascii="Symbol" w:hAnsi="Symbol"/>
+        <w:rFonts w:ascii="Symbol" w:hAnsi="Symbol" w:hint="default"/>
         <w:sz w:val="20"/>
       </w:rPr>
     </w:lvl>
@@ -17325,7 +17318,7 @@
         <w:ind w:left="1440" w:hanging="360"/>
       </w:pPr>
       <w:rPr>
-        <w:rFonts w:hint="default" w:ascii="Courier New" w:hAnsi="Courier New"/>
+        <w:rFonts w:ascii="Courier New" w:hAnsi="Courier New" w:hint="default"/>
         <w:sz w:val="20"/>
       </w:rPr>
     </w:lvl>
@@ -17341,7 +17334,7 @@
         <w:ind w:left="2160" w:hanging="360"/>
       </w:pPr>
       <w:rPr>
-        <w:rFonts w:hint="default" w:ascii="Wingdings" w:hAnsi="Wingdings"/>
+        <w:rFonts w:ascii="Wingdings" w:hAnsi="Wingdings" w:hint="default"/>
         <w:sz w:val="20"/>
       </w:rPr>
     </w:lvl>
@@ -17357,7 +17350,7 @@
         <w:ind w:left="2880" w:hanging="360"/>
       </w:pPr>
       <w:rPr>
-        <w:rFonts w:hint="default" w:ascii="Wingdings" w:hAnsi="Wingdings"/>
+        <w:rFonts w:ascii="Wingdings" w:hAnsi="Wingdings" w:hint="default"/>
         <w:sz w:val="20"/>
       </w:rPr>
     </w:lvl>
@@ -17373,7 +17366,7 @@
         <w:ind w:left="3600" w:hanging="360"/>
       </w:pPr>
       <w:rPr>
-        <w:rFonts w:hint="default" w:ascii="Wingdings" w:hAnsi="Wingdings"/>
+        <w:rFonts w:ascii="Wingdings" w:hAnsi="Wingdings" w:hint="default"/>
         <w:sz w:val="20"/>
       </w:rPr>
     </w:lvl>
@@ -17389,7 +17382,7 @@
         <w:ind w:left="4320" w:hanging="360"/>
       </w:pPr>
       <w:rPr>
-        <w:rFonts w:hint="default" w:ascii="Wingdings" w:hAnsi="Wingdings"/>
+        <w:rFonts w:ascii="Wingdings" w:hAnsi="Wingdings" w:hint="default"/>
         <w:sz w:val="20"/>
       </w:rPr>
     </w:lvl>
@@ -17405,7 +17398,7 @@
         <w:ind w:left="5040" w:hanging="360"/>
       </w:pPr>
       <w:rPr>
-        <w:rFonts w:hint="default" w:ascii="Wingdings" w:hAnsi="Wingdings"/>
+        <w:rFonts w:ascii="Wingdings" w:hAnsi="Wingdings" w:hint="default"/>
         <w:sz w:val="20"/>
       </w:rPr>
     </w:lvl>
@@ -17421,7 +17414,7 @@
         <w:ind w:left="5760" w:hanging="360"/>
       </w:pPr>
       <w:rPr>
-        <w:rFonts w:hint="default" w:ascii="Wingdings" w:hAnsi="Wingdings"/>
+        <w:rFonts w:ascii="Wingdings" w:hAnsi="Wingdings" w:hint="default"/>
         <w:sz w:val="20"/>
       </w:rPr>
     </w:lvl>
@@ -17437,7 +17430,7 @@
         <w:ind w:left="6480" w:hanging="360"/>
       </w:pPr>
       <w:rPr>
-        <w:rFonts w:hint="default" w:ascii="Wingdings" w:hAnsi="Wingdings"/>
+        <w:rFonts w:ascii="Wingdings" w:hAnsi="Wingdings" w:hint="default"/>
         <w:sz w:val="20"/>
       </w:rPr>
     </w:lvl>
@@ -17541,7 +17534,7 @@
         <w:ind w:left="720" w:hanging="360"/>
       </w:pPr>
       <w:rPr>
-        <w:rFonts w:hint="default" w:ascii="Symbol" w:hAnsi="Symbol"/>
+        <w:rFonts w:ascii="Symbol" w:hAnsi="Symbol" w:hint="default"/>
       </w:rPr>
     </w:lvl>
     <w:lvl w:ilvl="1" w:tplc="240A0003" w:tentative="1">
@@ -17553,7 +17546,7 @@
         <w:ind w:left="1440" w:hanging="360"/>
       </w:pPr>
       <w:rPr>
-        <w:rFonts w:hint="default" w:ascii="Courier New" w:hAnsi="Courier New" w:cs="Courier New"/>
+        <w:rFonts w:ascii="Courier New" w:hAnsi="Courier New" w:cs="Courier New" w:hint="default"/>
       </w:rPr>
     </w:lvl>
     <w:lvl w:ilvl="2" w:tplc="240A0005" w:tentative="1">
@@ -17565,7 +17558,7 @@
         <w:ind w:left="2160" w:hanging="360"/>
       </w:pPr>
       <w:rPr>
-        <w:rFonts w:hint="default" w:ascii="Wingdings" w:hAnsi="Wingdings"/>
+        <w:rFonts w:ascii="Wingdings" w:hAnsi="Wingdings" w:hint="default"/>
       </w:rPr>
     </w:lvl>
     <w:lvl w:ilvl="3" w:tplc="240A0001" w:tentative="1">
@@ -17577,7 +17570,7 @@
         <w:ind w:left="2880" w:hanging="360"/>
       </w:pPr>
       <w:rPr>
-        <w:rFonts w:hint="default" w:ascii="Symbol" w:hAnsi="Symbol"/>
+        <w:rFonts w:ascii="Symbol" w:hAnsi="Symbol" w:hint="default"/>
       </w:rPr>
     </w:lvl>
     <w:lvl w:ilvl="4" w:tplc="240A0003" w:tentative="1">
@@ -17589,7 +17582,7 @@
         <w:ind w:left="3600" w:hanging="360"/>
       </w:pPr>
       <w:rPr>
-        <w:rFonts w:hint="default" w:ascii="Courier New" w:hAnsi="Courier New" w:cs="Courier New"/>
+        <w:rFonts w:ascii="Courier New" w:hAnsi="Courier New" w:cs="Courier New" w:hint="default"/>
       </w:rPr>
     </w:lvl>
     <w:lvl w:ilvl="5" w:tplc="240A0005" w:tentative="1">
@@ -17601,7 +17594,7 @@
         <w:ind w:left="4320" w:hanging="360"/>
       </w:pPr>
       <w:rPr>
-        <w:rFonts w:hint="default" w:ascii="Wingdings" w:hAnsi="Wingdings"/>
+        <w:rFonts w:ascii="Wingdings" w:hAnsi="Wingdings" w:hint="default"/>
       </w:rPr>
     </w:lvl>
     <w:lvl w:ilvl="6" w:tplc="240A0001" w:tentative="1">
@@ -17613,7 +17606,7 @@
         <w:ind w:left="5040" w:hanging="360"/>
       </w:pPr>
       <w:rPr>
-        <w:rFonts w:hint="default" w:ascii="Symbol" w:hAnsi="Symbol"/>
+        <w:rFonts w:ascii="Symbol" w:hAnsi="Symbol" w:hint="default"/>
       </w:rPr>
     </w:lvl>
     <w:lvl w:ilvl="7" w:tplc="240A0003" w:tentative="1">
@@ -17625,7 +17618,7 @@
         <w:ind w:left="5760" w:hanging="360"/>
       </w:pPr>
       <w:rPr>
-        <w:rFonts w:hint="default" w:ascii="Courier New" w:hAnsi="Courier New" w:cs="Courier New"/>
+        <w:rFonts w:ascii="Courier New" w:hAnsi="Courier New" w:cs="Courier New" w:hint="default"/>
       </w:rPr>
     </w:lvl>
     <w:lvl w:ilvl="8" w:tplc="240A0005" w:tentative="1">
@@ -17637,7 +17630,7 @@
         <w:ind w:left="6480" w:hanging="360"/>
       </w:pPr>
       <w:rPr>
-        <w:rFonts w:hint="default" w:ascii="Wingdings" w:hAnsi="Wingdings"/>
+        <w:rFonts w:ascii="Wingdings" w:hAnsi="Wingdings" w:hint="default"/>
       </w:rPr>
     </w:lvl>
   </w:abstractNum>
@@ -17654,7 +17647,7 @@
         <w:ind w:left="720" w:hanging="360"/>
       </w:pPr>
       <w:rPr>
-        <w:rFonts w:hint="default" w:ascii="Symbol" w:hAnsi="Symbol"/>
+        <w:rFonts w:ascii="Symbol" w:hAnsi="Symbol" w:hint="default"/>
       </w:rPr>
     </w:lvl>
     <w:lvl w:ilvl="1" w:tplc="240A0003" w:tentative="1">
@@ -17666,7 +17659,7 @@
         <w:ind w:left="1440" w:hanging="360"/>
       </w:pPr>
       <w:rPr>
-        <w:rFonts w:hint="default" w:ascii="Courier New" w:hAnsi="Courier New" w:cs="Courier New"/>
+        <w:rFonts w:ascii="Courier New" w:hAnsi="Courier New" w:cs="Courier New" w:hint="default"/>
       </w:rPr>
     </w:lvl>
     <w:lvl w:ilvl="2" w:tplc="240A0005" w:tentative="1">
@@ -17678,7 +17671,7 @@
         <w:ind w:left="2160" w:hanging="360"/>
       </w:pPr>
       <w:rPr>
-        <w:rFonts w:hint="default" w:ascii="Wingdings" w:hAnsi="Wingdings"/>
+        <w:rFonts w:ascii="Wingdings" w:hAnsi="Wingdings" w:hint="default"/>
       </w:rPr>
     </w:lvl>
     <w:lvl w:ilvl="3" w:tplc="240A0001" w:tentative="1">
@@ -17690,7 +17683,7 @@
         <w:ind w:left="2880" w:hanging="360"/>
       </w:pPr>
       <w:rPr>
-        <w:rFonts w:hint="default" w:ascii="Symbol" w:hAnsi="Symbol"/>
+        <w:rFonts w:ascii="Symbol" w:hAnsi="Symbol" w:hint="default"/>
       </w:rPr>
     </w:lvl>
     <w:lvl w:ilvl="4" w:tplc="240A0003" w:tentative="1">
@@ -17702,7 +17695,7 @@
         <w:ind w:left="3600" w:hanging="360"/>
       </w:pPr>
       <w:rPr>
-        <w:rFonts w:hint="default" w:ascii="Courier New" w:hAnsi="Courier New" w:cs="Courier New"/>
+        <w:rFonts w:ascii="Courier New" w:hAnsi="Courier New" w:cs="Courier New" w:hint="default"/>
       </w:rPr>
     </w:lvl>
     <w:lvl w:ilvl="5" w:tplc="240A0005" w:tentative="1">
@@ -17714,7 +17707,7 @@
         <w:ind w:left="4320" w:hanging="360"/>
       </w:pPr>
       <w:rPr>
-        <w:rFonts w:hint="default" w:ascii="Wingdings" w:hAnsi="Wingdings"/>
+        <w:rFonts w:ascii="Wingdings" w:hAnsi="Wingdings" w:hint="default"/>
       </w:rPr>
     </w:lvl>
     <w:lvl w:ilvl="6" w:tplc="240A0001" w:tentative="1">
@@ -17726,7 +17719,7 @@
         <w:ind w:left="5040" w:hanging="360"/>
       </w:pPr>
       <w:rPr>
-        <w:rFonts w:hint="default" w:ascii="Symbol" w:hAnsi="Symbol"/>
+        <w:rFonts w:ascii="Symbol" w:hAnsi="Symbol" w:hint="default"/>
       </w:rPr>
     </w:lvl>
     <w:lvl w:ilvl="7" w:tplc="240A0003" w:tentative="1">
@@ -17738,7 +17731,7 @@
         <w:ind w:left="5760" w:hanging="360"/>
       </w:pPr>
       <w:rPr>
-        <w:rFonts w:hint="default" w:ascii="Courier New" w:hAnsi="Courier New" w:cs="Courier New"/>
+        <w:rFonts w:ascii="Courier New" w:hAnsi="Courier New" w:cs="Courier New" w:hint="default"/>
       </w:rPr>
     </w:lvl>
     <w:lvl w:ilvl="8" w:tplc="240A0005" w:tentative="1">
@@ -17750,7 +17743,7 @@
         <w:ind w:left="6480" w:hanging="360"/>
       </w:pPr>
       <w:rPr>
-        <w:rFonts w:hint="default" w:ascii="Wingdings" w:hAnsi="Wingdings"/>
+        <w:rFonts w:ascii="Wingdings" w:hAnsi="Wingdings" w:hint="default"/>
       </w:rPr>
     </w:lvl>
   </w:abstractNum>
@@ -17767,7 +17760,7 @@
         <w:ind w:left="720" w:hanging="360"/>
       </w:pPr>
       <w:rPr>
-        <w:rFonts w:hint="default" w:ascii="Symbol" w:hAnsi="Symbol"/>
+        <w:rFonts w:ascii="Symbol" w:hAnsi="Symbol" w:hint="default"/>
       </w:rPr>
     </w:lvl>
     <w:lvl w:ilvl="1" w:tplc="240A0003" w:tentative="1">
@@ -17779,7 +17772,7 @@
         <w:ind w:left="1440" w:hanging="360"/>
       </w:pPr>
       <w:rPr>
-        <w:rFonts w:hint="default" w:ascii="Courier New" w:hAnsi="Courier New" w:cs="Courier New"/>
+        <w:rFonts w:ascii="Courier New" w:hAnsi="Courier New" w:cs="Courier New" w:hint="default"/>
       </w:rPr>
     </w:lvl>
     <w:lvl w:ilvl="2" w:tplc="240A0005" w:tentative="1">
@@ -17791,7 +17784,7 @@
         <w:ind w:left="2160" w:hanging="360"/>
       </w:pPr>
       <w:rPr>
-        <w:rFonts w:hint="default" w:ascii="Wingdings" w:hAnsi="Wingdings"/>
+        <w:rFonts w:ascii="Wingdings" w:hAnsi="Wingdings" w:hint="default"/>
       </w:rPr>
     </w:lvl>
     <w:lvl w:ilvl="3" w:tplc="240A0001" w:tentative="1">
@@ -17803,7 +17796,7 @@
         <w:ind w:left="2880" w:hanging="360"/>
       </w:pPr>
       <w:rPr>
-        <w:rFonts w:hint="default" w:ascii="Symbol" w:hAnsi="Symbol"/>
+        <w:rFonts w:ascii="Symbol" w:hAnsi="Symbol" w:hint="default"/>
       </w:rPr>
     </w:lvl>
     <w:lvl w:ilvl="4" w:tplc="240A0003" w:tentative="1">
@@ -17815,7 +17808,7 @@
         <w:ind w:left="3600" w:hanging="360"/>
       </w:pPr>
       <w:rPr>
-        <w:rFonts w:hint="default" w:ascii="Courier New" w:hAnsi="Courier New" w:cs="Courier New"/>
+        <w:rFonts w:ascii="Courier New" w:hAnsi="Courier New" w:cs="Courier New" w:hint="default"/>
       </w:rPr>
     </w:lvl>
     <w:lvl w:ilvl="5" w:tplc="240A0005" w:tentative="1">
@@ -17827,7 +17820,7 @@
         <w:ind w:left="4320" w:hanging="360"/>
       </w:pPr>
       <w:rPr>
-        <w:rFonts w:hint="default" w:ascii="Wingdings" w:hAnsi="Wingdings"/>
+        <w:rFonts w:ascii="Wingdings" w:hAnsi="Wingdings" w:hint="default"/>
       </w:rPr>
     </w:lvl>
     <w:lvl w:ilvl="6" w:tplc="240A0001" w:tentative="1">
@@ -17839,7 +17832,7 @@
         <w:ind w:left="5040" w:hanging="360"/>
       </w:pPr>
       <w:rPr>
-        <w:rFonts w:hint="default" w:ascii="Symbol" w:hAnsi="Symbol"/>
+        <w:rFonts w:ascii="Symbol" w:hAnsi="Symbol" w:hint="default"/>
       </w:rPr>
     </w:lvl>
     <w:lvl w:ilvl="7" w:tplc="240A0003" w:tentative="1">
@@ -17851,7 +17844,7 @@
         <w:ind w:left="5760" w:hanging="360"/>
       </w:pPr>
       <w:rPr>
-        <w:rFonts w:hint="default" w:ascii="Courier New" w:hAnsi="Courier New" w:cs="Courier New"/>
+        <w:rFonts w:ascii="Courier New" w:hAnsi="Courier New" w:cs="Courier New" w:hint="default"/>
       </w:rPr>
     </w:lvl>
     <w:lvl w:ilvl="8" w:tplc="240A0005" w:tentative="1">
@@ -17863,7 +17856,7 @@
         <w:ind w:left="6480" w:hanging="360"/>
       </w:pPr>
       <w:rPr>
-        <w:rFonts w:hint="default" w:ascii="Wingdings" w:hAnsi="Wingdings"/>
+        <w:rFonts w:ascii="Wingdings" w:hAnsi="Wingdings" w:hint="default"/>
       </w:rPr>
     </w:lvl>
   </w:abstractNum>
@@ -17969,7 +17962,7 @@
         <w:ind w:left="720" w:hanging="360"/>
       </w:pPr>
       <w:rPr>
-        <w:rFonts w:hint="default" w:ascii="Symbol" w:hAnsi="Symbol"/>
+        <w:rFonts w:ascii="Symbol" w:hAnsi="Symbol" w:hint="default"/>
         <w:sz w:val="20"/>
       </w:rPr>
     </w:lvl>
@@ -17985,7 +17978,7 @@
         <w:ind w:left="1440" w:hanging="360"/>
       </w:pPr>
       <w:rPr>
-        <w:rFonts w:hint="default" w:ascii="Courier New" w:hAnsi="Courier New"/>
+        <w:rFonts w:ascii="Courier New" w:hAnsi="Courier New" w:hint="default"/>
         <w:sz w:val="20"/>
       </w:rPr>
     </w:lvl>
@@ -18001,7 +17994,7 @@
         <w:ind w:left="2160" w:hanging="360"/>
       </w:pPr>
       <w:rPr>
-        <w:rFonts w:hint="default" w:ascii="Wingdings" w:hAnsi="Wingdings"/>
+        <w:rFonts w:ascii="Wingdings" w:hAnsi="Wingdings" w:hint="default"/>
         <w:sz w:val="20"/>
       </w:rPr>
     </w:lvl>
@@ -18017,7 +18010,7 @@
         <w:ind w:left="2880" w:hanging="360"/>
       </w:pPr>
       <w:rPr>
-        <w:rFonts w:hint="default" w:ascii="Wingdings" w:hAnsi="Wingdings"/>
+        <w:rFonts w:ascii="Wingdings" w:hAnsi="Wingdings" w:hint="default"/>
         <w:sz w:val="20"/>
       </w:rPr>
     </w:lvl>
@@ -18033,7 +18026,7 @@
         <w:ind w:left="3600" w:hanging="360"/>
       </w:pPr>
       <w:rPr>
-        <w:rFonts w:hint="default" w:ascii="Wingdings" w:hAnsi="Wingdings"/>
+        <w:rFonts w:ascii="Wingdings" w:hAnsi="Wingdings" w:hint="default"/>
         <w:sz w:val="20"/>
       </w:rPr>
     </w:lvl>
@@ -18049,7 +18042,7 @@
         <w:ind w:left="4320" w:hanging="360"/>
       </w:pPr>
       <w:rPr>
-        <w:rFonts w:hint="default" w:ascii="Wingdings" w:hAnsi="Wingdings"/>
+        <w:rFonts w:ascii="Wingdings" w:hAnsi="Wingdings" w:hint="default"/>
         <w:sz w:val="20"/>
       </w:rPr>
     </w:lvl>
@@ -18065,7 +18058,7 @@
         <w:ind w:left="5040" w:hanging="360"/>
       </w:pPr>
       <w:rPr>
-        <w:rFonts w:hint="default" w:ascii="Wingdings" w:hAnsi="Wingdings"/>
+        <w:rFonts w:ascii="Wingdings" w:hAnsi="Wingdings" w:hint="default"/>
         <w:sz w:val="20"/>
       </w:rPr>
     </w:lvl>
@@ -18081,7 +18074,7 @@
         <w:ind w:left="5760" w:hanging="360"/>
       </w:pPr>
       <w:rPr>
-        <w:rFonts w:hint="default" w:ascii="Wingdings" w:hAnsi="Wingdings"/>
+        <w:rFonts w:ascii="Wingdings" w:hAnsi="Wingdings" w:hint="default"/>
         <w:sz w:val="20"/>
       </w:rPr>
     </w:lvl>
@@ -18097,7 +18090,7 @@
         <w:ind w:left="6480" w:hanging="360"/>
       </w:pPr>
       <w:rPr>
-        <w:rFonts w:hint="default" w:ascii="Wingdings" w:hAnsi="Wingdings"/>
+        <w:rFonts w:ascii="Wingdings" w:hAnsi="Wingdings" w:hint="default"/>
         <w:sz w:val="20"/>
       </w:rPr>
     </w:lvl>
@@ -18115,7 +18108,7 @@
         <w:ind w:left="720" w:hanging="360"/>
       </w:pPr>
       <w:rPr>
-        <w:rFonts w:hint="default" w:ascii="Symbol" w:hAnsi="Symbol"/>
+        <w:rFonts w:ascii="Symbol" w:hAnsi="Symbol" w:hint="default"/>
       </w:rPr>
     </w:lvl>
     <w:lvl w:ilvl="1" w:tplc="240A0003" w:tentative="1">
@@ -18127,7 +18120,7 @@
         <w:ind w:left="1440" w:hanging="360"/>
       </w:pPr>
       <w:rPr>
-        <w:rFonts w:hint="default" w:ascii="Courier New" w:hAnsi="Courier New" w:cs="Courier New"/>
+        <w:rFonts w:ascii="Courier New" w:hAnsi="Courier New" w:cs="Courier New" w:hint="default"/>
       </w:rPr>
     </w:lvl>
     <w:lvl w:ilvl="2" w:tplc="240A0005" w:tentative="1">
@@ -18139,7 +18132,7 @@
         <w:ind w:left="2160" w:hanging="360"/>
       </w:pPr>
       <w:rPr>
-        <w:rFonts w:hint="default" w:ascii="Wingdings" w:hAnsi="Wingdings"/>
+        <w:rFonts w:ascii="Wingdings" w:hAnsi="Wingdings" w:hint="default"/>
       </w:rPr>
     </w:lvl>
     <w:lvl w:ilvl="3" w:tplc="240A0001" w:tentative="1">
@@ -18151,7 +18144,7 @@
         <w:ind w:left="2880" w:hanging="360"/>
       </w:pPr>
       <w:rPr>
-        <w:rFonts w:hint="default" w:ascii="Symbol" w:hAnsi="Symbol"/>
+        <w:rFonts w:ascii="Symbol" w:hAnsi="Symbol" w:hint="default"/>
       </w:rPr>
     </w:lvl>
     <w:lvl w:ilvl="4" w:tplc="240A0003" w:tentative="1">
@@ -18163,7 +18156,7 @@
         <w:ind w:left="3600" w:hanging="360"/>
       </w:pPr>
       <w:rPr>
-        <w:rFonts w:hint="default" w:ascii="Courier New" w:hAnsi="Courier New" w:cs="Courier New"/>
+        <w:rFonts w:ascii="Courier New" w:hAnsi="Courier New" w:cs="Courier New" w:hint="default"/>
       </w:rPr>
     </w:lvl>
     <w:lvl w:ilvl="5" w:tplc="240A0005" w:tentative="1">
@@ -18175,7 +18168,7 @@
         <w:ind w:left="4320" w:hanging="360"/>
       </w:pPr>
       <w:rPr>
-        <w:rFonts w:hint="default" w:ascii="Wingdings" w:hAnsi="Wingdings"/>
+        <w:rFonts w:ascii="Wingdings" w:hAnsi="Wingdings" w:hint="default"/>
       </w:rPr>
     </w:lvl>
     <w:lvl w:ilvl="6" w:tplc="240A0001" w:tentative="1">
@@ -18187,7 +18180,7 @@
         <w:ind w:left="5040" w:hanging="360"/>
       </w:pPr>
       <w:rPr>
-        <w:rFonts w:hint="default" w:ascii="Symbol" w:hAnsi="Symbol"/>
+        <w:rFonts w:ascii="Symbol" w:hAnsi="Symbol" w:hint="default"/>
       </w:rPr>
     </w:lvl>
     <w:lvl w:ilvl="7" w:tplc="240A0003" w:tentative="1">
@@ -18199,7 +18192,7 @@
         <w:ind w:left="5760" w:hanging="360"/>
       </w:pPr>
       <w:rPr>
-        <w:rFonts w:hint="default" w:ascii="Courier New" w:hAnsi="Courier New" w:cs="Courier New"/>
+        <w:rFonts w:ascii="Courier New" w:hAnsi="Courier New" w:cs="Courier New" w:hint="default"/>
       </w:rPr>
     </w:lvl>
     <w:lvl w:ilvl="8" w:tplc="240A0005" w:tentative="1">
@@ -18211,7 +18204,7 @@
         <w:ind w:left="6480" w:hanging="360"/>
       </w:pPr>
       <w:rPr>
-        <w:rFonts w:hint="default" w:ascii="Wingdings" w:hAnsi="Wingdings"/>
+        <w:rFonts w:ascii="Wingdings" w:hAnsi="Wingdings" w:hint="default"/>
       </w:rPr>
     </w:lvl>
   </w:abstractNum>
@@ -18342,11 +18335,11 @@
 </file>
 
 <file path=word/styles.xml><?xml version="1.0" encoding="utf-8"?>
-<w:styles xmlns:wp14="http://schemas.microsoft.com/office/word/2010/wordprocessingDrawing" xmlns:mc="http://schemas.openxmlformats.org/markup-compatibility/2006" xmlns:r="http://schemas.openxmlformats.org/officeDocument/2006/relationships" xmlns:w="http://schemas.openxmlformats.org/wordprocessingml/2006/main" xmlns:w14="http://schemas.microsoft.com/office/word/2010/wordml" xmlns:w15="http://schemas.microsoft.com/office/word/2012/wordml" mc:Ignorable="w14 w15 wp14">
+<w:styles xmlns:mc="http://schemas.openxmlformats.org/markup-compatibility/2006" xmlns:r="http://schemas.openxmlformats.org/officeDocument/2006/relationships" xmlns:w="http://schemas.openxmlformats.org/wordprocessingml/2006/main" xmlns:w14="http://schemas.microsoft.com/office/word/2010/wordml" xmlns:w15="http://schemas.microsoft.com/office/word/2012/wordml" mc:Ignorable="w14 w15">
   <w:docDefaults>
     <w:rPrDefault>
       <w:rPr>
-        <w:rFonts w:ascii="Arial" w:hAnsi="Arial" w:eastAsia="Arial" w:cs="Arial"/>
+        <w:rFonts w:ascii="Arial" w:eastAsia="Arial" w:hAnsi="Arial" w:cs="Arial"/>
         <w:sz w:val="22"/>
         <w:szCs w:val="22"/>
         <w:lang w:val="es-CO" w:eastAsia="ja-JP" w:bidi="ar-SA"/>
@@ -18361,14 +18354,14 @@
   <w:latentStyles w:defLockedState="0" w:defUIPriority="99" w:defSemiHidden="0" w:defUnhideWhenUsed="0" w:defQFormat="0" w:count="371">
     <w:lsdException w:name="Normal" w:uiPriority="0" w:qFormat="1"/>
     <w:lsdException w:name="heading 1" w:uiPriority="9" w:qFormat="1"/>
-    <w:lsdException w:name="heading 2" w:uiPriority="9" w:semiHidden="1" w:unhideWhenUsed="1" w:qFormat="1"/>
-    <w:lsdException w:name="heading 3" w:uiPriority="9" w:semiHidden="1" w:unhideWhenUsed="1" w:qFormat="1"/>
-    <w:lsdException w:name="heading 4" w:uiPriority="9" w:semiHidden="1" w:unhideWhenUsed="1" w:qFormat="1"/>
-    <w:lsdException w:name="heading 5" w:uiPriority="9" w:semiHidden="1" w:unhideWhenUsed="1" w:qFormat="1"/>
-    <w:lsdException w:name="heading 6" w:uiPriority="9" w:semiHidden="1" w:unhideWhenUsed="1" w:qFormat="1"/>
-    <w:lsdException w:name="heading 7" w:uiPriority="9" w:semiHidden="1" w:unhideWhenUsed="1" w:qFormat="1"/>
-    <w:lsdException w:name="heading 8" w:uiPriority="9" w:semiHidden="1" w:unhideWhenUsed="1" w:qFormat="1"/>
-    <w:lsdException w:name="heading 9" w:uiPriority="9" w:semiHidden="1" w:unhideWhenUsed="1" w:qFormat="1"/>
+    <w:lsdException w:name="heading 2" w:semiHidden="1" w:uiPriority="9" w:unhideWhenUsed="1" w:qFormat="1"/>
+    <w:lsdException w:name="heading 3" w:semiHidden="1" w:uiPriority="9" w:unhideWhenUsed="1" w:qFormat="1"/>
+    <w:lsdException w:name="heading 4" w:semiHidden="1" w:uiPriority="9" w:unhideWhenUsed="1" w:qFormat="1"/>
+    <w:lsdException w:name="heading 5" w:semiHidden="1" w:uiPriority="9" w:unhideWhenUsed="1" w:qFormat="1"/>
+    <w:lsdException w:name="heading 6" w:semiHidden="1" w:uiPriority="9" w:unhideWhenUsed="1" w:qFormat="1"/>
+    <w:lsdException w:name="heading 7" w:semiHidden="1" w:uiPriority="9" w:unhideWhenUsed="1" w:qFormat="1"/>
+    <w:lsdException w:name="heading 8" w:semiHidden="1" w:uiPriority="9" w:unhideWhenUsed="1" w:qFormat="1"/>
+    <w:lsdException w:name="heading 9" w:semiHidden="1" w:uiPriority="9" w:unhideWhenUsed="1" w:qFormat="1"/>
     <w:lsdException w:name="index 1" w:semiHidden="1" w:unhideWhenUsed="1"/>
     <w:lsdException w:name="index 2" w:semiHidden="1" w:unhideWhenUsed="1"/>
     <w:lsdException w:name="index 3" w:semiHidden="1" w:unhideWhenUsed="1"/>
@@ -18378,22 +18371,22 @@
     <w:lsdException w:name="index 7" w:semiHidden="1" w:unhideWhenUsed="1"/>
     <w:lsdException w:name="index 8" w:semiHidden="1" w:unhideWhenUsed="1"/>
     <w:lsdException w:name="index 9" w:semiHidden="1" w:unhideWhenUsed="1"/>
-    <w:lsdException w:name="toc 1" w:uiPriority="39" w:semiHidden="1" w:unhideWhenUsed="1"/>
-    <w:lsdException w:name="toc 2" w:uiPriority="39" w:semiHidden="1" w:unhideWhenUsed="1"/>
-    <w:lsdException w:name="toc 3" w:uiPriority="39" w:semiHidden="1" w:unhideWhenUsed="1"/>
-    <w:lsdException w:name="toc 4" w:uiPriority="39" w:semiHidden="1" w:unhideWhenUsed="1"/>
-    <w:lsdException w:name="toc 5" w:uiPriority="39" w:semiHidden="1" w:unhideWhenUsed="1"/>
-    <w:lsdException w:name="toc 6" w:uiPriority="39" w:semiHidden="1" w:unhideWhenUsed="1"/>
-    <w:lsdException w:name="toc 7" w:uiPriority="39" w:semiHidden="1" w:unhideWhenUsed="1"/>
-    <w:lsdException w:name="toc 8" w:uiPriority="39" w:semiHidden="1" w:unhideWhenUsed="1"/>
-    <w:lsdException w:name="toc 9" w:uiPriority="39" w:semiHidden="1" w:unhideWhenUsed="1"/>
+    <w:lsdException w:name="toc 1" w:semiHidden="1" w:uiPriority="39" w:unhideWhenUsed="1"/>
+    <w:lsdException w:name="toc 2" w:semiHidden="1" w:uiPriority="39" w:unhideWhenUsed="1"/>
+    <w:lsdException w:name="toc 3" w:semiHidden="1" w:uiPriority="39" w:unhideWhenUsed="1"/>
+    <w:lsdException w:name="toc 4" w:semiHidden="1" w:uiPriority="39" w:unhideWhenUsed="1"/>
+    <w:lsdException w:name="toc 5" w:semiHidden="1" w:uiPriority="39" w:unhideWhenUsed="1"/>
+    <w:lsdException w:name="toc 6" w:semiHidden="1" w:uiPriority="39" w:unhideWhenUsed="1"/>
+    <w:lsdException w:name="toc 7" w:semiHidden="1" w:uiPriority="39" w:unhideWhenUsed="1"/>
+    <w:lsdException w:name="toc 8" w:semiHidden="1" w:uiPriority="39" w:unhideWhenUsed="1"/>
+    <w:lsdException w:name="toc 9" w:semiHidden="1" w:uiPriority="39" w:unhideWhenUsed="1"/>
     <w:lsdException w:name="Normal Indent" w:semiHidden="1" w:unhideWhenUsed="1"/>
     <w:lsdException w:name="footnote text" w:semiHidden="1" w:unhideWhenUsed="1"/>
     <w:lsdException w:name="annotation text" w:semiHidden="1" w:unhideWhenUsed="1"/>
     <w:lsdException w:name="header" w:semiHidden="1" w:unhideWhenUsed="1"/>
     <w:lsdException w:name="footer" w:semiHidden="1" w:unhideWhenUsed="1"/>
     <w:lsdException w:name="index heading" w:semiHidden="1" w:unhideWhenUsed="1"/>
-    <w:lsdException w:name="caption" w:uiPriority="35" w:semiHidden="1" w:unhideWhenUsed="1" w:qFormat="1"/>
+    <w:lsdException w:name="caption" w:semiHidden="1" w:uiPriority="35" w:unhideWhenUsed="1" w:qFormat="1"/>
     <w:lsdException w:name="table of figures" w:semiHidden="1" w:unhideWhenUsed="1"/>
     <w:lsdException w:name="envelope address" w:semiHidden="1" w:unhideWhenUsed="1"/>
     <w:lsdException w:name="envelope return" w:semiHidden="1" w:unhideWhenUsed="1"/>
@@ -18424,8 +18417,8 @@
     <w:lsdException w:name="Title" w:uiPriority="10" w:qFormat="1"/>
     <w:lsdException w:name="Closing" w:semiHidden="1" w:unhideWhenUsed="1"/>
     <w:lsdException w:name="Signature" w:semiHidden="1" w:unhideWhenUsed="1"/>
-    <w:lsdException w:name="Default Paragraph Font" w:uiPriority="1" w:semiHidden="1" w:unhideWhenUsed="1"/>
-    <w:lsdException w:name="Body Text" w:uiPriority="1" w:semiHidden="1" w:unhideWhenUsed="1" w:qFormat="1"/>
+    <w:lsdException w:name="Default Paragraph Font" w:semiHidden="1" w:uiPriority="1" w:unhideWhenUsed="1"/>
+    <w:lsdException w:name="Body Text" w:semiHidden="1" w:uiPriority="1" w:unhideWhenUsed="1" w:qFormat="1"/>
     <w:lsdException w:name="Body Text Indent" w:semiHidden="1" w:unhideWhenUsed="1"/>
     <w:lsdException w:name="List Continue" w:semiHidden="1" w:unhideWhenUsed="1"/>
     <w:lsdException w:name="List Continue 2" w:semiHidden="1" w:unhideWhenUsed="1"/>
@@ -18624,8 +18617,8 @@
     <w:lsdException w:name="Subtle Reference" w:uiPriority="31" w:qFormat="1"/>
     <w:lsdException w:name="Intense Reference" w:uiPriority="32" w:qFormat="1"/>
     <w:lsdException w:name="Book Title" w:uiPriority="33" w:qFormat="1"/>
-    <w:lsdException w:name="Bibliography" w:uiPriority="37" w:semiHidden="1" w:unhideWhenUsed="1"/>
-    <w:lsdException w:name="TOC Heading" w:uiPriority="39" w:semiHidden="1" w:unhideWhenUsed="1" w:qFormat="1"/>
+    <w:lsdException w:name="Bibliography" w:semiHidden="1" w:uiPriority="37" w:unhideWhenUsed="1"/>
+    <w:lsdException w:name="TOC Heading" w:semiHidden="1" w:uiPriority="39" w:unhideWhenUsed="1" w:qFormat="1"/>
     <w:lsdException w:name="Plain Table 1" w:uiPriority="41"/>
     <w:lsdException w:name="Plain Table 2" w:uiPriority="42"/>
     <w:lsdException w:name="Plain Table 3" w:uiPriority="43"/>
@@ -18731,7 +18724,7 @@
     <w:lsdException w:name="List Table 6 Colorful Accent 6" w:uiPriority="51"/>
     <w:lsdException w:name="List Table 7 Colorful Accent 6" w:uiPriority="52"/>
   </w:latentStyles>
-  <w:style w:type="paragraph" w:styleId="Normal" w:default="1">
+  <w:style w:type="paragraph" w:default="1" w:styleId="Normal">
     <w:name w:val="Normal"/>
     <w:qFormat/>
   </w:style>
@@ -18848,13 +18841,13 @@
       <w:color w:val="666666"/>
     </w:rPr>
   </w:style>
-  <w:style w:type="character" w:styleId="Fuentedeprrafopredeter" w:default="1">
+  <w:style w:type="character" w:default="1" w:styleId="Fuentedeprrafopredeter">
     <w:name w:val="Default Paragraph Font"/>
     <w:uiPriority w:val="1"/>
     <w:semiHidden/>
     <w:unhideWhenUsed/>
   </w:style>
-  <w:style w:type="table" w:styleId="Tablanormal" w:default="1">
+  <w:style w:type="table" w:default="1" w:styleId="Tablanormal">
     <w:name w:val="Normal Table"/>
     <w:uiPriority w:val="99"/>
     <w:semiHidden/>
@@ -18869,7 +18862,7 @@
       </w:tblCellMar>
     </w:tblPr>
   </w:style>
-  <w:style w:type="numbering" w:styleId="Sinlista" w:default="1">
+  <w:style w:type="numbering" w:default="1" w:styleId="Sinlista">
     <w:name w:val="No List"/>
     <w:uiPriority w:val="99"/>
     <w:semiHidden/>
@@ -18891,11 +18884,11 @@
       <w:szCs w:val="52"/>
     </w:rPr>
   </w:style>
-  <w:style w:type="paragraph" w:styleId="Normal0" w:customStyle="1">
+  <w:style w:type="paragraph" w:customStyle="1" w:styleId="Normal0">
     <w:name w:val="Normal0"/>
     <w:qFormat/>
   </w:style>
-  <w:style w:type="paragraph" w:styleId="heading10" w:customStyle="1">
+  <w:style w:type="paragraph" w:customStyle="1" w:styleId="heading10">
     <w:name w:val="heading 10"/>
     <w:basedOn w:val="Normal0"/>
     <w:next w:val="Normal0"/>
@@ -18912,7 +18905,7 @@
       <w:szCs w:val="40"/>
     </w:rPr>
   </w:style>
-  <w:style w:type="paragraph" w:styleId="heading20" w:customStyle="1">
+  <w:style w:type="paragraph" w:customStyle="1" w:styleId="heading20">
     <w:name w:val="heading 20"/>
     <w:basedOn w:val="Normal0"/>
     <w:next w:val="Normal0"/>
@@ -18931,7 +18924,7 @@
       <w:szCs w:val="32"/>
     </w:rPr>
   </w:style>
-  <w:style w:type="paragraph" w:styleId="heading30" w:customStyle="1">
+  <w:style w:type="paragraph" w:customStyle="1" w:styleId="heading30">
     <w:name w:val="heading 30"/>
     <w:basedOn w:val="Normal0"/>
     <w:next w:val="Normal0"/>
@@ -18951,7 +18944,7 @@
       <w:szCs w:val="28"/>
     </w:rPr>
   </w:style>
-  <w:style w:type="paragraph" w:styleId="heading40" w:customStyle="1">
+  <w:style w:type="paragraph" w:customStyle="1" w:styleId="heading40">
     <w:name w:val="heading 40"/>
     <w:basedOn w:val="Normal0"/>
     <w:next w:val="Normal0"/>
@@ -18971,7 +18964,7 @@
       <w:szCs w:val="24"/>
     </w:rPr>
   </w:style>
-  <w:style w:type="paragraph" w:styleId="heading50" w:customStyle="1">
+  <w:style w:type="paragraph" w:customStyle="1" w:styleId="heading50">
     <w:name w:val="heading 50"/>
     <w:basedOn w:val="Normal0"/>
     <w:next w:val="Normal0"/>
@@ -18989,7 +18982,7 @@
       <w:color w:val="666666"/>
     </w:rPr>
   </w:style>
-  <w:style w:type="paragraph" w:styleId="heading60" w:customStyle="1">
+  <w:style w:type="paragraph" w:customStyle="1" w:styleId="heading60">
     <w:name w:val="heading 60"/>
     <w:basedOn w:val="Normal0"/>
     <w:next w:val="Normal0"/>
@@ -19008,7 +19001,7 @@
       <w:color w:val="666666"/>
     </w:rPr>
   </w:style>
-  <w:style w:type="table" w:styleId="NormalTable0" w:customStyle="1">
+  <w:style w:type="table" w:customStyle="1" w:styleId="NormalTable0">
     <w:name w:val="Normal Table0"/>
     <w:uiPriority w:val="99"/>
     <w:semiHidden/>
@@ -19023,7 +19016,7 @@
       </w:tblCellMar>
     </w:tblPr>
   </w:style>
-  <w:style w:type="table" w:styleId="NormalTable1" w:customStyle="1">
+  <w:style w:type="table" w:customStyle="1" w:styleId="NormalTable1">
     <w:name w:val="Normal Table1"/>
     <w:tblPr>
       <w:tblCellMar>
@@ -19034,7 +19027,7 @@
       </w:tblCellMar>
     </w:tblPr>
   </w:style>
-  <w:style w:type="paragraph" w:styleId="Title0" w:customStyle="1">
+  <w:style w:type="paragraph" w:customStyle="1" w:styleId="Title0">
     <w:name w:val="Title0"/>
     <w:basedOn w:val="Normal0"/>
     <w:next w:val="Normal0"/>
@@ -19050,7 +19043,7 @@
       <w:szCs w:val="52"/>
     </w:rPr>
   </w:style>
-  <w:style w:type="table" w:styleId="TableNormal" w:customStyle="1">
+  <w:style w:type="table" w:customStyle="1" w:styleId="TableNormal">
     <w:name w:val="Table Normal"/>
     <w:uiPriority w:val="2"/>
     <w:qFormat/>
@@ -19080,7 +19073,7 @@
       <w:szCs w:val="30"/>
     </w:rPr>
   </w:style>
-  <w:style w:type="table" w:styleId="32" w:customStyle="1">
+  <w:style w:type="table" w:customStyle="1" w:styleId="32">
     <w:name w:val="32"/>
     <w:basedOn w:val="NormalTable0"/>
     <w:tblPr>
@@ -19094,7 +19087,7 @@
       </w:tblCellMar>
     </w:tblPr>
   </w:style>
-  <w:style w:type="table" w:styleId="31" w:customStyle="1">
+  <w:style w:type="table" w:customStyle="1" w:styleId="31">
     <w:name w:val="31"/>
     <w:basedOn w:val="NormalTable0"/>
     <w:tblPr>
@@ -19108,7 +19101,7 @@
       </w:tblCellMar>
     </w:tblPr>
   </w:style>
-  <w:style w:type="table" w:styleId="30" w:customStyle="1">
+  <w:style w:type="table" w:customStyle="1" w:styleId="30">
     <w:name w:val="30"/>
     <w:basedOn w:val="NormalTable0"/>
     <w:tblPr>
@@ -19132,12 +19125,12 @@
     </w:pPr>
     <w:tblPr>
       <w:tblBorders>
-        <w:top w:val="single" w:color="auto" w:sz="4" w:space="0"/>
-        <w:left w:val="single" w:color="auto" w:sz="4" w:space="0"/>
-        <w:bottom w:val="single" w:color="auto" w:sz="4" w:space="0"/>
-        <w:right w:val="single" w:color="auto" w:sz="4" w:space="0"/>
-        <w:insideH w:val="single" w:color="auto" w:sz="4" w:space="0"/>
-        <w:insideV w:val="single" w:color="auto" w:sz="4" w:space="0"/>
+        <w:top w:val="single" w:sz="4" w:space="0" w:color="auto"/>
+        <w:left w:val="single" w:sz="4" w:space="0" w:color="auto"/>
+        <w:bottom w:val="single" w:sz="4" w:space="0" w:color="auto"/>
+        <w:right w:val="single" w:sz="4" w:space="0" w:color="auto"/>
+        <w:insideH w:val="single" w:sz="4" w:space="0" w:color="auto"/>
+        <w:insideV w:val="single" w:sz="4" w:space="0" w:color="auto"/>
       </w:tblBorders>
     </w:tblPr>
   </w:style>
@@ -19156,7 +19149,7 @@
       <w:spacing w:line="240" w:lineRule="auto"/>
     </w:pPr>
   </w:style>
-  <w:style w:type="character" w:styleId="EncabezadoCar" w:customStyle="1">
+  <w:style w:type="character" w:customStyle="1" w:styleId="EncabezadoCar">
     <w:name w:val="Encabezado Car"/>
     <w:basedOn w:val="Fuentedeprrafopredeter"/>
     <w:link w:val="Encabezado"/>
@@ -19178,7 +19171,7 @@
       <w:spacing w:line="240" w:lineRule="auto"/>
     </w:pPr>
   </w:style>
-  <w:style w:type="character" w:styleId="PiedepginaCar" w:customStyle="1">
+  <w:style w:type="character" w:customStyle="1" w:styleId="PiedepginaCar">
     <w:name w:val="Pie de página Car"/>
     <w:basedOn w:val="Fuentedeprrafopredeter"/>
     <w:link w:val="Piedepgina"/>
@@ -19196,12 +19189,12 @@
       <w:spacing w:before="100" w:beforeAutospacing="1" w:after="100" w:afterAutospacing="1" w:line="240" w:lineRule="auto"/>
     </w:pPr>
     <w:rPr>
-      <w:rFonts w:ascii="Times New Roman" w:hAnsi="Times New Roman" w:eastAsia="Times New Roman" w:cs="Times New Roman"/>
+      <w:rFonts w:ascii="Times New Roman" w:eastAsia="Times New Roman" w:hAnsi="Times New Roman" w:cs="Times New Roman"/>
       <w:sz w:val="24"/>
       <w:szCs w:val="24"/>
     </w:rPr>
   </w:style>
-  <w:style w:type="character" w:styleId="Listavistosa-nfasis1Car" w:customStyle="1">
+  <w:style w:type="character" w:customStyle="1" w:styleId="Listavistosa-nfasis1Car">
     <w:name w:val="Lista vistosa - Énfasis 1 Car"/>
     <w:link w:val="Listavistosa-nfasis1"/>
     <w:uiPriority w:val="34"/>
@@ -19242,7 +19235,7 @@
       <w:tblPr/>
       <w:tcPr>
         <w:tcBorders>
-          <w:bottom w:val="single" w:color="FFFFFF" w:themeColor="background1" w:sz="12" w:space="0"/>
+          <w:bottom w:val="single" w:sz="12" w:space="0" w:color="FFFFFF" w:themeColor="background1"/>
         </w:tcBorders>
         <w:shd w:val="clear" w:color="auto" w:fill="9E3A38" w:themeFill="accent2" w:themeFillShade="CC"/>
       </w:tcPr>
@@ -19251,7 +19244,7 @@
       <w:tblPr/>
       <w:tcPr>
         <w:tcBorders>
-          <w:top w:val="single" w:color="000000" w:themeColor="text1" w:sz="12" w:space="0"/>
+          <w:top w:val="single" w:sz="12" w:space="0" w:color="000000" w:themeColor="text1"/>
         </w:tcBorders>
         <w:shd w:val="clear" w:color="auto" w:fill="FFFFFF" w:themeFill="background1"/>
       </w:tcPr>
@@ -19299,7 +19292,7 @@
       <w:u w:val="single"/>
     </w:rPr>
   </w:style>
-  <w:style w:type="character" w:styleId="Mencinsinresolver1" w:customStyle="1">
+  <w:style w:type="character" w:customStyle="1" w:styleId="Mencinsinresolver1">
     <w:name w:val="Mención sin resolver1"/>
     <w:basedOn w:val="Fuentedeprrafopredeter"/>
     <w:uiPriority w:val="99"/>
@@ -19340,7 +19333,7 @@
       <w:szCs w:val="18"/>
     </w:rPr>
   </w:style>
-  <w:style w:type="character" w:styleId="TextodegloboCar" w:customStyle="1">
+  <w:style w:type="character" w:customStyle="1" w:styleId="TextodegloboCar">
     <w:name w:val="Texto de globo Car"/>
     <w:basedOn w:val="Fuentedeprrafopredeter"/>
     <w:link w:val="Textodeglobo"/>
@@ -19380,7 +19373,7 @@
       <w:szCs w:val="20"/>
     </w:rPr>
   </w:style>
-  <w:style w:type="character" w:styleId="TextocomentarioCar" w:customStyle="1">
+  <w:style w:type="character" w:customStyle="1" w:styleId="TextocomentarioCar">
     <w:name w:val="Texto comentario Car"/>
     <w:basedOn w:val="Fuentedeprrafopredeter"/>
     <w:link w:val="Textocomentario"/>
@@ -19405,7 +19398,7 @@
       <w:bCs/>
     </w:rPr>
   </w:style>
-  <w:style w:type="character" w:styleId="AsuntodelcomentarioCar" w:customStyle="1">
+  <w:style w:type="character" w:customStyle="1" w:styleId="AsuntodelcomentarioCar">
     <w:name w:val="Asunto del comentario Car"/>
     <w:basedOn w:val="TextocomentarioCar"/>
     <w:link w:val="Asuntodelcomentario"/>
@@ -19419,7 +19412,7 @@
       <w:szCs w:val="20"/>
     </w:rPr>
   </w:style>
-  <w:style w:type="table" w:styleId="29" w:customStyle="1">
+  <w:style w:type="table" w:customStyle="1" w:styleId="29">
     <w:name w:val="29"/>
     <w:basedOn w:val="TableNormal"/>
     <w:pPr>
@@ -19442,7 +19435,7 @@
       <w:shd w:val="clear" w:color="auto" w:fill="EDF2F8"/>
     </w:tcPr>
   </w:style>
-  <w:style w:type="table" w:styleId="28" w:customStyle="1">
+  <w:style w:type="table" w:customStyle="1" w:styleId="28">
     <w:name w:val="28"/>
     <w:basedOn w:val="TableNormal"/>
     <w:pPr>
@@ -19465,7 +19458,7 @@
       <w:shd w:val="clear" w:color="auto" w:fill="EDF2F8"/>
     </w:tcPr>
   </w:style>
-  <w:style w:type="table" w:styleId="27" w:customStyle="1">
+  <w:style w:type="table" w:customStyle="1" w:styleId="27">
     <w:name w:val="27"/>
     <w:basedOn w:val="TableNormal"/>
     <w:pPr>
@@ -19488,7 +19481,7 @@
       <w:shd w:val="clear" w:color="auto" w:fill="EDF2F8"/>
     </w:tcPr>
   </w:style>
-  <w:style w:type="table" w:styleId="26" w:customStyle="1">
+  <w:style w:type="table" w:customStyle="1" w:styleId="26">
     <w:name w:val="26"/>
     <w:basedOn w:val="TableNormal"/>
     <w:pPr>
@@ -19511,7 +19504,7 @@
       <w:shd w:val="clear" w:color="auto" w:fill="EDF2F8"/>
     </w:tcPr>
   </w:style>
-  <w:style w:type="table" w:styleId="25" w:customStyle="1">
+  <w:style w:type="table" w:customStyle="1" w:styleId="25">
     <w:name w:val="25"/>
     <w:basedOn w:val="TableNormal"/>
     <w:tblPr>
@@ -19523,7 +19516,7 @@
       </w:tblCellMar>
     </w:tblPr>
   </w:style>
-  <w:style w:type="table" w:styleId="24" w:customStyle="1">
+  <w:style w:type="table" w:customStyle="1" w:styleId="24">
     <w:name w:val="24"/>
     <w:basedOn w:val="TableNormal"/>
     <w:tblPr>
@@ -19537,7 +19530,7 @@
       </w:tblCellMar>
     </w:tblPr>
   </w:style>
-  <w:style w:type="table" w:styleId="23" w:customStyle="1">
+  <w:style w:type="table" w:customStyle="1" w:styleId="23">
     <w:name w:val="23"/>
     <w:basedOn w:val="TableNormal"/>
     <w:tblPr>
@@ -19551,7 +19544,7 @@
       </w:tblCellMar>
     </w:tblPr>
   </w:style>
-  <w:style w:type="table" w:styleId="22" w:customStyle="1">
+  <w:style w:type="table" w:customStyle="1" w:styleId="22">
     <w:name w:val="22"/>
     <w:basedOn w:val="TableNormal"/>
     <w:tblPr>
@@ -19563,7 +19556,7 @@
       </w:tblCellMar>
     </w:tblPr>
   </w:style>
-  <w:style w:type="table" w:styleId="21" w:customStyle="1">
+  <w:style w:type="table" w:customStyle="1" w:styleId="21">
     <w:name w:val="21"/>
     <w:basedOn w:val="TableNormal"/>
     <w:tblPr>
@@ -19575,7 +19568,7 @@
       </w:tblCellMar>
     </w:tblPr>
   </w:style>
-  <w:style w:type="table" w:styleId="20" w:customStyle="1">
+  <w:style w:type="table" w:customStyle="1" w:styleId="20">
     <w:name w:val="20"/>
     <w:basedOn w:val="TableNormal"/>
     <w:pPr>
@@ -19598,7 +19591,7 @@
       <w:shd w:val="clear" w:color="auto" w:fill="EDF2F8"/>
     </w:tcPr>
   </w:style>
-  <w:style w:type="table" w:styleId="19" w:customStyle="1">
+  <w:style w:type="table" w:customStyle="1" w:styleId="19">
     <w:name w:val="19"/>
     <w:basedOn w:val="TableNormal"/>
     <w:pPr>
@@ -19621,7 +19614,7 @@
       <w:shd w:val="clear" w:color="auto" w:fill="EDF2F8"/>
     </w:tcPr>
   </w:style>
-  <w:style w:type="table" w:styleId="18" w:customStyle="1">
+  <w:style w:type="table" w:customStyle="1" w:styleId="18">
     <w:name w:val="18"/>
     <w:basedOn w:val="TableNormal"/>
     <w:pPr>
@@ -19644,7 +19637,7 @@
       <w:shd w:val="clear" w:color="auto" w:fill="EDF2F8"/>
     </w:tcPr>
   </w:style>
-  <w:style w:type="table" w:styleId="17" w:customStyle="1">
+  <w:style w:type="table" w:customStyle="1" w:styleId="17">
     <w:name w:val="17"/>
     <w:basedOn w:val="TableNormal"/>
     <w:pPr>
@@ -19667,7 +19660,7 @@
       <w:shd w:val="clear" w:color="auto" w:fill="EDF2F8"/>
     </w:tcPr>
   </w:style>
-  <w:style w:type="table" w:styleId="16" w:customStyle="1">
+  <w:style w:type="table" w:customStyle="1" w:styleId="16">
     <w:name w:val="16"/>
     <w:basedOn w:val="TableNormal"/>
     <w:pPr>
@@ -19690,7 +19683,7 @@
       <w:shd w:val="clear" w:color="auto" w:fill="EDF2F8"/>
     </w:tcPr>
   </w:style>
-  <w:style w:type="table" w:styleId="15" w:customStyle="1">
+  <w:style w:type="table" w:customStyle="1" w:styleId="15">
     <w:name w:val="15"/>
     <w:basedOn w:val="TableNormal"/>
     <w:pPr>
@@ -19713,7 +19706,7 @@
       <w:shd w:val="clear" w:color="auto" w:fill="EDF2F8"/>
     </w:tcPr>
   </w:style>
-  <w:style w:type="table" w:styleId="14" w:customStyle="1">
+  <w:style w:type="table" w:customStyle="1" w:styleId="14">
     <w:name w:val="14"/>
     <w:basedOn w:val="TableNormal"/>
     <w:pPr>
@@ -19736,7 +19729,7 @@
       <w:shd w:val="clear" w:color="auto" w:fill="EDF2F8"/>
     </w:tcPr>
   </w:style>
-  <w:style w:type="table" w:styleId="13" w:customStyle="1">
+  <w:style w:type="table" w:customStyle="1" w:styleId="13">
     <w:name w:val="13"/>
     <w:basedOn w:val="TableNormal"/>
     <w:pPr>
@@ -19759,7 +19752,7 @@
       <w:shd w:val="clear" w:color="auto" w:fill="EDF2F8"/>
     </w:tcPr>
   </w:style>
-  <w:style w:type="table" w:styleId="12" w:customStyle="1">
+  <w:style w:type="table" w:customStyle="1" w:styleId="12">
     <w:name w:val="12"/>
     <w:basedOn w:val="TableNormal"/>
     <w:pPr>
@@ -19782,7 +19775,7 @@
       <w:shd w:val="clear" w:color="auto" w:fill="EDF2F8"/>
     </w:tcPr>
   </w:style>
-  <w:style w:type="character" w:styleId="Mencinsinresolver2" w:customStyle="1">
+  <w:style w:type="character" w:customStyle="1" w:styleId="Mencinsinresolver2">
     <w:name w:val="Mención sin resolver2"/>
     <w:basedOn w:val="Fuentedeprrafopredeter"/>
     <w:uiPriority w:val="99"/>
@@ -19794,7 +19787,7 @@
       <w:shd w:val="clear" w:color="auto" w:fill="E1DFDD"/>
     </w:rPr>
   </w:style>
-  <w:style w:type="paragraph" w:styleId="Subtitle0" w:customStyle="1">
+  <w:style w:type="paragraph" w:customStyle="1" w:styleId="Subtitle0">
     <w:name w:val="Subtitle0"/>
     <w:basedOn w:val="Normal0"/>
     <w:next w:val="Normal0"/>
@@ -19809,7 +19802,7 @@
       <w:szCs w:val="30"/>
     </w:rPr>
   </w:style>
-  <w:style w:type="table" w:styleId="11" w:customStyle="1">
+  <w:style w:type="table" w:customStyle="1" w:styleId="11">
     <w:name w:val="11"/>
     <w:basedOn w:val="NormalTable1"/>
     <w:pPr>
@@ -19832,7 +19825,7 @@
       <w:shd w:val="clear" w:color="auto" w:fill="EDF2F8"/>
     </w:tcPr>
   </w:style>
-  <w:style w:type="table" w:styleId="10" w:customStyle="1">
+  <w:style w:type="table" w:customStyle="1" w:styleId="10">
     <w:name w:val="10"/>
     <w:basedOn w:val="NormalTable1"/>
     <w:pPr>
@@ -19855,7 +19848,7 @@
       <w:shd w:val="clear" w:color="auto" w:fill="EDF2F8"/>
     </w:tcPr>
   </w:style>
-  <w:style w:type="table" w:styleId="9" w:customStyle="1">
+  <w:style w:type="table" w:customStyle="1" w:styleId="9">
     <w:name w:val="9"/>
     <w:basedOn w:val="NormalTable1"/>
     <w:pPr>
@@ -19878,7 +19871,7 @@
       <w:shd w:val="clear" w:color="auto" w:fill="EDF2F8"/>
     </w:tcPr>
   </w:style>
-  <w:style w:type="table" w:styleId="8" w:customStyle="1">
+  <w:style w:type="table" w:customStyle="1" w:styleId="8">
     <w:name w:val="8"/>
     <w:basedOn w:val="NormalTable1"/>
     <w:pPr>
@@ -19901,7 +19894,7 @@
       <w:shd w:val="clear" w:color="auto" w:fill="EDF2F8"/>
     </w:tcPr>
   </w:style>
-  <w:style w:type="table" w:styleId="7" w:customStyle="1">
+  <w:style w:type="table" w:customStyle="1" w:styleId="7">
     <w:name w:val="7"/>
     <w:basedOn w:val="NormalTable1"/>
     <w:tblPr>
@@ -19915,7 +19908,7 @@
       </w:tblCellMar>
     </w:tblPr>
   </w:style>
-  <w:style w:type="table" w:styleId="6" w:customStyle="1">
+  <w:style w:type="table" w:customStyle="1" w:styleId="6">
     <w:name w:val="6"/>
     <w:basedOn w:val="NormalTable1"/>
     <w:tblPr>
@@ -19929,7 +19922,7 @@
       </w:tblCellMar>
     </w:tblPr>
   </w:style>
-  <w:style w:type="table" w:styleId="5" w:customStyle="1">
+  <w:style w:type="table" w:customStyle="1" w:styleId="5">
     <w:name w:val="5"/>
     <w:basedOn w:val="NormalTable1"/>
     <w:pPr>
@@ -19952,7 +19945,7 @@
       <w:shd w:val="clear" w:color="auto" w:fill="EDF2F8"/>
     </w:tcPr>
   </w:style>
-  <w:style w:type="table" w:styleId="4" w:customStyle="1">
+  <w:style w:type="table" w:customStyle="1" w:styleId="4">
     <w:name w:val="4"/>
     <w:basedOn w:val="NormalTable1"/>
     <w:pPr>
@@ -19975,7 +19968,7 @@
       <w:shd w:val="clear" w:color="auto" w:fill="EDF2F8"/>
     </w:tcPr>
   </w:style>
-  <w:style w:type="table" w:styleId="3" w:customStyle="1">
+  <w:style w:type="table" w:customStyle="1" w:styleId="3">
     <w:name w:val="3"/>
     <w:basedOn w:val="NormalTable1"/>
     <w:pPr>
@@ -19998,7 +19991,7 @@
       <w:shd w:val="clear" w:color="auto" w:fill="EDF2F8"/>
     </w:tcPr>
   </w:style>
-  <w:style w:type="table" w:styleId="2" w:customStyle="1">
+  <w:style w:type="table" w:customStyle="1" w:styleId="2">
     <w:name w:val="2"/>
     <w:basedOn w:val="NormalTable1"/>
     <w:pPr>
@@ -20021,7 +20014,7 @@
       <w:shd w:val="clear" w:color="auto" w:fill="EDF2F8"/>
     </w:tcPr>
   </w:style>
-  <w:style w:type="table" w:styleId="1" w:customStyle="1">
+  <w:style w:type="table" w:customStyle="1" w:styleId="1">
     <w:name w:val="1"/>
     <w:basedOn w:val="NormalTable1"/>
     <w:pPr>
@@ -20044,7 +20037,7 @@
       <w:shd w:val="clear" w:color="auto" w:fill="EDF2F8"/>
     </w:tcPr>
   </w:style>
-  <w:style w:type="paragraph" w:styleId="Default" w:customStyle="1">
+  <w:style w:type="paragraph" w:customStyle="1" w:styleId="Default">
     <w:name w:val="Default"/>
     <w:rsid w:val="00A349FE"/>
     <w:pPr>
@@ -20071,7 +20064,7 @@
     <w:rsid w:val="00064137"/>
     <w:pPr>
       <w:pBdr>
-        <w:bottom w:val="single" w:color="auto" w:sz="6" w:space="1"/>
+        <w:bottom w:val="single" w:sz="6" w:space="1" w:color="auto"/>
       </w:pBdr>
       <w:spacing w:line="240" w:lineRule="auto"/>
       <w:jc w:val="center"/>
@@ -20084,7 +20077,7 @@
       <w:lang w:eastAsia="es-CO"/>
     </w:rPr>
   </w:style>
-  <w:style w:type="character" w:styleId="z-PrincipiodelformularioCar" w:customStyle="1">
+  <w:style w:type="character" w:customStyle="1" w:styleId="z-PrincipiodelformularioCar">
     <w:name w:val="z-Principio del formulario Car"/>
     <w:basedOn w:val="Fuentedeprrafopredeter"/>
     <w:link w:val="z-Principiodelformulario"/>
@@ -20111,7 +20104,7 @@
     <w:rsid w:val="00064137"/>
     <w:pPr>
       <w:pBdr>
-        <w:top w:val="single" w:color="auto" w:sz="6" w:space="1"/>
+        <w:top w:val="single" w:sz="6" w:space="1" w:color="auto"/>
       </w:pBdr>
       <w:spacing w:line="240" w:lineRule="auto"/>
       <w:jc w:val="center"/>
@@ -20124,7 +20117,7 @@
       <w:lang w:eastAsia="es-CO"/>
     </w:rPr>
   </w:style>
-  <w:style w:type="character" w:styleId="z-FinaldelformularioCar" w:customStyle="1">
+  <w:style w:type="character" w:customStyle="1" w:styleId="z-FinaldelformularioCar">
     <w:name w:val="z-Final del formulario Car"/>
     <w:basedOn w:val="Fuentedeprrafopredeter"/>
     <w:link w:val="z-Finaldelformulario"/>
@@ -20150,7 +20143,7 @@
       <w:bCs/>
     </w:rPr>
   </w:style>
-  <w:style w:type="paragraph" w:styleId="TableParagraph" w:customStyle="1">
+  <w:style w:type="paragraph" w:customStyle="1" w:styleId="TableParagraph">
     <w:name w:val="Table Paragraph"/>
     <w:basedOn w:val="Normal"/>
     <w:uiPriority w:val="1"/>
@@ -20164,7 +20157,7 @@
       <w:ind w:left="103"/>
     </w:pPr>
     <w:rPr>
-      <w:rFonts w:ascii="Arial MT" w:hAnsi="Arial MT" w:eastAsia="Arial MT" w:cs="Arial MT"/>
+      <w:rFonts w:ascii="Arial MT" w:eastAsia="Arial MT" w:hAnsi="Arial MT" w:cs="Arial MT"/>
       <w:lang w:val="es-ES" w:eastAsia="en-US"/>
     </w:rPr>
   </w:style>
@@ -20182,20 +20175,20 @@
       <w:spacing w:line="240" w:lineRule="auto"/>
     </w:pPr>
     <w:rPr>
-      <w:rFonts w:ascii="Arial MT" w:hAnsi="Arial MT" w:eastAsia="Arial MT" w:cs="Arial MT"/>
+      <w:rFonts w:ascii="Arial MT" w:eastAsia="Arial MT" w:hAnsi="Arial MT" w:cs="Arial MT"/>
       <w:sz w:val="20"/>
       <w:szCs w:val="20"/>
       <w:lang w:val="es-ES" w:eastAsia="en-US"/>
     </w:rPr>
   </w:style>
-  <w:style w:type="character" w:styleId="TextoindependienteCar" w:customStyle="1">
+  <w:style w:type="character" w:customStyle="1" w:styleId="TextoindependienteCar">
     <w:name w:val="Texto independiente Car"/>
     <w:basedOn w:val="Fuentedeprrafopredeter"/>
     <w:link w:val="Textoindependiente"/>
     <w:uiPriority w:val="1"/>
     <w:rsid w:val="00D46214"/>
     <w:rPr>
-      <w:rFonts w:ascii="Arial MT" w:hAnsi="Arial MT" w:eastAsia="Arial MT" w:cs="Arial MT"/>
+      <w:rFonts w:ascii="Arial MT" w:eastAsia="Arial MT" w:hAnsi="Arial MT" w:cs="Arial MT"/>
       <w:sz w:val="20"/>
       <w:szCs w:val="20"/>
       <w:lang w:val="es-ES" w:eastAsia="en-US"/>
@@ -20224,12 +20217,12 @@
       <w:tblStyleRowBandSize w:val="1"/>
       <w:tblStyleColBandSize w:val="1"/>
       <w:tblBorders>
-        <w:top w:val="single" w:color="C2D69B" w:themeColor="accent3" w:themeTint="99" w:sz="4" w:space="0"/>
-        <w:left w:val="single" w:color="C2D69B" w:themeColor="accent3" w:themeTint="99" w:sz="4" w:space="0"/>
-        <w:bottom w:val="single" w:color="C2D69B" w:themeColor="accent3" w:themeTint="99" w:sz="4" w:space="0"/>
-        <w:right w:val="single" w:color="C2D69B" w:themeColor="accent3" w:themeTint="99" w:sz="4" w:space="0"/>
-        <w:insideH w:val="single" w:color="C2D69B" w:themeColor="accent3" w:themeTint="99" w:sz="4" w:space="0"/>
-        <w:insideV w:val="single" w:color="C2D69B" w:themeColor="accent3" w:themeTint="99" w:sz="4" w:space="0"/>
+        <w:top w:val="single" w:sz="4" w:space="0" w:color="C2D69B" w:themeColor="accent3" w:themeTint="99"/>
+        <w:left w:val="single" w:sz="4" w:space="0" w:color="C2D69B" w:themeColor="accent3" w:themeTint="99"/>
+        <w:bottom w:val="single" w:sz="4" w:space="0" w:color="C2D69B" w:themeColor="accent3" w:themeTint="99"/>
+        <w:right w:val="single" w:sz="4" w:space="0" w:color="C2D69B" w:themeColor="accent3" w:themeTint="99"/>
+        <w:insideH w:val="single" w:sz="4" w:space="0" w:color="C2D69B" w:themeColor="accent3" w:themeTint="99"/>
+        <w:insideV w:val="single" w:sz="4" w:space="0" w:color="C2D69B" w:themeColor="accent3" w:themeTint="99"/>
       </w:tblBorders>
     </w:tblPr>
     <w:tblStylePr w:type="firstRow">
@@ -20241,10 +20234,10 @@
       <w:tblPr/>
       <w:tcPr>
         <w:tcBorders>
-          <w:top w:val="single" w:color="9BBB59" w:themeColor="accent3" w:sz="4" w:space="0"/>
-          <w:left w:val="single" w:color="9BBB59" w:themeColor="accent3" w:sz="4" w:space="0"/>
-          <w:bottom w:val="single" w:color="9BBB59" w:themeColor="accent3" w:sz="4" w:space="0"/>
-          <w:right w:val="single" w:color="9BBB59" w:themeColor="accent3" w:sz="4" w:space="0"/>
+          <w:top w:val="single" w:sz="4" w:space="0" w:color="9BBB59" w:themeColor="accent3"/>
+          <w:left w:val="single" w:sz="4" w:space="0" w:color="9BBB59" w:themeColor="accent3"/>
+          <w:bottom w:val="single" w:sz="4" w:space="0" w:color="9BBB59" w:themeColor="accent3"/>
+          <w:right w:val="single" w:sz="4" w:space="0" w:color="9BBB59" w:themeColor="accent3"/>
           <w:insideH w:val="nil"/>
           <w:insideV w:val="nil"/>
         </w:tcBorders>
@@ -20259,7 +20252,7 @@
       <w:tblPr/>
       <w:tcPr>
         <w:tcBorders>
-          <w:top w:val="double" w:color="9BBB59" w:themeColor="accent3" w:sz="4" w:space="0"/>
+          <w:top w:val="double" w:sz="4" w:space="0" w:color="9BBB59" w:themeColor="accent3"/>
         </w:tcBorders>
       </w:tcPr>
     </w:tblStylePr>
@@ -20288,7 +20281,7 @@
       </w:tcPr>
     </w:tblStylePr>
   </w:style>
-  <w:style w:type="paragraph" w:styleId="text-left" w:customStyle="1">
+  <w:style w:type="paragraph" w:customStyle="1" w:styleId="text-left">
     <w:name w:val="text-left"/>
     <w:basedOn w:val="Normal"/>
     <w:rsid w:val="00BD6EBC"/>
@@ -20296,13 +20289,13 @@
       <w:spacing w:before="100" w:beforeAutospacing="1" w:after="100" w:afterAutospacing="1" w:line="240" w:lineRule="auto"/>
     </w:pPr>
     <w:rPr>
-      <w:rFonts w:ascii="Times New Roman" w:hAnsi="Times New Roman" w:eastAsia="Times New Roman" w:cs="Times New Roman"/>
+      <w:rFonts w:ascii="Times New Roman" w:eastAsia="Times New Roman" w:hAnsi="Times New Roman" w:cs="Times New Roman"/>
       <w:sz w:val="24"/>
       <w:szCs w:val="24"/>
       <w:lang w:eastAsia="es-CO"/>
     </w:rPr>
   </w:style>
-  <w:style w:type="character" w:styleId="overflow-hidden" w:customStyle="1">
+  <w:style w:type="character" w:customStyle="1" w:styleId="overflow-hidden">
     <w:name w:val="overflow-hidden"/>
     <w:basedOn w:val="Fuentedeprrafopredeter"/>
     <w:rsid w:val="009B1D4E"/>
@@ -20641,6 +20634,15 @@
 </file>
 
 <file path=customXml/item1.xml><?xml version="1.0" encoding="utf-8"?>
+<?mso-contentType ?>
+<FormTemplates xmlns="http://schemas.microsoft.com/sharepoint/v3/contenttype/forms">
+  <Display>DocumentLibraryForm</Display>
+  <Edit>DocumentLibraryForm</Edit>
+  <New>DocumentLibraryForm</New>
+</FormTemplates>
+</file>
+
+<file path=customXml/item2.xml><?xml version="1.0" encoding="utf-8"?>
 <ct:contentTypeSchema xmlns:ct="http://schemas.microsoft.com/office/2006/metadata/contentType" xmlns:ma="http://schemas.microsoft.com/office/2006/metadata/properties/metaAttributes" ct:_="" ma:_="" ma:contentTypeName="Documento" ma:contentTypeID="0x01010049282E1EDBE9234EA9E6D38F720E265F" ma:contentTypeVersion="15" ma:contentTypeDescription="Crear nuevo documento." ma:contentTypeScope="" ma:versionID="b31c7aa9eaf043a08b87120b3c4916e3">
   <xsd:schema xmlns:xsd="http://www.w3.org/2001/XMLSchema" xmlns:xs="http://www.w3.org/2001/XMLSchema" xmlns:p="http://schemas.microsoft.com/office/2006/metadata/properties" xmlns:ns2="cb45339b-ced9-4d0d-8f64-77573914d53b" xmlns:ns3="43a3ca16-9c26-4813-b83f-4aec9927b43f" targetNamespace="http://schemas.microsoft.com/office/2006/metadata/properties" ma:root="true" ma:fieldsID="3533d065b04d75c457075bc55f1f5315" ns2:_="" ns3:_="">
     <xsd:import namespace="cb45339b-ced9-4d0d-8f64-77573914d53b"/>
@@ -20875,7 +20877,7 @@
 </ct:contentTypeSchema>
 </file>
 
-<file path=customXml/item2.xml><?xml version="1.0" encoding="utf-8"?>
+<file path=customXml/item3.xml><?xml version="1.0" encoding="utf-8"?>
 <p:properties xmlns:p="http://schemas.microsoft.com/office/2006/metadata/properties" xmlns:xsi="http://www.w3.org/2001/XMLSchema-instance" xmlns:pc="http://schemas.microsoft.com/office/infopath/2007/PartnerControls">
   <documentManagement>
     <TaxCatchAll xmlns="cb45339b-ced9-4d0d-8f64-77573914d53b" xsi:nil="true"/>
@@ -20886,19 +20888,10 @@
 </p:properties>
 </file>
 
-<file path=customXml/item3.xml><?xml version="1.0" encoding="utf-8"?>
+<file path=customXml/item4.xml><?xml version="1.0" encoding="utf-8"?>
 <go:gDocsCustomXmlDataStorage xmlns:go="http://customooxmlschemas.google.com/" xmlns:r="http://schemas.openxmlformats.org/officeDocument/2006/relationships">
   <go:docsCustomData xmlns:go="http://customooxmlschemas.google.com/" roundtripDataSignature="AMtx7mh3w1sXrKwdjzYCxjbwPkf7wsIk5w==">AMUW2mWhRc/xLonLdtoI8dz4BVu2GREgE7++Eme5Ko+W5/2G+QfXPKxV7NwLPPaJ77IM2LrlHDguxVZnDKcg4iQIvJIe+zJ9DBWjUaWFI+z0k4HbdiCFsJo=</go:docsCustomData>
 </go:gDocsCustomXmlDataStorage>
-</file>
-
-<file path=customXml/item4.xml><?xml version="1.0" encoding="utf-8"?>
-<?mso-contentType ?>
-<FormTemplates xmlns="http://schemas.microsoft.com/sharepoint/v3/contenttype/forms">
-  <Display>DocumentLibraryForm</Display>
-  <Edit>DocumentLibraryForm</Edit>
-  <New>DocumentLibraryForm</New>
-</FormTemplates>
 </file>
 
 <file path=customXml/item5.xml><?xml version="1.0" encoding="utf-8"?>
@@ -20906,10 +20899,18 @@
 </file>
 
 <file path=customXml/itemProps1.xml><?xml version="1.0" encoding="utf-8"?>
-<ds:datastoreItem xmlns:ds="http://schemas.openxmlformats.org/officeDocument/2006/customXml" ds:itemID="{37B63566-84D4-4A47-B732-230EF264B1C2}"/>
+<ds:datastoreItem xmlns:ds="http://schemas.openxmlformats.org/officeDocument/2006/customXml" ds:itemID="{83102ECF-E44F-4F73-A78F-FE313D1BFB9A}">
+  <ds:schemaRefs>
+    <ds:schemaRef ds:uri="http://schemas.microsoft.com/sharepoint/v3/contenttype/forms"/>
+  </ds:schemaRefs>
+</ds:datastoreItem>
 </file>
 
 <file path=customXml/itemProps2.xml><?xml version="1.0" encoding="utf-8"?>
+<ds:datastoreItem xmlns:ds="http://schemas.openxmlformats.org/officeDocument/2006/customXml" ds:itemID="{74B3020B-B0A9-4D67-A269-66EF5971CE88}"/>
+</file>
+
+<file path=customXml/itemProps3.xml><?xml version="1.0" encoding="utf-8"?>
 <ds:datastoreItem xmlns:ds="http://schemas.openxmlformats.org/officeDocument/2006/customXml" ds:itemID="{9D9B1A75-0210-4935-8179-95DF20A26AD1}">
   <ds:schemaRefs>
     <ds:schemaRef ds:uri="http://schemas.microsoft.com/office/2006/metadata/properties"/>
@@ -20920,7 +20921,7 @@
 </ds:datastoreItem>
 </file>
 
-<file path=customXml/itemProps3.xml><?xml version="1.0" encoding="utf-8"?>
+<file path=customXml/itemProps4.xml><?xml version="1.0" encoding="utf-8"?>
 <ds:datastoreItem xmlns:ds="http://schemas.openxmlformats.org/officeDocument/2006/customXml" ds:itemID="{11111111-1234-1234-1234-123412341234}">
   <ds:schemaRefs>
     <ds:schemaRef ds:uri="http://customooxmlschemas.google.com/"/>
@@ -20929,16 +20930,8 @@
 </ds:datastoreItem>
 </file>
 
-<file path=customXml/itemProps4.xml><?xml version="1.0" encoding="utf-8"?>
-<ds:datastoreItem xmlns:ds="http://schemas.openxmlformats.org/officeDocument/2006/customXml" ds:itemID="{83102ECF-E44F-4F73-A78F-FE313D1BFB9A}">
-  <ds:schemaRefs>
-    <ds:schemaRef ds:uri="http://schemas.microsoft.com/sharepoint/v3/contenttype/forms"/>
-  </ds:schemaRefs>
-</ds:datastoreItem>
-</file>
-
 <file path=customXml/itemProps5.xml><?xml version="1.0" encoding="utf-8"?>
-<ds:datastoreItem xmlns:ds="http://schemas.openxmlformats.org/officeDocument/2006/customXml" ds:itemID="{6D504BAB-7674-4F91-BFA5-D88852EBB9B8}">
+<ds:datastoreItem xmlns:ds="http://schemas.openxmlformats.org/officeDocument/2006/customXml" ds:itemID="{3CE29B13-1861-4047-AFBE-96FF587633E9}">
   <ds:schemaRefs>
     <ds:schemaRef ds:uri="http://schemas.openxmlformats.org/officeDocument/2006/bibliography"/>
   </ds:schemaRefs>

</xml_diff>